<commit_message>
CIV-5793 fix yes no for accounts and for behind payments
</commit_message>
<xml_diff>
--- a/docker/docmosis/templates/CV-SPC-CLM-ENG-01064-LIP.docx
+++ b/docker/docmosis/templates/CV-SPC-CLM-ENG-01064-LIP.docx
@@ -740,8 +740,9 @@
                 <w:sz w:val="20"/>
                 <w:szCs w:val="20"/>
               </w:rPr>
-              <w:t>&lt;&lt;</w:t>
-            </w:r>
+              <w:t>&lt;</w:t>
+            </w:r>
+            <w:proofErr w:type="gramStart"/>
             <w:r>
               <w:rPr>
                 <w:rFonts w:ascii="GDSTransportWebsite" w:eastAsia="Times New Roman" w:hAnsi="GDSTransportWebsite" w:cs="Times New Roman"/>
@@ -749,8 +750,18 @@
                 <w:sz w:val="20"/>
                 <w:szCs w:val="20"/>
               </w:rPr>
+              <w:t>&lt;</w:t>
+            </w:r>
+            <w:r>
+              <w:rPr>
+                <w:rFonts w:ascii="GDSTransportWebsite" w:eastAsia="Times New Roman" w:hAnsi="GDSTransportWebsite" w:cs="Times New Roman"/>
+                <w:color w:val="60686D"/>
+                <w:sz w:val="20"/>
+                <w:szCs w:val="20"/>
+              </w:rPr>
               <w:t>{</w:t>
             </w:r>
+            <w:proofErr w:type="gramEnd"/>
             <w:r>
               <w:rPr>
                 <w:rFonts w:ascii="GDSTransportWebsite" w:eastAsia="Times New Roman" w:hAnsi="GDSTransportWebsite" w:cs="Times New Roman"/>
@@ -892,7 +903,21 @@
               <w:rPr>
                 <w:rFonts w:cstheme="minorHAnsi"/>
               </w:rPr>
-              <w:t>&lt;&lt;cs_{defendant1.</w:t>
+              <w:t>&lt;&lt;cs</w:t>
+            </w:r>
+            <w:proofErr w:type="gramStart"/>
+            <w:r>
+              <w:rPr>
+                <w:rFonts w:cstheme="minorHAnsi"/>
+              </w:rPr>
+              <w:t>_{</w:t>
+            </w:r>
+            <w:proofErr w:type="gramEnd"/>
+            <w:r>
+              <w:rPr>
+                <w:rFonts w:cstheme="minorHAnsi"/>
+              </w:rPr>
+              <w:t>defendant1.</w:t>
             </w:r>
             <w:r>
               <w:rPr>
@@ -1062,7 +1087,15 @@
           </w:tcPr>
           <w:p>
             <w:r>
-              <w:t>&lt;&lt;cs_{defendant1.primaryAddress.</w:t>
+              <w:t>&lt;&lt;cs</w:t>
+            </w:r>
+            <w:proofErr w:type="gramStart"/>
+            <w:r>
+              <w:t>_{</w:t>
+            </w:r>
+            <w:proofErr w:type="gramEnd"/>
+            <w:r>
+              <w:t>defendant1.primaryAddress.</w:t>
             </w:r>
             <w:r>
               <w:t>A</w:t>
@@ -1078,6 +1111,7 @@
             </w:r>
           </w:p>
           <w:p>
+            <w:proofErr w:type="gramStart"/>
             <w:r>
               <w:t>&lt;&lt;defendant1.primaryAddress.</w:t>
             </w:r>
@@ -1085,7 +1119,11 @@
               <w:t>A</w:t>
             </w:r>
             <w:r>
-              <w:t>ddressLine1&gt;&gt;</w:t>
+              <w:t>ddressLine</w:t>
+            </w:r>
+            <w:proofErr w:type="gramEnd"/>
+            <w:r>
+              <w:t>1&gt;&gt;</w:t>
             </w:r>
           </w:p>
           <w:p>
@@ -1095,7 +1133,15 @@
           </w:p>
           <w:p>
             <w:r>
-              <w:t>&lt;&lt;cs_{defendant1.primaryAddress.</w:t>
+              <w:t>&lt;&lt;cs</w:t>
+            </w:r>
+            <w:proofErr w:type="gramStart"/>
+            <w:r>
+              <w:t>_{</w:t>
+            </w:r>
+            <w:proofErr w:type="gramEnd"/>
+            <w:r>
+              <w:t>defendant1.primaryAddress.</w:t>
             </w:r>
             <w:r>
               <w:t>A</w:t>
@@ -1117,6 +1163,7 @@
             </w:r>
           </w:p>
           <w:p>
+            <w:proofErr w:type="gramStart"/>
             <w:r>
               <w:t>&lt;&lt;defendant1.primaryAddress.</w:t>
             </w:r>
@@ -1124,7 +1171,11 @@
               <w:t>A</w:t>
             </w:r>
             <w:r>
-              <w:t>ddressLine2&gt;&gt;</w:t>
+              <w:t>ddressLine</w:t>
+            </w:r>
+            <w:proofErr w:type="gramEnd"/>
+            <w:r>
+              <w:t>2&gt;&gt;</w:t>
             </w:r>
           </w:p>
           <w:p>
@@ -1134,7 +1185,15 @@
           </w:p>
           <w:p>
             <w:r>
-              <w:t>&lt;&lt;cs_{defendant1.primaryAddress.</w:t>
+              <w:t>&lt;&lt;cs</w:t>
+            </w:r>
+            <w:proofErr w:type="gramStart"/>
+            <w:r>
+              <w:t>_{</w:t>
+            </w:r>
+            <w:proofErr w:type="gramEnd"/>
+            <w:r>
+              <w:t>defendant1.primaryAddress.</w:t>
             </w:r>
             <w:r>
               <w:t>A</w:t>
@@ -1156,6 +1215,7 @@
             </w:r>
           </w:p>
           <w:p>
+            <w:proofErr w:type="gramStart"/>
             <w:r>
               <w:t>&lt;&lt;defendant1.primaryAddress.</w:t>
             </w:r>
@@ -1163,7 +1223,11 @@
               <w:t>A</w:t>
             </w:r>
             <w:r>
-              <w:t>ddressLine3&gt;&gt;</w:t>
+              <w:t>ddressLine</w:t>
+            </w:r>
+            <w:proofErr w:type="gramEnd"/>
+            <w:r>
+              <w:t>3&gt;&gt;</w:t>
             </w:r>
           </w:p>
           <w:p>
@@ -1173,7 +1237,15 @@
           </w:p>
           <w:p>
             <w:r>
-              <w:t>&lt;&lt;cs_{defendant1.primaryAddress.</w:t>
+              <w:t>&lt;&lt;cs</w:t>
+            </w:r>
+            <w:proofErr w:type="gramStart"/>
+            <w:r>
+              <w:t>_{</w:t>
+            </w:r>
+            <w:proofErr w:type="gramEnd"/>
+            <w:r>
+              <w:t>defendant1.primaryAddress.</w:t>
             </w:r>
             <w:r>
               <w:t>P</w:t>
@@ -1192,6 +1264,7 @@
             </w:r>
           </w:p>
           <w:p>
+            <w:proofErr w:type="gramStart"/>
             <w:r>
               <w:t>&lt;&lt;defendant1.primaryAddress.</w:t>
             </w:r>
@@ -1199,7 +1272,11 @@
               <w:t>P</w:t>
             </w:r>
             <w:r>
-              <w:t>ostTown &gt;&gt;</w:t>
+              <w:t>ostTown</w:t>
+            </w:r>
+            <w:proofErr w:type="gramEnd"/>
+            <w:r>
+              <w:t xml:space="preserve"> &gt;&gt;</w:t>
             </w:r>
           </w:p>
           <w:p>
@@ -1209,7 +1286,15 @@
           </w:p>
           <w:p>
             <w:r>
-              <w:t>&lt;&lt;cs_{defendant1.primaryAddress.</w:t>
+              <w:t>&lt;&lt;cs</w:t>
+            </w:r>
+            <w:proofErr w:type="gramStart"/>
+            <w:r>
+              <w:t>_{</w:t>
+            </w:r>
+            <w:proofErr w:type="gramEnd"/>
+            <w:r>
+              <w:t>defendant1.primaryAddress.</w:t>
             </w:r>
             <w:r>
               <w:t>C</w:t>
@@ -1228,6 +1313,7 @@
             </w:r>
           </w:p>
           <w:p>
+            <w:proofErr w:type="gramStart"/>
             <w:r>
               <w:t>&lt;&lt;defendant1.primaryAddress.</w:t>
             </w:r>
@@ -1235,7 +1321,11 @@
               <w:t>C</w:t>
             </w:r>
             <w:r>
-              <w:t>ounty&gt;&gt;</w:t>
+              <w:t>ounty</w:t>
+            </w:r>
+            <w:proofErr w:type="gramEnd"/>
+            <w:r>
+              <w:t>&gt;&gt;</w:t>
             </w:r>
           </w:p>
           <w:p>
@@ -1245,7 +1335,15 @@
           </w:p>
           <w:p>
             <w:r>
-              <w:t>&lt;&lt;cs_{defendant1.primaryAddress.</w:t>
+              <w:t>&lt;&lt;cs</w:t>
+            </w:r>
+            <w:proofErr w:type="gramStart"/>
+            <w:r>
+              <w:t>_{</w:t>
+            </w:r>
+            <w:proofErr w:type="gramEnd"/>
+            <w:r>
+              <w:t>defendant1.primaryAddress.</w:t>
             </w:r>
             <w:r>
               <w:t>C</w:t>
@@ -1264,6 +1362,7 @@
             </w:r>
           </w:p>
           <w:p>
+            <w:proofErr w:type="gramStart"/>
             <w:r>
               <w:t>&lt;&lt;defendant1.primaryAddress.</w:t>
             </w:r>
@@ -1271,7 +1370,11 @@
               <w:t>C</w:t>
             </w:r>
             <w:r>
-              <w:t>ountry&gt;&gt;</w:t>
+              <w:t>ountry</w:t>
+            </w:r>
+            <w:proofErr w:type="gramEnd"/>
+            <w:r>
+              <w:t>&gt;&gt;</w:t>
             </w:r>
           </w:p>
           <w:p>
@@ -1281,7 +1384,15 @@
           </w:p>
           <w:p>
             <w:r>
-              <w:t>&lt;&lt;cs_{defendant1.primaryAddress.</w:t>
+              <w:t>&lt;&lt;cs</w:t>
+            </w:r>
+            <w:proofErr w:type="gramStart"/>
+            <w:r>
+              <w:t>_{</w:t>
+            </w:r>
+            <w:proofErr w:type="gramEnd"/>
+            <w:r>
+              <w:t>defendant1.primaryAddress.</w:t>
             </w:r>
             <w:r>
               <w:t>P</w:t>
@@ -1300,6 +1411,7 @@
             </w:r>
           </w:p>
           <w:p>
+            <w:proofErr w:type="gramStart"/>
             <w:r>
               <w:t>&lt;&lt;defendant1.primaryAddress.</w:t>
             </w:r>
@@ -1307,7 +1419,11 @@
               <w:t>P</w:t>
             </w:r>
             <w:r>
-              <w:t>ostCode&gt;&gt;</w:t>
+              <w:t>ostCode</w:t>
+            </w:r>
+            <w:proofErr w:type="gramEnd"/>
+            <w:r>
+              <w:t>&gt;&gt;</w:t>
             </w:r>
           </w:p>
           <w:p>
@@ -1345,12 +1461,14 @@
               </w:rPr>
               <w:t>r</w:t>
             </w:r>
+            <w:proofErr w:type="gramStart"/>
             <w:r>
               <w:rPr>
                 <w:rFonts w:cstheme="minorHAnsi"/>
               </w:rPr>
               <w:t>_{</w:t>
             </w:r>
+            <w:proofErr w:type="gramEnd"/>
             <w:r>
               <w:rPr>
                 <w:rFonts w:cstheme="minorHAnsi"/>
@@ -1412,7 +1530,15 @@
           </w:tcPr>
           <w:p>
             <w:r>
-              <w:t>&lt;&lt;cs_{defendant1</w:t>
+              <w:t>&lt;&lt;cs</w:t>
+            </w:r>
+            <w:proofErr w:type="gramStart"/>
+            <w:r>
+              <w:t>_{</w:t>
+            </w:r>
+            <w:proofErr w:type="gramEnd"/>
+            <w:r>
+              <w:t>defendant1</w:t>
             </w:r>
             <w:r>
               <w:rPr>
@@ -1443,6 +1569,7 @@
             </w:r>
           </w:p>
           <w:p>
+            <w:proofErr w:type="gramStart"/>
             <w:r>
               <w:t>&lt;&lt;defendant1.</w:t>
             </w:r>
@@ -1459,7 +1586,11 @@
               <w:t>A</w:t>
             </w:r>
             <w:r>
-              <w:t>ddressLine1&gt;&gt;</w:t>
+              <w:t>ddressLine</w:t>
+            </w:r>
+            <w:proofErr w:type="gramEnd"/>
+            <w:r>
+              <w:t>1&gt;&gt;</w:t>
             </w:r>
           </w:p>
           <w:p>
@@ -1469,7 +1600,15 @@
           </w:p>
           <w:p>
             <w:r>
-              <w:t>&lt;&lt;cs_{defendant1.</w:t>
+              <w:t>&lt;&lt;cs</w:t>
+            </w:r>
+            <w:proofErr w:type="gramStart"/>
+            <w:r>
+              <w:t>_{</w:t>
+            </w:r>
+            <w:proofErr w:type="gramEnd"/>
+            <w:r>
+              <w:t>defendant1.</w:t>
             </w:r>
             <w:r>
               <w:rPr>
@@ -1500,6 +1639,7 @@
             </w:r>
           </w:p>
           <w:p>
+            <w:proofErr w:type="gramStart"/>
             <w:r>
               <w:t>&lt;&lt;defendant1.</w:t>
             </w:r>
@@ -1516,7 +1656,11 @@
               <w:t>A</w:t>
             </w:r>
             <w:r>
-              <w:t>ddressLine2&gt;&gt;</w:t>
+              <w:t>ddressLine</w:t>
+            </w:r>
+            <w:proofErr w:type="gramEnd"/>
+            <w:r>
+              <w:t>2&gt;&gt;</w:t>
             </w:r>
           </w:p>
           <w:p>
@@ -1526,7 +1670,15 @@
           </w:p>
           <w:p>
             <w:r>
-              <w:t>&lt;&lt;cs_{defendant1.</w:t>
+              <w:t>&lt;&lt;cs</w:t>
+            </w:r>
+            <w:proofErr w:type="gramStart"/>
+            <w:r>
+              <w:t>_{</w:t>
+            </w:r>
+            <w:proofErr w:type="gramEnd"/>
+            <w:r>
+              <w:t>defendant1.</w:t>
             </w:r>
             <w:r>
               <w:rPr>
@@ -1557,6 +1709,7 @@
             </w:r>
           </w:p>
           <w:p>
+            <w:proofErr w:type="gramStart"/>
             <w:r>
               <w:t>&lt;&lt;defendant1.</w:t>
             </w:r>
@@ -1573,7 +1726,11 @@
               <w:t>A</w:t>
             </w:r>
             <w:r>
-              <w:t>ddressLine3&gt;&gt;</w:t>
+              <w:t>ddressLine</w:t>
+            </w:r>
+            <w:proofErr w:type="gramEnd"/>
+            <w:r>
+              <w:t>3&gt;&gt;</w:t>
             </w:r>
           </w:p>
           <w:p>
@@ -1583,7 +1740,15 @@
           </w:p>
           <w:p>
             <w:r>
-              <w:t>&lt;&lt;cs_{defendant1.</w:t>
+              <w:t>&lt;&lt;cs</w:t>
+            </w:r>
+            <w:proofErr w:type="gramStart"/>
+            <w:r>
+              <w:t>_{</w:t>
+            </w:r>
+            <w:proofErr w:type="gramEnd"/>
+            <w:r>
+              <w:t>defendant1.</w:t>
             </w:r>
             <w:r>
               <w:rPr>
@@ -1611,6 +1776,7 @@
             </w:r>
           </w:p>
           <w:p>
+            <w:proofErr w:type="gramStart"/>
             <w:r>
               <w:t>&lt;&lt;defendant1.</w:t>
             </w:r>
@@ -1627,7 +1793,11 @@
               <w:t>P</w:t>
             </w:r>
             <w:r>
-              <w:t>ostTown &gt;&gt;</w:t>
+              <w:t>ostTown</w:t>
+            </w:r>
+            <w:proofErr w:type="gramEnd"/>
+            <w:r>
+              <w:t xml:space="preserve"> &gt;&gt;</w:t>
             </w:r>
           </w:p>
           <w:p>
@@ -1637,7 +1807,15 @@
           </w:p>
           <w:p>
             <w:r>
-              <w:t>&lt;&lt;cs_{defendant1.</w:t>
+              <w:t>&lt;&lt;cs</w:t>
+            </w:r>
+            <w:proofErr w:type="gramStart"/>
+            <w:r>
+              <w:t>_{</w:t>
+            </w:r>
+            <w:proofErr w:type="gramEnd"/>
+            <w:r>
+              <w:t>defendant1.</w:t>
             </w:r>
             <w:r>
               <w:rPr>
@@ -1665,6 +1843,7 @@
             </w:r>
           </w:p>
           <w:p>
+            <w:proofErr w:type="gramStart"/>
             <w:r>
               <w:lastRenderedPageBreak/>
               <w:t>&lt;&lt;defendant1.</w:t>
@@ -1682,7 +1861,11 @@
               <w:t>C</w:t>
             </w:r>
             <w:r>
-              <w:t>ounty&gt;&gt;</w:t>
+              <w:t>ounty</w:t>
+            </w:r>
+            <w:proofErr w:type="gramEnd"/>
+            <w:r>
+              <w:t>&gt;&gt;</w:t>
             </w:r>
           </w:p>
           <w:p>
@@ -1692,7 +1875,15 @@
           </w:p>
           <w:p>
             <w:r>
-              <w:t>&lt;&lt;cs_{defendant1.</w:t>
+              <w:t>&lt;&lt;cs</w:t>
+            </w:r>
+            <w:proofErr w:type="gramStart"/>
+            <w:r>
+              <w:t>_{</w:t>
+            </w:r>
+            <w:proofErr w:type="gramEnd"/>
+            <w:r>
+              <w:t>defendant1.</w:t>
             </w:r>
             <w:r>
               <w:rPr>
@@ -1720,6 +1911,7 @@
             </w:r>
           </w:p>
           <w:p>
+            <w:proofErr w:type="gramStart"/>
             <w:r>
               <w:t>&lt;&lt;defendant1.</w:t>
             </w:r>
@@ -1736,7 +1928,11 @@
               <w:t>C</w:t>
             </w:r>
             <w:r>
-              <w:t>ountry&gt;&gt;</w:t>
+              <w:t>ountry</w:t>
+            </w:r>
+            <w:proofErr w:type="gramEnd"/>
+            <w:r>
+              <w:t>&gt;&gt;</w:t>
             </w:r>
           </w:p>
           <w:p>
@@ -1746,7 +1942,15 @@
           </w:p>
           <w:p>
             <w:r>
-              <w:t>&lt;&lt;cs_{defendant1.</w:t>
+              <w:t>&lt;&lt;cs</w:t>
+            </w:r>
+            <w:proofErr w:type="gramStart"/>
+            <w:r>
+              <w:t>_{</w:t>
+            </w:r>
+            <w:proofErr w:type="gramEnd"/>
+            <w:r>
+              <w:t>defendant1.</w:t>
             </w:r>
             <w:r>
               <w:rPr>
@@ -1774,6 +1978,7 @@
             </w:r>
           </w:p>
           <w:p>
+            <w:proofErr w:type="gramStart"/>
             <w:r>
               <w:t>&lt;&lt;defendant1.</w:t>
             </w:r>
@@ -1790,7 +1995,11 @@
               <w:t>P</w:t>
             </w:r>
             <w:r>
-              <w:t>ostCode&gt;&gt;</w:t>
+              <w:t>ostCode</w:t>
+            </w:r>
+            <w:proofErr w:type="gramEnd"/>
+            <w:r>
+              <w:t>&gt;&gt;</w:t>
             </w:r>
           </w:p>
           <w:p>
@@ -1891,11 +2100,19 @@
               </w:rPr>
               <w:t>r</w:t>
             </w:r>
-            <w:r>
-              <w:rPr>
-                <w:rFonts w:cstheme="minorHAnsi"/>
-              </w:rPr>
-              <w:t>_{defendant1.</w:t>
+            <w:proofErr w:type="gramStart"/>
+            <w:r>
+              <w:rPr>
+                <w:rFonts w:cstheme="minorHAnsi"/>
+              </w:rPr>
+              <w:t>_{</w:t>
+            </w:r>
+            <w:proofErr w:type="gramEnd"/>
+            <w:r>
+              <w:rPr>
+                <w:rFonts w:cstheme="minorHAnsi"/>
+              </w:rPr>
+              <w:t>defendant1.</w:t>
             </w:r>
             <w:r>
               <w:rPr>
@@ -1966,11 +2183,23 @@
                 <w:sz w:val="21"/>
                 <w:szCs w:val="21"/>
               </w:rPr>
-              <w:t>&lt;&lt;</w:t>
+              <w:t>&lt;</w:t>
+            </w:r>
+            <w:proofErr w:type="gramStart"/>
+            <w:r>
+              <w:rPr>
+                <w:rStyle w:val="normaltextrun"/>
+                <w:rFonts w:ascii="Segoe UI" w:hAnsi="Segoe UI" w:cs="Segoe UI"/>
+                <w:color w:val="000000"/>
+                <w:sz w:val="21"/>
+                <w:szCs w:val="21"/>
+              </w:rPr>
+              <w:t>&lt;</w:t>
             </w:r>
             <w:r>
               <w:t>{</w:t>
             </w:r>
+            <w:proofErr w:type="gramEnd"/>
             <w:r>
               <w:rPr>
                 <w:rStyle w:val="normaltextrun"/>
@@ -2278,11 +2507,19 @@
               </w:rPr>
               <w:t>r</w:t>
             </w:r>
-            <w:r>
-              <w:rPr>
-                <w:rFonts w:cstheme="minorHAnsi"/>
-              </w:rPr>
-              <w:t>_{defendant2</w:t>
+            <w:proofErr w:type="gramStart"/>
+            <w:r>
+              <w:rPr>
+                <w:rFonts w:cstheme="minorHAnsi"/>
+              </w:rPr>
+              <w:t>_{</w:t>
+            </w:r>
+            <w:proofErr w:type="gramEnd"/>
+            <w:r>
+              <w:rPr>
+                <w:rFonts w:cstheme="minorHAnsi"/>
+              </w:rPr>
+              <w:t>defendant2</w:t>
             </w:r>
             <w:r>
               <w:rPr>
@@ -2330,7 +2567,21 @@
               <w:rPr>
                 <w:rFonts w:cstheme="minorHAnsi"/>
               </w:rPr>
-              <w:t>&lt;&lt;cs_{defendant</w:t>
+              <w:t>&lt;&lt;cs</w:t>
+            </w:r>
+            <w:proofErr w:type="gramStart"/>
+            <w:r>
+              <w:rPr>
+                <w:rFonts w:cstheme="minorHAnsi"/>
+              </w:rPr>
+              <w:t>_{</w:t>
+            </w:r>
+            <w:proofErr w:type="gramEnd"/>
+            <w:r>
+              <w:rPr>
+                <w:rFonts w:cstheme="minorHAnsi"/>
+              </w:rPr>
+              <w:t>defendant</w:t>
             </w:r>
             <w:r>
               <w:rPr>
@@ -2512,7 +2763,15 @@
           </w:tcPr>
           <w:p>
             <w:r>
-              <w:t>&lt;&lt;cs_{defendant</w:t>
+              <w:t>&lt;&lt;cs</w:t>
+            </w:r>
+            <w:proofErr w:type="gramStart"/>
+            <w:r>
+              <w:t>_{</w:t>
+            </w:r>
+            <w:proofErr w:type="gramEnd"/>
+            <w:r>
+              <w:t>defendant</w:t>
             </w:r>
             <w:r>
               <w:t>2</w:t>
@@ -2534,6 +2793,7 @@
             </w:r>
           </w:p>
           <w:p>
+            <w:proofErr w:type="gramStart"/>
             <w:r>
               <w:t>&lt;&lt;defendant2.primaryAddress.</w:t>
             </w:r>
@@ -2541,7 +2801,11 @@
               <w:t>A</w:t>
             </w:r>
             <w:r>
-              <w:t>ddressLine1&gt;&gt;</w:t>
+              <w:t>ddressLine</w:t>
+            </w:r>
+            <w:proofErr w:type="gramEnd"/>
+            <w:r>
+              <w:t>1&gt;&gt;</w:t>
             </w:r>
           </w:p>
           <w:p>
@@ -2551,7 +2815,15 @@
           </w:p>
           <w:p>
             <w:r>
-              <w:t>&lt;&lt;cs_{defendant</w:t>
+              <w:t>&lt;&lt;cs</w:t>
+            </w:r>
+            <w:proofErr w:type="gramStart"/>
+            <w:r>
+              <w:t>_{</w:t>
+            </w:r>
+            <w:proofErr w:type="gramEnd"/>
+            <w:r>
+              <w:t>defendant</w:t>
             </w:r>
             <w:r>
               <w:t>2</w:t>
@@ -2579,6 +2851,7 @@
             </w:r>
           </w:p>
           <w:p>
+            <w:proofErr w:type="gramStart"/>
             <w:r>
               <w:t>&lt;&lt;defendant2.primaryAddress.</w:t>
             </w:r>
@@ -2586,7 +2859,11 @@
               <w:t>A</w:t>
             </w:r>
             <w:r>
-              <w:t>ddressLine2&gt;&gt;</w:t>
+              <w:t>ddressLine</w:t>
+            </w:r>
+            <w:proofErr w:type="gramEnd"/>
+            <w:r>
+              <w:t>2&gt;&gt;</w:t>
             </w:r>
           </w:p>
           <w:p>
@@ -2596,7 +2873,15 @@
           </w:p>
           <w:p>
             <w:r>
-              <w:t>&lt;&lt;cs_{defendant</w:t>
+              <w:t>&lt;&lt;cs</w:t>
+            </w:r>
+            <w:proofErr w:type="gramStart"/>
+            <w:r>
+              <w:t>_{</w:t>
+            </w:r>
+            <w:proofErr w:type="gramEnd"/>
+            <w:r>
+              <w:t>defendant</w:t>
             </w:r>
             <w:r>
               <w:t>2</w:t>
@@ -2624,6 +2909,7 @@
             </w:r>
           </w:p>
           <w:p>
+            <w:proofErr w:type="gramStart"/>
             <w:r>
               <w:t>&lt;&lt;defendant2.primaryAddress.</w:t>
             </w:r>
@@ -2631,7 +2917,11 @@
               <w:t>A</w:t>
             </w:r>
             <w:r>
-              <w:t>ddressLine3&gt;&gt;</w:t>
+              <w:t>ddressLine</w:t>
+            </w:r>
+            <w:proofErr w:type="gramEnd"/>
+            <w:r>
+              <w:t>3&gt;&gt;</w:t>
             </w:r>
           </w:p>
           <w:p>
@@ -2641,7 +2931,15 @@
           </w:p>
           <w:p>
             <w:r>
-              <w:t>&lt;&lt;cs_{defendant</w:t>
+              <w:t>&lt;&lt;cs</w:t>
+            </w:r>
+            <w:proofErr w:type="gramStart"/>
+            <w:r>
+              <w:t>_{</w:t>
+            </w:r>
+            <w:proofErr w:type="gramEnd"/>
+            <w:r>
+              <w:t>defendant</w:t>
             </w:r>
             <w:r>
               <w:t>2</w:t>
@@ -2666,6 +2964,7 @@
             </w:r>
           </w:p>
           <w:p>
+            <w:proofErr w:type="gramStart"/>
             <w:r>
               <w:t>&lt;&lt;defendant2.primaryAddress.</w:t>
             </w:r>
@@ -2673,7 +2972,11 @@
               <w:t>P</w:t>
             </w:r>
             <w:r>
-              <w:t>ostTown &gt;&gt;</w:t>
+              <w:t>ostTown</w:t>
+            </w:r>
+            <w:proofErr w:type="gramEnd"/>
+            <w:r>
+              <w:t xml:space="preserve"> &gt;&gt;</w:t>
             </w:r>
           </w:p>
           <w:p>
@@ -2683,7 +2986,15 @@
           </w:p>
           <w:p>
             <w:r>
-              <w:t>&lt;&lt;cs_{defendant</w:t>
+              <w:t>&lt;&lt;cs</w:t>
+            </w:r>
+            <w:proofErr w:type="gramStart"/>
+            <w:r>
+              <w:t>_{</w:t>
+            </w:r>
+            <w:proofErr w:type="gramEnd"/>
+            <w:r>
+              <w:t>defendant</w:t>
             </w:r>
             <w:r>
               <w:t>2</w:t>
@@ -2708,6 +3019,7 @@
             </w:r>
           </w:p>
           <w:p>
+            <w:proofErr w:type="gramStart"/>
             <w:r>
               <w:t>&lt;&lt;defendant2.primaryAddress.</w:t>
             </w:r>
@@ -2715,7 +3027,11 @@
               <w:t>C</w:t>
             </w:r>
             <w:r>
-              <w:t>ounty&gt;&gt;</w:t>
+              <w:t>ounty</w:t>
+            </w:r>
+            <w:proofErr w:type="gramEnd"/>
+            <w:r>
+              <w:t>&gt;&gt;</w:t>
             </w:r>
           </w:p>
           <w:p>
@@ -2725,7 +3041,15 @@
           </w:p>
           <w:p>
             <w:r>
-              <w:t>&lt;&lt;cs_{defendant</w:t>
+              <w:t>&lt;&lt;cs</w:t>
+            </w:r>
+            <w:proofErr w:type="gramStart"/>
+            <w:r>
+              <w:t>_{</w:t>
+            </w:r>
+            <w:proofErr w:type="gramEnd"/>
+            <w:r>
+              <w:t>defendant</w:t>
             </w:r>
             <w:r>
               <w:t>2</w:t>
@@ -2750,6 +3074,7 @@
             </w:r>
           </w:p>
           <w:p>
+            <w:proofErr w:type="gramStart"/>
             <w:r>
               <w:t>&lt;&lt;defendant2.primaryAddress.</w:t>
             </w:r>
@@ -2757,7 +3082,11 @@
               <w:t>C</w:t>
             </w:r>
             <w:r>
-              <w:t>ountry&gt;&gt;</w:t>
+              <w:t>ountry</w:t>
+            </w:r>
+            <w:proofErr w:type="gramEnd"/>
+            <w:r>
+              <w:t>&gt;&gt;</w:t>
             </w:r>
           </w:p>
           <w:p>
@@ -2767,7 +3096,15 @@
           </w:p>
           <w:p>
             <w:r>
-              <w:t>&lt;&lt;cs_{defendant</w:t>
+              <w:t>&lt;&lt;cs</w:t>
+            </w:r>
+            <w:proofErr w:type="gramStart"/>
+            <w:r>
+              <w:t>_{</w:t>
+            </w:r>
+            <w:proofErr w:type="gramEnd"/>
+            <w:r>
+              <w:t>defendant</w:t>
             </w:r>
             <w:r>
               <w:t>2</w:t>
@@ -2792,6 +3129,7 @@
             </w:r>
           </w:p>
           <w:p>
+            <w:proofErr w:type="gramStart"/>
             <w:r>
               <w:t>&lt;&lt;defendant2.primaryAddress.</w:t>
             </w:r>
@@ -2799,7 +3137,11 @@
               <w:t>P</w:t>
             </w:r>
             <w:r>
-              <w:t>ostCode&gt;&gt;</w:t>
+              <w:t>ostCode</w:t>
+            </w:r>
+            <w:proofErr w:type="gramEnd"/>
+            <w:r>
+              <w:t>&gt;&gt;</w:t>
             </w:r>
           </w:p>
           <w:p>
@@ -2841,7 +3183,21 @@
               <w:rPr>
                 <w:rFonts w:cstheme="minorHAnsi"/>
               </w:rPr>
-              <w:t>_{defendant2.correspondenceAddress!=null}&gt;&gt;</w:t>
+              <w:t>_{</w:t>
+            </w:r>
+            <w:proofErr w:type="gramStart"/>
+            <w:r>
+              <w:rPr>
+                <w:rFonts w:cstheme="minorHAnsi"/>
+              </w:rPr>
+              <w:t>defendant2.correspondenceAddress!=</w:t>
+            </w:r>
+            <w:proofErr w:type="gramEnd"/>
+            <w:r>
+              <w:rPr>
+                <w:rFonts w:cstheme="minorHAnsi"/>
+              </w:rPr>
+              <w:t>null}&gt;&gt;</w:t>
             </w:r>
           </w:p>
         </w:tc>
@@ -2877,7 +3233,15 @@
           </w:tcPr>
           <w:p>
             <w:r>
-              <w:t>&lt;&lt;cs_{defendant</w:t>
+              <w:t>&lt;&lt;cs</w:t>
+            </w:r>
+            <w:proofErr w:type="gramStart"/>
+            <w:r>
+              <w:t>_{</w:t>
+            </w:r>
+            <w:proofErr w:type="gramEnd"/>
+            <w:r>
+              <w:t>defendant</w:t>
             </w:r>
             <w:r>
               <w:t>2</w:t>
@@ -2908,6 +3272,7 @@
             </w:r>
           </w:p>
           <w:p>
+            <w:proofErr w:type="gramStart"/>
             <w:r>
               <w:t>&lt;&lt;defendant2.</w:t>
             </w:r>
@@ -2924,7 +3289,11 @@
               <w:t>A</w:t>
             </w:r>
             <w:r>
-              <w:t>ddressLine1&gt;&gt;</w:t>
+              <w:t>ddressLine</w:t>
+            </w:r>
+            <w:proofErr w:type="gramEnd"/>
+            <w:r>
+              <w:t>1&gt;&gt;</w:t>
             </w:r>
           </w:p>
           <w:p>
@@ -2934,7 +3303,15 @@
           </w:p>
           <w:p>
             <w:r>
-              <w:t>&lt;&lt;cs_{defendant</w:t>
+              <w:t>&lt;&lt;cs</w:t>
+            </w:r>
+            <w:proofErr w:type="gramStart"/>
+            <w:r>
+              <w:t>_{</w:t>
+            </w:r>
+            <w:proofErr w:type="gramEnd"/>
+            <w:r>
+              <w:t>defendant</w:t>
             </w:r>
             <w:r>
               <w:t>2</w:t>
@@ -2971,6 +3348,7 @@
             </w:r>
           </w:p>
           <w:p>
+            <w:proofErr w:type="gramStart"/>
             <w:r>
               <w:t>&lt;&lt;defendant2.</w:t>
             </w:r>
@@ -2987,7 +3365,11 @@
               <w:t>A</w:t>
             </w:r>
             <w:r>
-              <w:t>ddressLine2&gt;&gt;</w:t>
+              <w:t>ddressLine</w:t>
+            </w:r>
+            <w:proofErr w:type="gramEnd"/>
+            <w:r>
+              <w:t>2&gt;&gt;</w:t>
             </w:r>
           </w:p>
           <w:p>
@@ -2997,7 +3379,15 @@
           </w:p>
           <w:p>
             <w:r>
-              <w:t>&lt;&lt;cs_{defendant</w:t>
+              <w:t>&lt;&lt;cs</w:t>
+            </w:r>
+            <w:proofErr w:type="gramStart"/>
+            <w:r>
+              <w:t>_{</w:t>
+            </w:r>
+            <w:proofErr w:type="gramEnd"/>
+            <w:r>
+              <w:t>defendant</w:t>
             </w:r>
             <w:r>
               <w:t>2</w:t>
@@ -3034,6 +3424,7 @@
             </w:r>
           </w:p>
           <w:p>
+            <w:proofErr w:type="gramStart"/>
             <w:r>
               <w:t>&lt;&lt;defendant2.</w:t>
             </w:r>
@@ -3050,7 +3441,11 @@
               <w:t>A</w:t>
             </w:r>
             <w:r>
-              <w:t>ddressLine3&gt;&gt;</w:t>
+              <w:t>ddressLine</w:t>
+            </w:r>
+            <w:proofErr w:type="gramEnd"/>
+            <w:r>
+              <w:t>3&gt;&gt;</w:t>
             </w:r>
           </w:p>
           <w:p>
@@ -3060,7 +3455,15 @@
           </w:p>
           <w:p>
             <w:r>
-              <w:t>&lt;&lt;cs_{defendant</w:t>
+              <w:t>&lt;&lt;cs</w:t>
+            </w:r>
+            <w:proofErr w:type="gramStart"/>
+            <w:r>
+              <w:t>_{</w:t>
+            </w:r>
+            <w:proofErr w:type="gramEnd"/>
+            <w:r>
+              <w:t>defendant</w:t>
             </w:r>
             <w:r>
               <w:t>2</w:t>
@@ -3094,6 +3497,7 @@
             </w:r>
           </w:p>
           <w:p>
+            <w:proofErr w:type="gramStart"/>
             <w:r>
               <w:lastRenderedPageBreak/>
               <w:t>&lt;&lt;defendant2.</w:t>
@@ -3111,7 +3515,11 @@
               <w:t>P</w:t>
             </w:r>
             <w:r>
-              <w:t>ostTown &gt;&gt;</w:t>
+              <w:t>ostTown</w:t>
+            </w:r>
+            <w:proofErr w:type="gramEnd"/>
+            <w:r>
+              <w:t xml:space="preserve"> &gt;&gt;</w:t>
             </w:r>
           </w:p>
           <w:p>
@@ -3121,7 +3529,15 @@
           </w:p>
           <w:p>
             <w:r>
-              <w:t>&lt;&lt;cs_{defendant</w:t>
+              <w:t>&lt;&lt;cs</w:t>
+            </w:r>
+            <w:proofErr w:type="gramStart"/>
+            <w:r>
+              <w:t>_{</w:t>
+            </w:r>
+            <w:proofErr w:type="gramEnd"/>
+            <w:r>
+              <w:t>defendant</w:t>
             </w:r>
             <w:r>
               <w:t>2</w:t>
@@ -3155,6 +3571,7 @@
             </w:r>
           </w:p>
           <w:p>
+            <w:proofErr w:type="gramStart"/>
             <w:r>
               <w:t>&lt;&lt;defendant2.</w:t>
             </w:r>
@@ -3171,7 +3588,11 @@
               <w:t>C</w:t>
             </w:r>
             <w:r>
-              <w:t>ounty&gt;&gt;</w:t>
+              <w:t>ounty</w:t>
+            </w:r>
+            <w:proofErr w:type="gramEnd"/>
+            <w:r>
+              <w:t>&gt;&gt;</w:t>
             </w:r>
           </w:p>
           <w:p>
@@ -3181,7 +3602,15 @@
           </w:p>
           <w:p>
             <w:r>
-              <w:t>&lt;&lt;cs_{defendant</w:t>
+              <w:t>&lt;&lt;cs</w:t>
+            </w:r>
+            <w:proofErr w:type="gramStart"/>
+            <w:r>
+              <w:t>_{</w:t>
+            </w:r>
+            <w:proofErr w:type="gramEnd"/>
+            <w:r>
+              <w:t>defendant</w:t>
             </w:r>
             <w:r>
               <w:t>2</w:t>
@@ -3215,6 +3644,7 @@
             </w:r>
           </w:p>
           <w:p>
+            <w:proofErr w:type="gramStart"/>
             <w:r>
               <w:t>&lt;&lt;defendant2.</w:t>
             </w:r>
@@ -3231,7 +3661,11 @@
               <w:t>C</w:t>
             </w:r>
             <w:r>
-              <w:t>ountry&gt;&gt;</w:t>
+              <w:t>ountry</w:t>
+            </w:r>
+            <w:proofErr w:type="gramEnd"/>
+            <w:r>
+              <w:t>&gt;&gt;</w:t>
             </w:r>
           </w:p>
           <w:p>
@@ -3241,7 +3675,15 @@
           </w:p>
           <w:p>
             <w:r>
-              <w:t>&lt;&lt;cs_{defendant</w:t>
+              <w:t>&lt;&lt;cs</w:t>
+            </w:r>
+            <w:proofErr w:type="gramStart"/>
+            <w:r>
+              <w:t>_{</w:t>
+            </w:r>
+            <w:proofErr w:type="gramEnd"/>
+            <w:r>
+              <w:t>defendant</w:t>
             </w:r>
             <w:r>
               <w:t>2</w:t>
@@ -3275,6 +3717,7 @@
             </w:r>
           </w:p>
           <w:p>
+            <w:proofErr w:type="gramStart"/>
             <w:r>
               <w:t>&lt;&lt;defendant2.</w:t>
             </w:r>
@@ -3291,7 +3734,11 @@
               <w:t>P</w:t>
             </w:r>
             <w:r>
-              <w:t>ostCode&gt;&gt;</w:t>
+              <w:t>ostCode</w:t>
+            </w:r>
+            <w:proofErr w:type="gramEnd"/>
+            <w:r>
+              <w:t>&gt;&gt;</w:t>
             </w:r>
           </w:p>
           <w:p>
@@ -3377,11 +3824,19 @@
               </w:rPr>
               <w:t>r</w:t>
             </w:r>
-            <w:r>
-              <w:rPr>
-                <w:rFonts w:cstheme="minorHAnsi"/>
-              </w:rPr>
-              <w:t>_{defendant2.</w:t>
+            <w:proofErr w:type="gramStart"/>
+            <w:r>
+              <w:rPr>
+                <w:rFonts w:cstheme="minorHAnsi"/>
+              </w:rPr>
+              <w:t>_{</w:t>
+            </w:r>
+            <w:proofErr w:type="gramEnd"/>
+            <w:r>
+              <w:rPr>
+                <w:rFonts w:cstheme="minorHAnsi"/>
+              </w:rPr>
+              <w:t>defendant2.</w:t>
             </w:r>
             <w:r>
               <w:rPr>
@@ -3452,8 +3907,9 @@
                 <w:sz w:val="21"/>
                 <w:szCs w:val="21"/>
               </w:rPr>
-              <w:t>&lt;&lt;</w:t>
-            </w:r>
+              <w:t>&lt;</w:t>
+            </w:r>
+            <w:proofErr w:type="gramStart"/>
             <w:r>
               <w:rPr>
                 <w:rStyle w:val="normaltextrun"/>
@@ -3462,8 +3918,19 @@
                 <w:sz w:val="21"/>
                 <w:szCs w:val="21"/>
               </w:rPr>
+              <w:t>&lt;</w:t>
+            </w:r>
+            <w:r>
+              <w:rPr>
+                <w:rStyle w:val="normaltextrun"/>
+                <w:rFonts w:ascii="Segoe UI" w:hAnsi="Segoe UI" w:cs="Segoe UI"/>
+                <w:color w:val="000000"/>
+                <w:sz w:val="21"/>
+                <w:szCs w:val="21"/>
+              </w:rPr>
               <w:t>{</w:t>
             </w:r>
+            <w:proofErr w:type="gramEnd"/>
             <w:r>
               <w:rPr>
                 <w:rStyle w:val="normaltextrun"/>
@@ -3849,11 +4316,19 @@
               </w:rPr>
               <w:t>r</w:t>
             </w:r>
-            <w:r>
-              <w:rPr>
-                <w:rFonts w:cstheme="minorHAnsi"/>
-              </w:rPr>
-              <w:t xml:space="preserve">_{responseType == </w:t>
+            <w:proofErr w:type="gramStart"/>
+            <w:r>
+              <w:rPr>
+                <w:rFonts w:cstheme="minorHAnsi"/>
+              </w:rPr>
+              <w:t>_{</w:t>
+            </w:r>
+            <w:proofErr w:type="gramEnd"/>
+            <w:r>
+              <w:rPr>
+                <w:rFonts w:cstheme="minorHAnsi"/>
+              </w:rPr>
+              <w:t xml:space="preserve">responseType == </w:t>
             </w:r>
             <w:r>
               <w:rPr>
@@ -3922,11 +4397,19 @@
               </w:rPr>
               <w:t>r</w:t>
             </w:r>
-            <w:r>
-              <w:rPr>
-                <w:rFonts w:cstheme="minorHAnsi"/>
-              </w:rPr>
-              <w:t>_{whyReject== ‘ALREADY_PAID’</w:t>
+            <w:proofErr w:type="gramStart"/>
+            <w:r>
+              <w:rPr>
+                <w:rFonts w:cstheme="minorHAnsi"/>
+              </w:rPr>
+              <w:t>_{</w:t>
+            </w:r>
+            <w:proofErr w:type="gramEnd"/>
+            <w:r>
+              <w:rPr>
+                <w:rFonts w:cstheme="minorHAnsi"/>
+              </w:rPr>
+              <w:t>whyReject== ‘ALREADY_PAID’</w:t>
             </w:r>
             <w:r>
               <w:rPr>
@@ -4067,8 +4550,9 @@
                 <w:szCs w:val="21"/>
                 <w:shd w:val="clear" w:color="auto" w:fill="FFFFFF"/>
               </w:rPr>
-              <w:t>&lt;&lt;</w:t>
-            </w:r>
+              <w:t>&lt;</w:t>
+            </w:r>
+            <w:proofErr w:type="gramStart"/>
             <w:r>
               <w:rPr>
                 <w:rStyle w:val="normaltextrun"/>
@@ -4078,8 +4562,20 @@
                 <w:szCs w:val="21"/>
                 <w:shd w:val="clear" w:color="auto" w:fill="FFFFFF"/>
               </w:rPr>
+              <w:t>&lt;</w:t>
+            </w:r>
+            <w:r>
+              <w:rPr>
+                <w:rStyle w:val="normaltextrun"/>
+                <w:rFonts w:ascii="Segoe UI" w:hAnsi="Segoe UI" w:cs="Segoe UI"/>
+                <w:color w:val="000000"/>
+                <w:sz w:val="21"/>
+                <w:szCs w:val="21"/>
+                <w:shd w:val="clear" w:color="auto" w:fill="FFFFFF"/>
+              </w:rPr>
               <w:t>{</w:t>
             </w:r>
+            <w:proofErr w:type="gramEnd"/>
             <w:r>
               <w:rPr>
                 <w:rStyle w:val="normaltextrun"/>
@@ -4350,7 +4846,14 @@
               <w:rPr>
                 <w:rFonts w:cstheme="minorHAnsi"/>
               </w:rPr>
-              <w:t>&lt;&lt;</w:t>
+              <w:t>&lt;</w:t>
+            </w:r>
+            <w:proofErr w:type="gramStart"/>
+            <w:r>
+              <w:rPr>
+                <w:rFonts w:cstheme="minorHAnsi"/>
+              </w:rPr>
+              <w:t>&lt;</w:t>
             </w:r>
             <w:r>
               <w:rPr>
@@ -4358,6 +4861,7 @@
               </w:rPr>
               <w:t>{</w:t>
             </w:r>
+            <w:proofErr w:type="gramEnd"/>
             <w:r>
               <w:rPr>
                 <w:rFonts w:cstheme="minorHAnsi"/>
@@ -4866,7 +5370,21 @@
         <w:rPr>
           <w:rFonts w:cstheme="minorHAnsi"/>
         </w:rPr>
-        <w:t>&lt;&lt;cs_{responseType == ‘FULL_DEFENCE’</w:t>
+        <w:t>&lt;&lt;cs</w:t>
+      </w:r>
+      <w:proofErr w:type="gramStart"/>
+      <w:r>
+        <w:rPr>
+          <w:rFonts w:cstheme="minorHAnsi"/>
+        </w:rPr>
+        <w:t>_{</w:t>
+      </w:r>
+      <w:proofErr w:type="gramEnd"/>
+      <w:r>
+        <w:rPr>
+          <w:rFonts w:cstheme="minorHAnsi"/>
+        </w:rPr>
+        <w:t>responseType == ‘FULL_DEFENCE’</w:t>
       </w:r>
       <w:r>
         <w:rPr>
@@ -5079,7 +5597,21 @@
         <w:rPr>
           <w:rFonts w:cstheme="minorHAnsi"/>
         </w:rPr>
-        <w:t>&lt;&lt;cs_{responseType == ‘</w:t>
+        <w:t>&lt;&lt;cs</w:t>
+      </w:r>
+      <w:proofErr w:type="gramStart"/>
+      <w:r>
+        <w:rPr>
+          <w:rFonts w:cstheme="minorHAnsi"/>
+        </w:rPr>
+        <w:t>_{</w:t>
+      </w:r>
+      <w:proofErr w:type="gramEnd"/>
+      <w:r>
+        <w:rPr>
+          <w:rFonts w:cstheme="minorHAnsi"/>
+        </w:rPr>
+        <w:t>responseType == ‘</w:t>
       </w:r>
       <w:r>
         <w:rPr>
@@ -5181,11 +5713,19 @@
               </w:rPr>
               <w:t>r</w:t>
             </w:r>
-            <w:r>
-              <w:rPr>
-                <w:rFonts w:cstheme="minorHAnsi"/>
-              </w:rPr>
-              <w:t>_{howToPay== ‘IMMEDIATELY’}&gt;&gt;</w:t>
+            <w:proofErr w:type="gramStart"/>
+            <w:r>
+              <w:rPr>
+                <w:rFonts w:cstheme="minorHAnsi"/>
+              </w:rPr>
+              <w:t>_{</w:t>
+            </w:r>
+            <w:proofErr w:type="gramEnd"/>
+            <w:r>
+              <w:rPr>
+                <w:rFonts w:cstheme="minorHAnsi"/>
+              </w:rPr>
+              <w:t>howToPay== ‘IMMEDIATELY’}&gt;&gt;</w:t>
             </w:r>
           </w:p>
         </w:tc>
@@ -5298,8 +5838,9 @@
                 <w:color w:val="000000"/>
                 <w:shd w:val="clear" w:color="auto" w:fill="FFFFFF"/>
               </w:rPr>
-              <w:t>&lt;&lt;</w:t>
-            </w:r>
+              <w:t>&lt;</w:t>
+            </w:r>
+            <w:proofErr w:type="gramStart"/>
             <w:r>
               <w:rPr>
                 <w:rStyle w:val="eop"/>
@@ -5307,7 +5848,7 @@
                 <w:color w:val="000000"/>
                 <w:shd w:val="clear" w:color="auto" w:fill="FFFFFF"/>
               </w:rPr>
-              <w:t>{</w:t>
+              <w:t>&lt;</w:t>
             </w:r>
             <w:r>
               <w:rPr>
@@ -5316,8 +5857,9 @@
                 <w:color w:val="000000"/>
                 <w:shd w:val="clear" w:color="auto" w:fill="FFFFFF"/>
               </w:rPr>
-              <w:t xml:space="preserve">dateFormat(payBy, ‘dd MMMM yyyy’, </w:t>
-            </w:r>
+              <w:t>{</w:t>
+            </w:r>
+            <w:proofErr w:type="gramEnd"/>
             <w:r>
               <w:rPr>
                 <w:rStyle w:val="eop"/>
@@ -5325,7 +5867,7 @@
                 <w:color w:val="000000"/>
                 <w:shd w:val="clear" w:color="auto" w:fill="FFFFFF"/>
               </w:rPr>
-              <w:t>'dd-MM-yyyy'</w:t>
+              <w:t xml:space="preserve">dateFormat(payBy, ‘dd MMMM yyyy’, </w:t>
             </w:r>
             <w:r>
               <w:rPr>
@@ -5334,7 +5876,7 @@
                 <w:color w:val="000000"/>
                 <w:shd w:val="clear" w:color="auto" w:fill="FFFFFF"/>
               </w:rPr>
-              <w:t>)</w:t>
+              <w:t>'dd-MM-yyyy'</w:t>
             </w:r>
             <w:r>
               <w:rPr>
@@ -5343,7 +5885,7 @@
                 <w:color w:val="000000"/>
                 <w:shd w:val="clear" w:color="auto" w:fill="FFFFFF"/>
               </w:rPr>
-              <w:t>}</w:t>
+              <w:t>)</w:t>
             </w:r>
             <w:r>
               <w:rPr>
@@ -5352,6 +5894,15 @@
                 <w:color w:val="000000"/>
                 <w:shd w:val="clear" w:color="auto" w:fill="FFFFFF"/>
               </w:rPr>
+              <w:t>}</w:t>
+            </w:r>
+            <w:r>
+              <w:rPr>
+                <w:rStyle w:val="eop"/>
+                <w:rFonts w:ascii="Arial" w:hAnsi="Arial" w:cs="Arial"/>
+                <w:color w:val="000000"/>
+                <w:shd w:val="clear" w:color="auto" w:fill="FFFFFF"/>
+              </w:rPr>
               <w:t>&gt;&gt;</w:t>
             </w:r>
           </w:p>
@@ -5427,11 +5978,19 @@
               </w:rPr>
               <w:t>r</w:t>
             </w:r>
-            <w:r>
-              <w:rPr>
-                <w:rFonts w:cstheme="minorHAnsi"/>
-              </w:rPr>
-              <w:t>_{howToPay== ‘BY_SET_DATE’}&gt;&gt;</w:t>
+            <w:proofErr w:type="gramStart"/>
+            <w:r>
+              <w:rPr>
+                <w:rFonts w:cstheme="minorHAnsi"/>
+              </w:rPr>
+              <w:t>_{</w:t>
+            </w:r>
+            <w:proofErr w:type="gramEnd"/>
+            <w:r>
+              <w:rPr>
+                <w:rFonts w:cstheme="minorHAnsi"/>
+              </w:rPr>
+              <w:t>howToPay== ‘BY_SET_DATE’}&gt;&gt;</w:t>
             </w:r>
           </w:p>
         </w:tc>
@@ -5499,8 +6058,9 @@
                 <w:color w:val="000000"/>
                 <w:shd w:val="clear" w:color="auto" w:fill="FFFFFF"/>
               </w:rPr>
-              <w:t xml:space="preserve"> no later than &lt;&lt;</w:t>
-            </w:r>
+              <w:t xml:space="preserve"> no later than &lt;</w:t>
+            </w:r>
+            <w:proofErr w:type="gramStart"/>
             <w:r>
               <w:rPr>
                 <w:rStyle w:val="eop"/>
@@ -5508,7 +6068,7 @@
                 <w:color w:val="000000"/>
                 <w:shd w:val="clear" w:color="auto" w:fill="FFFFFF"/>
               </w:rPr>
-              <w:t>{</w:t>
+              <w:t>&lt;</w:t>
             </w:r>
             <w:r>
               <w:rPr>
@@ -5517,8 +6077,9 @@
                 <w:color w:val="000000"/>
                 <w:shd w:val="clear" w:color="auto" w:fill="FFFFFF"/>
               </w:rPr>
-              <w:t xml:space="preserve">dateFormat(payBy, ‘dd MMMM yyyy’, </w:t>
-            </w:r>
+              <w:t>{</w:t>
+            </w:r>
+            <w:proofErr w:type="gramEnd"/>
             <w:r>
               <w:rPr>
                 <w:rStyle w:val="eop"/>
@@ -5526,7 +6087,7 @@
                 <w:color w:val="000000"/>
                 <w:shd w:val="clear" w:color="auto" w:fill="FFFFFF"/>
               </w:rPr>
-              <w:t>'dd-MM-yyyy'</w:t>
+              <w:t xml:space="preserve">dateFormat(payBy, ‘dd MMMM yyyy’, </w:t>
             </w:r>
             <w:r>
               <w:rPr>
@@ -5535,7 +6096,7 @@
                 <w:color w:val="000000"/>
                 <w:shd w:val="clear" w:color="auto" w:fill="FFFFFF"/>
               </w:rPr>
-              <w:t>)</w:t>
+              <w:t>'dd-MM-yyyy'</w:t>
             </w:r>
             <w:r>
               <w:rPr>
@@ -5544,7 +6105,7 @@
                 <w:color w:val="000000"/>
                 <w:shd w:val="clear" w:color="auto" w:fill="FFFFFF"/>
               </w:rPr>
-              <w:t>}</w:t>
+              <w:t>)</w:t>
             </w:r>
             <w:r>
               <w:rPr>
@@ -5553,6 +6114,15 @@
                 <w:color w:val="000000"/>
                 <w:shd w:val="clear" w:color="auto" w:fill="FFFFFF"/>
               </w:rPr>
+              <w:t>}</w:t>
+            </w:r>
+            <w:r>
+              <w:rPr>
+                <w:rStyle w:val="eop"/>
+                <w:rFonts w:ascii="Arial" w:hAnsi="Arial" w:cs="Arial"/>
+                <w:color w:val="000000"/>
+                <w:shd w:val="clear" w:color="auto" w:fill="FFFFFF"/>
+              </w:rPr>
               <w:t>&gt;&gt;</w:t>
             </w:r>
           </w:p>
@@ -5672,11 +6242,19 @@
               </w:rPr>
               <w:t>r</w:t>
             </w:r>
-            <w:r>
-              <w:rPr>
-                <w:rFonts w:cstheme="minorHAnsi"/>
-              </w:rPr>
-              <w:t>_{howToPay== ‘SUGGESTION_OF_REPAYMENT_PLAN’}&gt;&gt;</w:t>
+            <w:proofErr w:type="gramStart"/>
+            <w:r>
+              <w:rPr>
+                <w:rFonts w:cstheme="minorHAnsi"/>
+              </w:rPr>
+              <w:t>_{</w:t>
+            </w:r>
+            <w:proofErr w:type="gramEnd"/>
+            <w:r>
+              <w:rPr>
+                <w:rFonts w:cstheme="minorHAnsi"/>
+              </w:rPr>
+              <w:t>howToPay== ‘SUGGESTION_OF_REPAYMENT_PLAN’}&gt;&gt;</w:t>
             </w:r>
           </w:p>
         </w:tc>
@@ -5735,8 +6313,9 @@
                 <w:color w:val="000000"/>
                 <w:shd w:val="clear" w:color="auto" w:fill="FFFFFF"/>
               </w:rPr>
-              <w:t>&lt;&lt;</w:t>
-            </w:r>
+              <w:t>&lt;</w:t>
+            </w:r>
+            <w:proofErr w:type="gramStart"/>
             <w:r>
               <w:rPr>
                 <w:rStyle w:val="eop"/>
@@ -5744,7 +6323,7 @@
                 <w:color w:val="000000"/>
                 <w:shd w:val="clear" w:color="auto" w:fill="FFFFFF"/>
               </w:rPr>
-              <w:t>{</w:t>
+              <w:t>&lt;</w:t>
             </w:r>
             <w:r>
               <w:rPr>
@@ -5753,8 +6332,9 @@
                 <w:color w:val="000000"/>
                 <w:shd w:val="clear" w:color="auto" w:fill="FFFFFF"/>
               </w:rPr>
-              <w:t xml:space="preserve">dateFormat(repaymentPlan.firstPaymentDate, ‘dd MMMM yyyy’, </w:t>
-            </w:r>
+              <w:t>{</w:t>
+            </w:r>
+            <w:proofErr w:type="gramEnd"/>
             <w:r>
               <w:rPr>
                 <w:rStyle w:val="eop"/>
@@ -5762,7 +6342,7 @@
                 <w:color w:val="000000"/>
                 <w:shd w:val="clear" w:color="auto" w:fill="FFFFFF"/>
               </w:rPr>
-              <w:t>'</w:t>
+              <w:t xml:space="preserve">dateFormat(repaymentPlan.firstPaymentDate, ‘dd MMMM yyyy’, </w:t>
             </w:r>
             <w:r>
               <w:rPr>
@@ -5771,7 +6351,7 @@
                 <w:color w:val="000000"/>
                 <w:shd w:val="clear" w:color="auto" w:fill="FFFFFF"/>
               </w:rPr>
-              <w:t>yyyy</w:t>
+              <w:t>'</w:t>
             </w:r>
             <w:r>
               <w:rPr>
@@ -5780,7 +6360,7 @@
                 <w:color w:val="000000"/>
                 <w:shd w:val="clear" w:color="auto" w:fill="FFFFFF"/>
               </w:rPr>
-              <w:t>-MM-</w:t>
+              <w:t>yyyy</w:t>
             </w:r>
             <w:r>
               <w:rPr>
@@ -5789,7 +6369,7 @@
                 <w:color w:val="000000"/>
                 <w:shd w:val="clear" w:color="auto" w:fill="FFFFFF"/>
               </w:rPr>
-              <w:t>dd</w:t>
+              <w:t>-MM-</w:t>
             </w:r>
             <w:r>
               <w:rPr>
@@ -5798,7 +6378,7 @@
                 <w:color w:val="000000"/>
                 <w:shd w:val="clear" w:color="auto" w:fill="FFFFFF"/>
               </w:rPr>
-              <w:t>'</w:t>
+              <w:t>dd</w:t>
             </w:r>
             <w:r>
               <w:rPr>
@@ -5807,7 +6387,7 @@
                 <w:color w:val="000000"/>
                 <w:shd w:val="clear" w:color="auto" w:fill="FFFFFF"/>
               </w:rPr>
-              <w:t>)</w:t>
+              <w:t>'</w:t>
             </w:r>
             <w:r>
               <w:rPr>
@@ -5816,7 +6396,7 @@
                 <w:color w:val="000000"/>
                 <w:shd w:val="clear" w:color="auto" w:fill="FFFFFF"/>
               </w:rPr>
-              <w:t>}</w:t>
+              <w:t>)</w:t>
             </w:r>
             <w:r>
               <w:rPr>
@@ -5825,6 +6405,15 @@
                 <w:color w:val="000000"/>
                 <w:shd w:val="clear" w:color="auto" w:fill="FFFFFF"/>
               </w:rPr>
+              <w:t>}</w:t>
+            </w:r>
+            <w:r>
+              <w:rPr>
+                <w:rStyle w:val="eop"/>
+                <w:rFonts w:ascii="Arial" w:hAnsi="Arial" w:cs="Arial"/>
+                <w:color w:val="000000"/>
+                <w:shd w:val="clear" w:color="auto" w:fill="FFFFFF"/>
+              </w:rPr>
               <w:t>&gt;&gt;</w:t>
             </w:r>
           </w:p>
@@ -6002,8 +6591,9 @@
                 <w:color w:val="000000"/>
                 <w:shd w:val="clear" w:color="auto" w:fill="FFFFFF"/>
               </w:rPr>
-              <w:t>&lt;&lt;</w:t>
-            </w:r>
+              <w:t>&lt;</w:t>
+            </w:r>
+            <w:proofErr w:type="gramStart"/>
             <w:r>
               <w:rPr>
                 <w:rStyle w:val="eop"/>
@@ -6011,8 +6601,18 @@
                 <w:color w:val="000000"/>
                 <w:shd w:val="clear" w:color="auto" w:fill="FFFFFF"/>
               </w:rPr>
+              <w:t>&lt;</w:t>
+            </w:r>
+            <w:r>
+              <w:rPr>
+                <w:rStyle w:val="eop"/>
+                <w:rFonts w:ascii="Arial" w:hAnsi="Arial" w:cs="Arial"/>
+                <w:color w:val="000000"/>
+                <w:shd w:val="clear" w:color="auto" w:fill="FFFFFF"/>
+              </w:rPr>
               <w:t>{</w:t>
             </w:r>
+            <w:proofErr w:type="gramEnd"/>
             <w:r>
               <w:rPr>
                 <w:rStyle w:val="eop"/>
@@ -6177,6 +6777,7 @@
         </w:rPr>
         <w:t>s</w:t>
       </w:r>
+      <w:proofErr w:type="gramStart"/>
       <w:r>
         <w:rPr>
           <w:rFonts w:cstheme="minorHAnsi"/>
@@ -6201,6 +6802,7 @@
         </w:rPr>
         <w:t>isIndividual</w:t>
       </w:r>
+      <w:proofErr w:type="gramEnd"/>
       <w:r>
         <w:rPr>
           <w:rFonts w:cstheme="minorHAnsi"/>
@@ -6523,11 +7125,19 @@
                 <w:highlight w:val="yellow"/>
               </w:rPr>
             </w:pPr>
-            <w:r>
-              <w:rPr>
-                <w:rFonts w:cstheme="minorHAnsi"/>
-              </w:rPr>
-              <w:t>&lt;&lt;partnerAndDependent.howManyChildrenByAgeGroup.numberOfUnderEleven&gt;&gt;</w:t>
+            <w:proofErr w:type="gramStart"/>
+            <w:r>
+              <w:rPr>
+                <w:rFonts w:cstheme="minorHAnsi"/>
+              </w:rPr>
+              <w:t>&lt;&lt;partnerAndDependent.howManyChildrenByAgeGroup.numberOfUnderEleven</w:t>
+            </w:r>
+            <w:proofErr w:type="gramEnd"/>
+            <w:r>
+              <w:rPr>
+                <w:rFonts w:cstheme="minorHAnsi"/>
+              </w:rPr>
+              <w:t>&gt;&gt;</w:t>
             </w:r>
           </w:p>
         </w:tc>
@@ -6576,6 +7186,7 @@
                 <w:highlight w:val="yellow"/>
               </w:rPr>
             </w:pPr>
+            <w:proofErr w:type="gramStart"/>
             <w:r>
               <w:rPr>
                 <w:rFonts w:cstheme="minorHAnsi"/>
@@ -6600,6 +7211,7 @@
               </w:rPr>
               <w:t>teen</w:t>
             </w:r>
+            <w:proofErr w:type="gramEnd"/>
             <w:r>
               <w:rPr>
                 <w:rFonts w:cstheme="minorHAnsi"/>
@@ -6653,6 +7265,7 @@
                 <w:highlight w:val="yellow"/>
               </w:rPr>
             </w:pPr>
+            <w:proofErr w:type="gramStart"/>
             <w:r>
               <w:rPr>
                 <w:rFonts w:cstheme="minorHAnsi"/>
@@ -6665,6 +7278,7 @@
               </w:rPr>
               <w:t>SixteenToNineteen</w:t>
             </w:r>
+            <w:proofErr w:type="gramEnd"/>
             <w:r>
               <w:rPr>
                 <w:rFonts w:cstheme="minorHAnsi"/>
@@ -7298,8 +7912,104 @@
               <w:rPr>
                 <w:rFonts w:cstheme="minorHAnsi"/>
               </w:rPr>
-              <w:t>&lt;&lt;cs_{employerDetails</w:t>
-            </w:r>
+              <w:t>&lt;&lt;cs_{</w:t>
+            </w:r>
+            <w:proofErr w:type="gramStart"/>
+            <w:r>
+              <w:rPr>
+                <w:rFonts w:cstheme="minorHAnsi"/>
+              </w:rPr>
+              <w:t>employerDetails</w:t>
+            </w:r>
+            <w:r>
+              <w:rPr>
+                <w:rFonts w:cstheme="minorHAnsi"/>
+              </w:rPr>
+              <w:t>[</w:t>
+            </w:r>
+            <w:proofErr w:type="gramEnd"/>
+            <w:r>
+              <w:rPr>
+                <w:rFonts w:cstheme="minorHAnsi"/>
+              </w:rPr>
+              <w:t>0].employerName</w:t>
+            </w:r>
+            <w:r>
+              <w:rPr>
+                <w:rFonts w:cstheme="minorHAnsi"/>
+              </w:rPr>
+              <w:t>!=null</w:t>
+            </w:r>
+            <w:r>
+              <w:rPr>
+                <w:rFonts w:cstheme="minorHAnsi"/>
+              </w:rPr>
+              <w:t xml:space="preserve"> &amp;&amp; </w:t>
+            </w:r>
+            <w:r>
+              <w:rPr>
+                <w:rFonts w:cstheme="minorHAnsi"/>
+              </w:rPr>
+              <w:t>selfEmployment</w:t>
+            </w:r>
+            <w:r>
+              <w:rPr>
+                <w:rFonts w:cstheme="minorHAnsi"/>
+              </w:rPr>
+              <w:t>.jobTitle</w:t>
+            </w:r>
+            <w:r>
+              <w:rPr>
+                <w:rFonts w:cstheme="minorHAnsi"/>
+              </w:rPr>
+              <w:t xml:space="preserve"> != null </w:t>
+            </w:r>
+            <w:r>
+              <w:rPr>
+                <w:rFonts w:cstheme="minorHAnsi"/>
+              </w:rPr>
+              <w:t>}&gt;&gt;</w:t>
+            </w:r>
+          </w:p>
+          <w:p>
+            <w:pPr>
+              <w:rPr>
+                <w:rFonts w:cstheme="minorHAnsi"/>
+              </w:rPr>
+            </w:pPr>
+            <w:r>
+              <w:rPr>
+                <w:rFonts w:cstheme="minorHAnsi"/>
+              </w:rPr>
+              <w:t>Employed/Self-employed</w:t>
+            </w:r>
+          </w:p>
+          <w:p>
+            <w:pPr>
+              <w:rPr>
+                <w:rFonts w:cstheme="minorHAnsi"/>
+              </w:rPr>
+            </w:pPr>
+            <w:r>
+              <w:rPr>
+                <w:rFonts w:cstheme="minorHAnsi"/>
+              </w:rPr>
+              <w:t>&lt;&lt;else</w:t>
+            </w:r>
+            <w:proofErr w:type="gramStart"/>
+            <w:r>
+              <w:rPr>
+                <w:rFonts w:cstheme="minorHAnsi"/>
+              </w:rPr>
+              <w:t>_{</w:t>
+            </w:r>
+            <w:r>
+              <w:rPr>
+                <w:rFonts w:cstheme="minorHAnsi"/>
+              </w:rPr>
+              <w:t xml:space="preserve"> employerDetails</w:t>
+            </w:r>
+            <w:proofErr w:type="gramEnd"/>
             <w:r>
               <w:rPr>
                 <w:rFonts w:cstheme="minorHAnsi"/>
@@ -7316,119 +8026,53 @@
               <w:rPr>
                 <w:rFonts w:cstheme="minorHAnsi"/>
               </w:rPr>
-              <w:t xml:space="preserve"> &amp;&amp; </w:t>
-            </w:r>
+              <w:t>}</w:t>
+            </w:r>
+            <w:r>
+              <w:rPr>
+                <w:rFonts w:cstheme="minorHAnsi"/>
+              </w:rPr>
+              <w:t>&gt;&gt;</w:t>
+            </w:r>
+          </w:p>
+          <w:p>
+            <w:pPr>
+              <w:rPr>
+                <w:rFonts w:cstheme="minorHAnsi"/>
+              </w:rPr>
+            </w:pPr>
+            <w:r>
+              <w:rPr>
+                <w:rFonts w:cstheme="minorHAnsi"/>
+              </w:rPr>
+              <w:t>Employed</w:t>
+            </w:r>
+          </w:p>
+          <w:p>
+            <w:pPr>
+              <w:rPr>
+                <w:rFonts w:cstheme="minorHAnsi"/>
+              </w:rPr>
+            </w:pPr>
+            <w:r>
+              <w:rPr>
+                <w:rFonts w:cstheme="minorHAnsi"/>
+              </w:rPr>
+              <w:t>&lt;&lt;else</w:t>
+            </w:r>
+            <w:proofErr w:type="gramStart"/>
+            <w:r>
+              <w:rPr>
+                <w:rFonts w:cstheme="minorHAnsi"/>
+              </w:rPr>
+              <w:t>_{</w:t>
+            </w:r>
+            <w:proofErr w:type="gramEnd"/>
             <w:r>
               <w:rPr>
                 <w:rFonts w:cstheme="minorHAnsi"/>
               </w:rPr>
               <w:t>selfEmployment</w:t>
-            </w:r>
-            <w:r>
-              <w:rPr>
-                <w:rFonts w:cstheme="minorHAnsi"/>
-              </w:rPr>
-              <w:t>.jobTitle</w:t>
-            </w:r>
-            <w:r>
-              <w:rPr>
-                <w:rFonts w:cstheme="minorHAnsi"/>
-              </w:rPr>
-              <w:t xml:space="preserve"> != null </w:t>
-            </w:r>
-            <w:r>
-              <w:rPr>
-                <w:rFonts w:cstheme="minorHAnsi"/>
-              </w:rPr>
-              <w:t>}&gt;&gt;</w:t>
-            </w:r>
-          </w:p>
-          <w:p>
-            <w:pPr>
-              <w:rPr>
-                <w:rFonts w:cstheme="minorHAnsi"/>
-              </w:rPr>
-            </w:pPr>
-            <w:r>
-              <w:rPr>
-                <w:rFonts w:cstheme="minorHAnsi"/>
-              </w:rPr>
-              <w:t>Employed/Self-employed</w:t>
-            </w:r>
-          </w:p>
-          <w:p>
-            <w:pPr>
-              <w:rPr>
-                <w:rFonts w:cstheme="minorHAnsi"/>
-              </w:rPr>
-            </w:pPr>
-            <w:r>
-              <w:rPr>
-                <w:rFonts w:cstheme="minorHAnsi"/>
-              </w:rPr>
-              <w:t>&lt;&lt;else</w:t>
-            </w:r>
-            <w:r>
-              <w:rPr>
-                <w:rFonts w:cstheme="minorHAnsi"/>
-              </w:rPr>
-              <w:t>_{</w:t>
-            </w:r>
-            <w:r>
-              <w:rPr>
-                <w:rFonts w:cstheme="minorHAnsi"/>
-              </w:rPr>
-              <w:t xml:space="preserve"> employerDetails</w:t>
-            </w:r>
-            <w:r>
-              <w:rPr>
-                <w:rFonts w:cstheme="minorHAnsi"/>
-              </w:rPr>
-              <w:t>[0].employerName</w:t>
-            </w:r>
-            <w:r>
-              <w:rPr>
-                <w:rFonts w:cstheme="minorHAnsi"/>
-              </w:rPr>
-              <w:t>!=null</w:t>
-            </w:r>
-            <w:r>
-              <w:rPr>
-                <w:rFonts w:cstheme="minorHAnsi"/>
-              </w:rPr>
-              <w:t>}</w:t>
-            </w:r>
-            <w:r>
-              <w:rPr>
-                <w:rFonts w:cstheme="minorHAnsi"/>
-              </w:rPr>
-              <w:t>&gt;&gt;</w:t>
-            </w:r>
-          </w:p>
-          <w:p>
-            <w:pPr>
-              <w:rPr>
-                <w:rFonts w:cstheme="minorHAnsi"/>
-              </w:rPr>
-            </w:pPr>
-            <w:r>
-              <w:rPr>
-                <w:rFonts w:cstheme="minorHAnsi"/>
-              </w:rPr>
-              <w:t>Employed</w:t>
-            </w:r>
-          </w:p>
-          <w:p>
-            <w:pPr>
-              <w:rPr>
-                <w:rFonts w:cstheme="minorHAnsi"/>
-              </w:rPr>
-            </w:pPr>
-            <w:r>
-              <w:rPr>
-                <w:rFonts w:cstheme="minorHAnsi"/>
-              </w:rPr>
-              <w:t>&lt;&lt;else_{selfEmployment</w:t>
             </w:r>
             <w:r>
               <w:rPr>
@@ -7568,6 +8212,7 @@
               </w:rPr>
               <w:t>{</w:t>
             </w:r>
+            <w:proofErr w:type="gramStart"/>
             <w:r>
               <w:rPr>
                 <w:rFonts w:cstheme="minorHAnsi"/>
@@ -7580,7 +8225,15 @@
                 <w:rFonts w:cstheme="minorHAnsi"/>
                 <w:lang w:val="es-ES"/>
               </w:rPr>
-              <w:t>[0].employerName</w:t>
+              <w:t>[</w:t>
+            </w:r>
+            <w:proofErr w:type="gramEnd"/>
+            <w:r>
+              <w:rPr>
+                <w:rFonts w:cstheme="minorHAnsi"/>
+                <w:lang w:val="es-ES"/>
+              </w:rPr>
+              <w:t>0].employerName</w:t>
             </w:r>
             <w:r>
               <w:rPr>
@@ -7995,11 +8648,19 @@
               </w:rPr>
               <w:t>r</w:t>
             </w:r>
-            <w:r>
-              <w:rPr>
-                <w:rFonts w:cstheme="minorHAnsi"/>
-              </w:rPr>
-              <w:t>_{selfEmployment</w:t>
+            <w:proofErr w:type="gramStart"/>
+            <w:r>
+              <w:rPr>
+                <w:rFonts w:cstheme="minorHAnsi"/>
+              </w:rPr>
+              <w:t>_{</w:t>
+            </w:r>
+            <w:proofErr w:type="gramEnd"/>
+            <w:r>
+              <w:rPr>
+                <w:rFonts w:cstheme="minorHAnsi"/>
+              </w:rPr>
+              <w:t>selfEmployment</w:t>
             </w:r>
             <w:r>
               <w:rPr>
@@ -8242,71 +8903,19 @@
               <w:rPr>
                 <w:rFonts w:cstheme="minorHAnsi"/>
               </w:rPr>
-              <w:t>&lt;&lt;cs_{&lt;&lt;selfEmployment.isBehindOnTaxPayment</w:t>
-            </w:r>
-            <w:r>
-              <w:rPr>
-                <w:rFonts w:cstheme="minorHAnsi"/>
-              </w:rPr>
-              <w:t xml:space="preserve"> == ‘YES’</w:t>
-            </w:r>
-            <w:r>
-              <w:rPr>
-                <w:rFonts w:cstheme="minorHAnsi"/>
-              </w:rPr>
-              <w:t>}&gt;&gt;</w:t>
-            </w:r>
-          </w:p>
-          <w:p>
-            <w:pPr>
-              <w:rPr>
-                <w:rFonts w:cstheme="minorHAnsi"/>
-              </w:rPr>
-            </w:pPr>
-            <w:r>
-              <w:rPr>
-                <w:rFonts w:cstheme="minorHAnsi"/>
-              </w:rPr>
-              <w:t>Yes</w:t>
-            </w:r>
-          </w:p>
-          <w:p>
-            <w:pPr>
-              <w:rPr>
-                <w:rFonts w:cstheme="minorHAnsi"/>
-              </w:rPr>
-            </w:pPr>
-            <w:r>
-              <w:rPr>
-                <w:rFonts w:cstheme="minorHAnsi"/>
-              </w:rPr>
-              <w:t>&lt;&lt;else&gt;&gt;</w:t>
-            </w:r>
-          </w:p>
-          <w:p>
-            <w:pPr>
-              <w:rPr>
-                <w:rFonts w:cstheme="minorHAnsi"/>
-              </w:rPr>
-            </w:pPr>
-            <w:r>
-              <w:rPr>
-                <w:rFonts w:cstheme="minorHAnsi"/>
-              </w:rPr>
-              <w:t>No</w:t>
-            </w:r>
-          </w:p>
-          <w:p>
-            <w:pPr>
-              <w:rPr>
-                <w:rFonts w:cstheme="minorHAnsi"/>
-              </w:rPr>
-            </w:pPr>
-            <w:r>
-              <w:rPr>
-                <w:rFonts w:cstheme="minorHAnsi"/>
-              </w:rPr>
-              <w:t>&lt;&lt;es_&gt;&gt;</w:t>
+              <w:t>&lt;&lt;selfEmployment.</w:t>
+            </w:r>
+            <w:r>
+              <w:rPr>
+                <w:rFonts w:cstheme="minorHAnsi"/>
+              </w:rPr>
+              <w:t>isBehindOnTaxPayment</w:t>
+            </w:r>
+            <w:r>
+              <w:rPr>
+                <w:rFonts w:cstheme="minorHAnsi"/>
+              </w:rPr>
+              <w:t>&gt;&gt;</w:t>
             </w:r>
           </w:p>
         </w:tc>
@@ -8750,59 +9359,7 @@
               <w:rPr>
                 <w:rFonts w:cstheme="minorHAnsi"/>
               </w:rPr>
-              <w:t>&lt;&lt;cs_{jointAccount == ‘YES’}&gt;&gt;</w:t>
-            </w:r>
-          </w:p>
-          <w:p>
-            <w:pPr>
-              <w:rPr>
-                <w:rFonts w:cstheme="minorHAnsi"/>
-              </w:rPr>
-            </w:pPr>
-            <w:r>
-              <w:rPr>
-                <w:rFonts w:cstheme="minorHAnsi"/>
-              </w:rPr>
-              <w:t>Yes</w:t>
-            </w:r>
-          </w:p>
-          <w:p>
-            <w:pPr>
-              <w:rPr>
-                <w:rFonts w:cstheme="minorHAnsi"/>
-              </w:rPr>
-            </w:pPr>
-            <w:r>
-              <w:rPr>
-                <w:rFonts w:cstheme="minorHAnsi"/>
-              </w:rPr>
-              <w:t>&lt;&lt;else&gt;&gt;</w:t>
-            </w:r>
-          </w:p>
-          <w:p>
-            <w:pPr>
-              <w:rPr>
-                <w:rFonts w:cstheme="minorHAnsi"/>
-              </w:rPr>
-            </w:pPr>
-            <w:r>
-              <w:rPr>
-                <w:rFonts w:cstheme="minorHAnsi"/>
-              </w:rPr>
-              <w:t>No</w:t>
-            </w:r>
-          </w:p>
-          <w:p>
-            <w:pPr>
-              <w:rPr>
-                <w:rFonts w:cstheme="minorHAnsi"/>
-              </w:rPr>
-            </w:pPr>
-            <w:r>
-              <w:rPr>
-                <w:rFonts w:cstheme="minorHAnsi"/>
-              </w:rPr>
-              <w:t>&lt;&lt;es_&gt;&gt;</w:t>
+              <w:t>&lt;&lt;jointAccount &gt;&gt;</w:t>
             </w:r>
           </w:p>
         </w:tc>
@@ -9434,6 +9991,7 @@
               <w:rPr>
                 <w:rFonts w:cstheme="minorHAnsi"/>
               </w:rPr>
+              <w:lastRenderedPageBreak/>
               <w:t>Defendant has debts</w:t>
             </w:r>
           </w:p>
@@ -9467,11 +10025,19 @@
               </w:rPr>
               <w:t>cs_{</w:t>
             </w:r>
-            <w:r>
-              <w:rPr>
-                <w:rFonts w:cstheme="minorHAnsi"/>
-              </w:rPr>
-              <w:t>debtList[0]</w:t>
+            <w:proofErr w:type="gramStart"/>
+            <w:r>
+              <w:rPr>
+                <w:rFonts w:cstheme="minorHAnsi"/>
+              </w:rPr>
+              <w:t>debtList[</w:t>
+            </w:r>
+            <w:proofErr w:type="gramEnd"/>
+            <w:r>
+              <w:rPr>
+                <w:rFonts w:cstheme="minorHAnsi"/>
+              </w:rPr>
+              <w:t>0]</w:t>
             </w:r>
             <w:r>
               <w:rPr>
@@ -9687,7 +10253,21 @@
               <w:rPr>
                 <w:rFonts w:cstheme="minorHAnsi"/>
               </w:rPr>
-              <w:t>&lt;&lt;cr_{poundsOwed!=null}</w:t>
+              <w:t>&lt;&lt;cr_{</w:t>
+            </w:r>
+            <w:proofErr w:type="gramStart"/>
+            <w:r>
+              <w:rPr>
+                <w:rFonts w:cstheme="minorHAnsi"/>
+              </w:rPr>
+              <w:t>poundsOwed!=</w:t>
+            </w:r>
+            <w:proofErr w:type="gramEnd"/>
+            <w:r>
+              <w:rPr>
+                <w:rFonts w:cstheme="minorHAnsi"/>
+              </w:rPr>
+              <w:t>null}</w:t>
             </w:r>
             <w:r>
               <w:rPr>
@@ -9956,7 +10536,14 @@
         <w:rPr>
           <w:rFonts w:cstheme="minorHAnsi"/>
         </w:rPr>
-        <w:t>&lt;&lt;cs_{courtOrderDetails[0]</w:t>
+        <w:t>&lt;&lt;cs_{courtOrderDetails[0</w:t>
+      </w:r>
+      <w:proofErr w:type="gramStart"/>
+      <w:r>
+        <w:rPr>
+          <w:rFonts w:cstheme="minorHAnsi"/>
+        </w:rPr>
+        <w:t>]</w:t>
       </w:r>
       <w:r>
         <w:rPr>
@@ -9970,6 +10557,7 @@
         </w:rPr>
         <w:t>claimNumberText</w:t>
       </w:r>
+      <w:proofErr w:type="gramEnd"/>
       <w:r>
         <w:rPr>
           <w:rFonts w:cstheme="minorHAnsi"/>
@@ -10469,15 +11057,24 @@
                 <w:rStyle w:val="normaltextrun"/>
                 <w:color w:val="000000"/>
               </w:rPr>
-              <w:t>&lt;&lt;</w:t>
-            </w:r>
+              <w:t>&lt;</w:t>
+            </w:r>
+            <w:proofErr w:type="gramStart"/>
             <w:r>
               <w:rPr>
                 <w:rStyle w:val="normaltextrun"/>
                 <w:color w:val="000000"/>
               </w:rPr>
+              <w:t>&lt;</w:t>
+            </w:r>
+            <w:r>
+              <w:rPr>
+                <w:rStyle w:val="normaltextrun"/>
+                <w:color w:val="000000"/>
+              </w:rPr>
               <w:t>{</w:t>
             </w:r>
+            <w:proofErr w:type="gramEnd"/>
             <w:r>
               <w:rPr>
                 <w:rStyle w:val="normaltextrun"/>
@@ -10578,124 +11175,6 @@
     <w:pPr>
       <w:pStyle w:val="Footer"/>
     </w:pPr>
-    <w:r>
-      <w:rPr>
-        <w:noProof/>
-      </w:rPr>
-      <mc:AlternateContent>
-        <mc:Choice Requires="wps">
-          <w:drawing>
-            <wp:anchor distT="0" distB="0" distL="0" distR="0" simplePos="0" relativeHeight="251659264" behindDoc="0" locked="0" layoutInCell="1" allowOverlap="1" wp14:anchorId="43360531" wp14:editId="47CC8094">
-              <wp:simplePos x="635" y="635"/>
-              <wp:positionH relativeFrom="page">
-                <wp:align>left</wp:align>
-              </wp:positionH>
-              <wp:positionV relativeFrom="page">
-                <wp:align>bottom</wp:align>
-              </wp:positionV>
-              <wp:extent cx="443865" cy="443865"/>
-              <wp:effectExtent l="0" t="0" r="6350" b="0"/>
-              <wp:wrapNone/>
-              <wp:docPr id="3" name="Text Box 3" descr="Classification: Controlled">
-                <a:extLst xmlns:a="http://schemas.openxmlformats.org/drawingml/2006/main">
-                  <a:ext uri="{5AE41FA2-C0FF-4470-9BD4-5FADCA87CBE2}">
-                    <aclsh:classification xmlns:aclsh="http://schemas.microsoft.com/office/drawing/2020/classificationShape" classificationOutcomeType="ftr"/>
-                  </a:ext>
-                </a:extLst>
-              </wp:docPr>
-              <wp:cNvGraphicFramePr/>
-              <a:graphic xmlns:a="http://schemas.openxmlformats.org/drawingml/2006/main">
-                <a:graphicData uri="http://schemas.microsoft.com/office/word/2010/wordprocessingShape">
-                  <wps:wsp>
-                    <wps:cNvSpPr txBox="1"/>
-                    <wps:spPr>
-                      <a:xfrm>
-                        <a:off x="0" y="0"/>
-                        <a:ext cx="443865" cy="443865"/>
-                      </a:xfrm>
-                      <a:prstGeom prst="rect">
-                        <a:avLst/>
-                      </a:prstGeom>
-                      <a:noFill/>
-                      <a:ln>
-                        <a:noFill/>
-                      </a:ln>
-                    </wps:spPr>
-                    <wps:txbx>
-                      <w:txbxContent>
-                        <w:p>
-                          <w:pPr>
-                            <w:rPr>
-                              <w:rFonts w:ascii="Calibri" w:eastAsia="Calibri" w:hAnsi="Calibri" w:cs="Calibri"/>
-                              <w:noProof/>
-                              <w:color w:val="FF0000"/>
-                              <w:sz w:val="12"/>
-                              <w:szCs w:val="12"/>
-                            </w:rPr>
-                          </w:pPr>
-                          <w:r>
-                            <w:rPr>
-                              <w:rFonts w:ascii="Calibri" w:eastAsia="Calibri" w:hAnsi="Calibri" w:cs="Calibri"/>
-                              <w:noProof/>
-                              <w:color w:val="FF0000"/>
-                              <w:sz w:val="12"/>
-                              <w:szCs w:val="12"/>
-                            </w:rPr>
-                            <w:t>Classification: Controlled</w:t>
-                          </w:r>
-                        </w:p>
-                      </w:txbxContent>
-                    </wps:txbx>
-                    <wps:bodyPr rot="0" spcFirstLastPara="0" vertOverflow="overflow" horzOverflow="overflow" vert="horz" wrap="none" lIns="254000" tIns="0" rIns="0" bIns="190500" numCol="1" spcCol="0" rtlCol="0" fromWordArt="0" anchor="b" anchorCtr="0" forceAA="0" compatLnSpc="1">
-                      <a:prstTxWarp prst="textNoShape">
-                        <a:avLst/>
-                      </a:prstTxWarp>
-                      <a:spAutoFit/>
-                    </wps:bodyPr>
-                  </wps:wsp>
-                </a:graphicData>
-              </a:graphic>
-            </wp:anchor>
-          </w:drawing>
-        </mc:Choice>
-        <mc:Fallback>
-          <w:pict>
-            <v:shapetype w14:anchorId="43360531" id="_x0000_t202" coordsize="21600,21600" o:spt="202" path="m,l,21600r21600,l21600,xe">
-              <v:stroke joinstyle="miter"/>
-              <v:path gradientshapeok="t" o:connecttype="rect"/>
-            </v:shapetype>
-            <v:shape id="Text Box 3" o:spid="_x0000_s1026" type="#_x0000_t202" alt="Classification: Controlled" style="position:absolute;margin-left:0;margin-top:0;width:34.95pt;height:34.95pt;z-index:251659264;visibility:visible;mso-wrap-style:none;mso-wrap-distance-left:0;mso-wrap-distance-top:0;mso-wrap-distance-right:0;mso-wrap-distance-bottom:0;mso-position-horizontal:left;mso-position-horizontal-relative:page;mso-position-vertical:bottom;mso-position-vertical-relative:page;v-text-anchor:bottom" o:gfxdata="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" filled="f" stroked="f">
-              <v:textbox style="mso-fit-shape-to-text:t" inset="20pt,0,0,15pt">
-                <w:txbxContent>
-                  <w:p>
-                    <w:pPr>
-                      <w:rPr>
-                        <w:rFonts w:ascii="Calibri" w:eastAsia="Calibri" w:hAnsi="Calibri" w:cs="Calibri"/>
-                        <w:noProof/>
-                        <w:color w:val="FF0000"/>
-                        <w:sz w:val="12"/>
-                        <w:szCs w:val="12"/>
-                      </w:rPr>
-                    </w:pPr>
-                    <w:r>
-                      <w:rPr>
-                        <w:rFonts w:ascii="Calibri" w:eastAsia="Calibri" w:hAnsi="Calibri" w:cs="Calibri"/>
-                        <w:noProof/>
-                        <w:color w:val="FF0000"/>
-                        <w:sz w:val="12"/>
-                        <w:szCs w:val="12"/>
-                      </w:rPr>
-                      <w:t>Classification: Controlled</w:t>
-                    </w:r>
-                  </w:p>
-                </w:txbxContent>
-              </v:textbox>
-              <w10:wrap anchorx="page" anchory="page"/>
-            </v:shape>
-          </w:pict>
-        </mc:Fallback>
-      </mc:AlternateContent>
-    </w:r>
   </w:p>
 </w:ftr>
 </file>
@@ -10706,104 +11185,6 @@
     <w:pPr>
       <w:pStyle w:val="Footer"/>
     </w:pPr>
-    <w:r>
-      <w:rPr>
-        <w:noProof/>
-      </w:rPr>
-      <mc:AlternateContent>
-        <mc:Choice Requires="wps">
-          <w:drawing>
-            <wp:anchor distT="0" distB="0" distL="0" distR="0" simplePos="0" relativeHeight="251660288" behindDoc="0" locked="0" layoutInCell="1" allowOverlap="1" wp14:anchorId="49B1BF04" wp14:editId="0CDD37DD">
-              <wp:simplePos x="914400" y="10067925"/>
-              <wp:positionH relativeFrom="page">
-                <wp:align>left</wp:align>
-              </wp:positionH>
-              <wp:positionV relativeFrom="page">
-                <wp:align>bottom</wp:align>
-              </wp:positionV>
-              <wp:extent cx="443865" cy="443865"/>
-              <wp:effectExtent l="0" t="0" r="6350" b="0"/>
-              <wp:wrapNone/>
-              <wp:docPr id="5" name="Text Box 5" descr="Classification: Controlled">
-                <a:extLst xmlns:a="http://schemas.openxmlformats.org/drawingml/2006/main">
-                  <a:ext uri="{5AE41FA2-C0FF-4470-9BD4-5FADCA87CBE2}">
-                    <aclsh:classification xmlns:aclsh="http://schemas.microsoft.com/office/drawing/2020/classificationShape" classificationOutcomeType="ftr"/>
-                  </a:ext>
-                </a:extLst>
-              </wp:docPr>
-              <wp:cNvGraphicFramePr/>
-              <a:graphic xmlns:a="http://schemas.openxmlformats.org/drawingml/2006/main">
-                <a:graphicData uri="http://schemas.microsoft.com/office/word/2010/wordprocessingShape">
-                  <wps:wsp>
-                    <wps:cNvSpPr txBox="1"/>
-                    <wps:spPr>
-                      <a:xfrm>
-                        <a:off x="0" y="0"/>
-                        <a:ext cx="443865" cy="443865"/>
-                      </a:xfrm>
-                      <a:prstGeom prst="rect">
-                        <a:avLst/>
-                      </a:prstGeom>
-                      <a:noFill/>
-                      <a:ln>
-                        <a:noFill/>
-                      </a:ln>
-                    </wps:spPr>
-                    <wps:txbx>
-                      <w:txbxContent>
-                        <w:p>
-                          <w:pPr>
-                            <w:rPr>
-                              <w:rFonts w:ascii="Calibri" w:eastAsia="Calibri" w:hAnsi="Calibri" w:cs="Calibri"/>
-                              <w:noProof/>
-                              <w:color w:val="FF0000"/>
-                              <w:sz w:val="12"/>
-                              <w:szCs w:val="12"/>
-                            </w:rPr>
-                          </w:pPr>
-                        </w:p>
-                      </w:txbxContent>
-                    </wps:txbx>
-                    <wps:bodyPr rot="0" spcFirstLastPara="0" vertOverflow="overflow" horzOverflow="overflow" vert="horz" wrap="none" lIns="254000" tIns="0" rIns="0" bIns="190500" numCol="1" spcCol="0" rtlCol="0" fromWordArt="0" anchor="b" anchorCtr="0" forceAA="0" compatLnSpc="1">
-                      <a:prstTxWarp prst="textNoShape">
-                        <a:avLst/>
-                      </a:prstTxWarp>
-                      <a:spAutoFit/>
-                    </wps:bodyPr>
-                  </wps:wsp>
-                </a:graphicData>
-              </a:graphic>
-            </wp:anchor>
-          </w:drawing>
-        </mc:Choice>
-        <mc:Fallback>
-          <w:pict>
-            <v:shapetype w14:anchorId="49B1BF04" id="_x0000_t202" coordsize="21600,21600" o:spt="202" path="m,l,21600r21600,l21600,xe">
-              <v:stroke joinstyle="miter"/>
-              <v:path gradientshapeok="t" o:connecttype="rect"/>
-            </v:shapetype>
-            <v:shape id="Text Box 5" o:spid="_x0000_s1027" type="#_x0000_t202" alt="Classification: Controlled" style="position:absolute;margin-left:0;margin-top:0;width:34.95pt;height:34.95pt;z-index:251660288;visibility:visible;mso-wrap-style:none;mso-wrap-distance-left:0;mso-wrap-distance-top:0;mso-wrap-distance-right:0;mso-wrap-distance-bottom:0;mso-position-horizontal:left;mso-position-horizontal-relative:page;mso-position-vertical:bottom;mso-position-vertical-relative:page;v-text-anchor:bottom" o:gfxdata="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" filled="f" stroked="f">
-              <v:textbox style="mso-fit-shape-to-text:t" inset="20pt,0,0,15pt">
-                <w:txbxContent>
-                  <w:p>
-                    <w:pPr>
-                      <w:rPr>
-                        <w:rFonts w:ascii="Calibri" w:eastAsia="Calibri" w:hAnsi="Calibri" w:cs="Calibri"/>
-                        <w:noProof/>
-                        <w:color w:val="FF0000"/>
-                        <w:sz w:val="12"/>
-                        <w:szCs w:val="12"/>
-                      </w:rPr>
-                    </w:pPr>
-                  </w:p>
-                </w:txbxContent>
-              </v:textbox>
-              <w10:wrap anchorx="page" anchory="page"/>
-            </v:shape>
-          </w:pict>
-        </mc:Fallback>
-      </mc:AlternateContent>
-    </w:r>
   </w:p>
 </w:ftr>
 </file>
@@ -10814,124 +11195,6 @@
     <w:pPr>
       <w:pStyle w:val="Footer"/>
     </w:pPr>
-    <w:r>
-      <w:rPr>
-        <w:noProof/>
-      </w:rPr>
-      <mc:AlternateContent>
-        <mc:Choice Requires="wps">
-          <w:drawing>
-            <wp:anchor distT="0" distB="0" distL="0" distR="0" simplePos="0" relativeHeight="251658240" behindDoc="0" locked="0" layoutInCell="1" allowOverlap="1" wp14:anchorId="33FC27B6" wp14:editId="4EDEB8B3">
-              <wp:simplePos x="635" y="635"/>
-              <wp:positionH relativeFrom="page">
-                <wp:align>left</wp:align>
-              </wp:positionH>
-              <wp:positionV relativeFrom="page">
-                <wp:align>bottom</wp:align>
-              </wp:positionV>
-              <wp:extent cx="443865" cy="443865"/>
-              <wp:effectExtent l="0" t="0" r="6350" b="0"/>
-              <wp:wrapNone/>
-              <wp:docPr id="2" name="Text Box 2" descr="Classification: Controlled">
-                <a:extLst xmlns:a="http://schemas.openxmlformats.org/drawingml/2006/main">
-                  <a:ext uri="{5AE41FA2-C0FF-4470-9BD4-5FADCA87CBE2}">
-                    <aclsh:classification xmlns:aclsh="http://schemas.microsoft.com/office/drawing/2020/classificationShape" classificationOutcomeType="ftr"/>
-                  </a:ext>
-                </a:extLst>
-              </wp:docPr>
-              <wp:cNvGraphicFramePr/>
-              <a:graphic xmlns:a="http://schemas.openxmlformats.org/drawingml/2006/main">
-                <a:graphicData uri="http://schemas.microsoft.com/office/word/2010/wordprocessingShape">
-                  <wps:wsp>
-                    <wps:cNvSpPr txBox="1"/>
-                    <wps:spPr>
-                      <a:xfrm>
-                        <a:off x="0" y="0"/>
-                        <a:ext cx="443865" cy="443865"/>
-                      </a:xfrm>
-                      <a:prstGeom prst="rect">
-                        <a:avLst/>
-                      </a:prstGeom>
-                      <a:noFill/>
-                      <a:ln>
-                        <a:noFill/>
-                      </a:ln>
-                    </wps:spPr>
-                    <wps:txbx>
-                      <w:txbxContent>
-                        <w:p>
-                          <w:pPr>
-                            <w:rPr>
-                              <w:rFonts w:ascii="Calibri" w:eastAsia="Calibri" w:hAnsi="Calibri" w:cs="Calibri"/>
-                              <w:noProof/>
-                              <w:color w:val="FF0000"/>
-                              <w:sz w:val="12"/>
-                              <w:szCs w:val="12"/>
-                            </w:rPr>
-                          </w:pPr>
-                          <w:r>
-                            <w:rPr>
-                              <w:rFonts w:ascii="Calibri" w:eastAsia="Calibri" w:hAnsi="Calibri" w:cs="Calibri"/>
-                              <w:noProof/>
-                              <w:color w:val="FF0000"/>
-                              <w:sz w:val="12"/>
-                              <w:szCs w:val="12"/>
-                            </w:rPr>
-                            <w:t>Classification: Controlled</w:t>
-                          </w:r>
-                        </w:p>
-                      </w:txbxContent>
-                    </wps:txbx>
-                    <wps:bodyPr rot="0" spcFirstLastPara="0" vertOverflow="overflow" horzOverflow="overflow" vert="horz" wrap="none" lIns="254000" tIns="0" rIns="0" bIns="190500" numCol="1" spcCol="0" rtlCol="0" fromWordArt="0" anchor="b" anchorCtr="0" forceAA="0" compatLnSpc="1">
-                      <a:prstTxWarp prst="textNoShape">
-                        <a:avLst/>
-                      </a:prstTxWarp>
-                      <a:spAutoFit/>
-                    </wps:bodyPr>
-                  </wps:wsp>
-                </a:graphicData>
-              </a:graphic>
-            </wp:anchor>
-          </w:drawing>
-        </mc:Choice>
-        <mc:Fallback>
-          <w:pict>
-            <v:shapetype w14:anchorId="33FC27B6" id="_x0000_t202" coordsize="21600,21600" o:spt="202" path="m,l,21600r21600,l21600,xe">
-              <v:stroke joinstyle="miter"/>
-              <v:path gradientshapeok="t" o:connecttype="rect"/>
-            </v:shapetype>
-            <v:shape id="Text Box 2" o:spid="_x0000_s1028" type="#_x0000_t202" alt="Classification: Controlled" style="position:absolute;margin-left:0;margin-top:0;width:34.95pt;height:34.95pt;z-index:251658240;visibility:visible;mso-wrap-style:none;mso-wrap-distance-left:0;mso-wrap-distance-top:0;mso-wrap-distance-right:0;mso-wrap-distance-bottom:0;mso-position-horizontal:left;mso-position-horizontal-relative:page;mso-position-vertical:bottom;mso-position-vertical-relative:page;v-text-anchor:bottom" o:gfxdata="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" filled="f" stroked="f">
-              <v:textbox style="mso-fit-shape-to-text:t" inset="20pt,0,0,15pt">
-                <w:txbxContent>
-                  <w:p>
-                    <w:pPr>
-                      <w:rPr>
-                        <w:rFonts w:ascii="Calibri" w:eastAsia="Calibri" w:hAnsi="Calibri" w:cs="Calibri"/>
-                        <w:noProof/>
-                        <w:color w:val="FF0000"/>
-                        <w:sz w:val="12"/>
-                        <w:szCs w:val="12"/>
-                      </w:rPr>
-                    </w:pPr>
-                    <w:r>
-                      <w:rPr>
-                        <w:rFonts w:ascii="Calibri" w:eastAsia="Calibri" w:hAnsi="Calibri" w:cs="Calibri"/>
-                        <w:noProof/>
-                        <w:color w:val="FF0000"/>
-                        <w:sz w:val="12"/>
-                        <w:szCs w:val="12"/>
-                      </w:rPr>
-                      <w:t>Classification: Controlled</w:t>
-                    </w:r>
-                  </w:p>
-                </w:txbxContent>
-              </v:textbox>
-              <w10:wrap anchorx="page" anchory="page"/>
-            </v:shape>
-          </w:pict>
-        </mc:Fallback>
-      </mc:AlternateContent>
-    </w:r>
   </w:p>
 </w:ftr>
 </file>
@@ -11967,6 +12230,6 @@
 
 <file path=docMetadata/LabelInfo.xml><?xml version="1.0" encoding="utf-8"?>
 <clbl:labelList xmlns:clbl="http://schemas.microsoft.com/office/2020/mipLabelMetadata">
-  <clbl:label id="{95c71a0f-75e1-4c8f-90e2-641c9351dd98}" enabled="1" method="Standard" siteId="{3e0088dc-0629-4ae6-aa8c-813e7a296f50}" contentBits="2" removed="0"/>
+  <clbl:label id="{fa22dce2-39a9-4bf4-a557-7a50b593b56a}" enabled="1" method="Privileged" siteId="{3e0088dc-0629-4ae6-aa8c-813e7a296f50}" contentBits="0" removed="0"/>
 </clbl:labelList>
 </file>
</xml_diff>

<commit_message>
CIV-5793 add index to list of accounts
</commit_message>
<xml_diff>
--- a/docker/docmosis/templates/CV-SPC-CLM-ENG-01064-LIP.docx
+++ b/docker/docmosis/templates/CV-SPC-CLM-ENG-01064-LIP.docx
@@ -165,6 +165,7 @@
               </w:rPr>
               <w:t>&lt;&lt;</w:t>
             </w:r>
+            <w:proofErr w:type="spellStart"/>
             <w:r>
               <w:rPr>
                 <w:rFonts w:ascii="GDSTransportWebsite" w:hAnsi="GDSTransportWebsite"/>
@@ -210,6 +211,7 @@
               </w:rPr>
               <w:t>umber</w:t>
             </w:r>
+            <w:proofErr w:type="spellEnd"/>
             <w:r>
               <w:rPr>
                 <w:rFonts w:ascii="GDSTransportWebsite" w:hAnsi="GDSTransportWebsite"/>
@@ -526,6 +528,7 @@
               </w:rPr>
               <w:t>&lt;&lt;</w:t>
             </w:r>
+            <w:proofErr w:type="spellStart"/>
             <w:r>
               <w:rPr>
                 <w:rFonts w:ascii="GDSTransportWebsite" w:hAnsi="GDSTransportWebsite"/>
@@ -561,6 +564,7 @@
               </w:rPr>
               <w:t>umber</w:t>
             </w:r>
+            <w:proofErr w:type="spellEnd"/>
             <w:r>
               <w:rPr>
                 <w:rFonts w:ascii="GDSTransportWebsite" w:hAnsi="GDSTransportWebsite"/>
@@ -644,6 +648,7 @@
               </w:rPr>
               <w:t>&lt;&lt;</w:t>
             </w:r>
+            <w:proofErr w:type="spellStart"/>
             <w:r>
               <w:rPr>
                 <w:rFonts w:ascii="GDSTransportWebsite" w:hAnsi="GDSTransportWebsite"/>
@@ -679,6 +684,7 @@
               </w:rPr>
               <w:t>umber</w:t>
             </w:r>
+            <w:proofErr w:type="spellEnd"/>
             <w:r>
               <w:rPr>
                 <w:rFonts w:ascii="GDSTransportWebsite" w:hAnsi="GDSTransportWebsite"/>
@@ -761,6 +767,7 @@
               </w:rPr>
               <w:t>{</w:t>
             </w:r>
+            <w:proofErr w:type="spellStart"/>
             <w:proofErr w:type="gramEnd"/>
             <w:r>
               <w:rPr>
@@ -769,8 +776,9 @@
                 <w:sz w:val="20"/>
                 <w:szCs w:val="20"/>
               </w:rPr>
-              <w:t>dateFormat(</w:t>
-            </w:r>
+              <w:t>dateFormat</w:t>
+            </w:r>
+            <w:proofErr w:type="spellEnd"/>
             <w:r>
               <w:rPr>
                 <w:rFonts w:ascii="GDSTransportWebsite" w:eastAsia="Times New Roman" w:hAnsi="GDSTransportWebsite" w:cs="Times New Roman"/>
@@ -778,8 +786,9 @@
                 <w:sz w:val="20"/>
                 <w:szCs w:val="20"/>
               </w:rPr>
-              <w:t>generationDate</w:t>
-            </w:r>
+              <w:t>(</w:t>
+            </w:r>
+            <w:proofErr w:type="spellStart"/>
             <w:r>
               <w:rPr>
                 <w:rFonts w:ascii="GDSTransportWebsite" w:eastAsia="Times New Roman" w:hAnsi="GDSTransportWebsite" w:cs="Times New Roman"/>
@@ -787,8 +796,9 @@
                 <w:sz w:val="20"/>
                 <w:szCs w:val="20"/>
               </w:rPr>
-              <w:t>, 'dd MMMM yyyy', '</w:t>
-            </w:r>
+              <w:t>generationDate</w:t>
+            </w:r>
+            <w:proofErr w:type="spellEnd"/>
             <w:r>
               <w:rPr>
                 <w:rFonts w:ascii="GDSTransportWebsite" w:eastAsia="Times New Roman" w:hAnsi="GDSTransportWebsite" w:cs="Times New Roman"/>
@@ -796,8 +806,9 @@
                 <w:sz w:val="20"/>
                 <w:szCs w:val="20"/>
               </w:rPr>
-              <w:t>dd</w:t>
-            </w:r>
+              <w:t xml:space="preserve">, 'dd MMMM </w:t>
+            </w:r>
+            <w:proofErr w:type="spellStart"/>
             <w:r>
               <w:rPr>
                 <w:rFonts w:ascii="GDSTransportWebsite" w:eastAsia="Times New Roman" w:hAnsi="GDSTransportWebsite" w:cs="Times New Roman"/>
@@ -805,8 +816,9 @@
                 <w:sz w:val="20"/>
                 <w:szCs w:val="20"/>
               </w:rPr>
-              <w:t>-MM-</w:t>
-            </w:r>
+              <w:t>yyyy</w:t>
+            </w:r>
+            <w:proofErr w:type="spellEnd"/>
             <w:r>
               <w:rPr>
                 <w:rFonts w:ascii="GDSTransportWebsite" w:eastAsia="Times New Roman" w:hAnsi="GDSTransportWebsite" w:cs="Times New Roman"/>
@@ -814,8 +826,37 @@
                 <w:sz w:val="20"/>
                 <w:szCs w:val="20"/>
               </w:rPr>
+              <w:t>', '</w:t>
+            </w:r>
+            <w:r>
+              <w:rPr>
+                <w:rFonts w:ascii="GDSTransportWebsite" w:eastAsia="Times New Roman" w:hAnsi="GDSTransportWebsite" w:cs="Times New Roman"/>
+                <w:color w:val="60686D"/>
+                <w:sz w:val="20"/>
+                <w:szCs w:val="20"/>
+              </w:rPr>
+              <w:t>dd</w:t>
+            </w:r>
+            <w:r>
+              <w:rPr>
+                <w:rFonts w:ascii="GDSTransportWebsite" w:eastAsia="Times New Roman" w:hAnsi="GDSTransportWebsite" w:cs="Times New Roman"/>
+                <w:color w:val="60686D"/>
+                <w:sz w:val="20"/>
+                <w:szCs w:val="20"/>
+              </w:rPr>
+              <w:t>-MM-</w:t>
+            </w:r>
+            <w:proofErr w:type="spellStart"/>
+            <w:r>
+              <w:rPr>
+                <w:rFonts w:ascii="GDSTransportWebsite" w:eastAsia="Times New Roman" w:hAnsi="GDSTransportWebsite" w:cs="Times New Roman"/>
+                <w:color w:val="60686D"/>
+                <w:sz w:val="20"/>
+                <w:szCs w:val="20"/>
+              </w:rPr>
               <w:t>yyyy</w:t>
             </w:r>
+            <w:proofErr w:type="spellEnd"/>
             <w:r>
               <w:rPr>
                 <w:rFonts w:ascii="GDSTransportWebsite" w:eastAsia="Times New Roman" w:hAnsi="GDSTransportWebsite" w:cs="Times New Roman"/>
@@ -1453,7 +1494,14 @@
               <w:rPr>
                 <w:rFonts w:cstheme="minorHAnsi"/>
               </w:rPr>
-              <w:t>&lt;&lt;c</w:t>
+              <w:t>&lt;&lt;</w:t>
+            </w:r>
+            <w:proofErr w:type="spellStart"/>
+            <w:r>
+              <w:rPr>
+                <w:rFonts w:cstheme="minorHAnsi"/>
+              </w:rPr>
+              <w:t>c</w:t>
             </w:r>
             <w:r>
               <w:rPr>
@@ -1461,6 +1509,7 @@
               </w:rPr>
               <w:t>r</w:t>
             </w:r>
+            <w:proofErr w:type="spellEnd"/>
             <w:proofErr w:type="gramStart"/>
             <w:r>
               <w:rPr>
@@ -2092,7 +2141,14 @@
               <w:rPr>
                 <w:rFonts w:cstheme="minorHAnsi"/>
               </w:rPr>
-              <w:t>&lt;&lt;c</w:t>
+              <w:t>&lt;&lt;</w:t>
+            </w:r>
+            <w:proofErr w:type="spellStart"/>
+            <w:r>
+              <w:rPr>
+                <w:rFonts w:cstheme="minorHAnsi"/>
+              </w:rPr>
+              <w:t>c</w:t>
             </w:r>
             <w:r>
               <w:rPr>
@@ -2100,6 +2156,7 @@
               </w:rPr>
               <w:t>r</w:t>
             </w:r>
+            <w:proofErr w:type="spellEnd"/>
             <w:proofErr w:type="gramStart"/>
             <w:r>
               <w:rPr>
@@ -2199,6 +2256,7 @@
             <w:r>
               <w:t>{</w:t>
             </w:r>
+            <w:proofErr w:type="spellStart"/>
             <w:proofErr w:type="gramEnd"/>
             <w:r>
               <w:rPr>
@@ -2208,17 +2266,9 @@
                 <w:sz w:val="21"/>
                 <w:szCs w:val="21"/>
               </w:rPr>
-              <w:t>dateFormat(</w:t>
-            </w:r>
-            <w:r>
-              <w:rPr>
-                <w:rStyle w:val="normaltextrun"/>
-                <w:rFonts w:ascii="Arial" w:hAnsi="Arial" w:cs="Arial"/>
-                <w:color w:val="0A0A0A"/>
-                <w:shd w:val="clear" w:color="auto" w:fill="FFFFFF"/>
-              </w:rPr>
-              <w:t>defendant1.dateOfBirth</w:t>
-            </w:r>
+              <w:t>dateFormat</w:t>
+            </w:r>
+            <w:proofErr w:type="spellEnd"/>
             <w:r>
               <w:rPr>
                 <w:rStyle w:val="normaltextrun"/>
@@ -2227,7 +2277,16 @@
                 <w:sz w:val="21"/>
                 <w:szCs w:val="21"/>
               </w:rPr>
-              <w:t xml:space="preserve">, 'dd MMMM yyyy', </w:t>
+              <w:t>(</w:t>
+            </w:r>
+            <w:r>
+              <w:rPr>
+                <w:rStyle w:val="normaltextrun"/>
+                <w:rFonts w:ascii="Arial" w:hAnsi="Arial" w:cs="Arial"/>
+                <w:color w:val="0A0A0A"/>
+                <w:shd w:val="clear" w:color="auto" w:fill="FFFFFF"/>
+              </w:rPr>
+              <w:t>defendant1.dateOfBirth</w:t>
             </w:r>
             <w:r>
               <w:rPr>
@@ -2237,7 +2296,61 @@
                 <w:sz w:val="21"/>
                 <w:szCs w:val="21"/>
               </w:rPr>
-              <w:t>'dd-MM-yyyy'</w:t>
+              <w:t xml:space="preserve">, 'dd MMMM </w:t>
+            </w:r>
+            <w:proofErr w:type="spellStart"/>
+            <w:r>
+              <w:rPr>
+                <w:rStyle w:val="normaltextrun"/>
+                <w:rFonts w:ascii="Segoe UI" w:hAnsi="Segoe UI" w:cs="Segoe UI"/>
+                <w:color w:val="000000"/>
+                <w:sz w:val="21"/>
+                <w:szCs w:val="21"/>
+              </w:rPr>
+              <w:t>yyyy</w:t>
+            </w:r>
+            <w:proofErr w:type="spellEnd"/>
+            <w:r>
+              <w:rPr>
+                <w:rStyle w:val="normaltextrun"/>
+                <w:rFonts w:ascii="Segoe UI" w:hAnsi="Segoe UI" w:cs="Segoe UI"/>
+                <w:color w:val="000000"/>
+                <w:sz w:val="21"/>
+                <w:szCs w:val="21"/>
+              </w:rPr>
+              <w:t xml:space="preserve">', </w:t>
+            </w:r>
+            <w:r>
+              <w:rPr>
+                <w:rStyle w:val="normaltextrun"/>
+                <w:rFonts w:ascii="Segoe UI" w:hAnsi="Segoe UI" w:cs="Segoe UI"/>
+                <w:color w:val="000000"/>
+                <w:sz w:val="21"/>
+                <w:szCs w:val="21"/>
+              </w:rPr>
+              <w:t>'dd-MM-</w:t>
+            </w:r>
+            <w:proofErr w:type="spellStart"/>
+            <w:r>
+              <w:rPr>
+                <w:rStyle w:val="normaltextrun"/>
+                <w:rFonts w:ascii="Segoe UI" w:hAnsi="Segoe UI" w:cs="Segoe UI"/>
+                <w:color w:val="000000"/>
+                <w:sz w:val="21"/>
+                <w:szCs w:val="21"/>
+              </w:rPr>
+              <w:t>yyyy</w:t>
+            </w:r>
+            <w:proofErr w:type="spellEnd"/>
+            <w:r>
+              <w:rPr>
+                <w:rStyle w:val="normaltextrun"/>
+                <w:rFonts w:ascii="Segoe UI" w:hAnsi="Segoe UI" w:cs="Segoe UI"/>
+                <w:color w:val="000000"/>
+                <w:sz w:val="21"/>
+                <w:szCs w:val="21"/>
+              </w:rPr>
+              <w:t>'</w:t>
             </w:r>
             <w:r>
               <w:rPr>
@@ -2499,7 +2612,14 @@
               <w:rPr>
                 <w:rFonts w:cstheme="minorHAnsi"/>
               </w:rPr>
-              <w:t>&lt;&lt;c</w:t>
+              <w:t>&lt;&lt;</w:t>
+            </w:r>
+            <w:proofErr w:type="spellStart"/>
+            <w:r>
+              <w:rPr>
+                <w:rFonts w:cstheme="minorHAnsi"/>
+              </w:rPr>
+              <w:t>c</w:t>
             </w:r>
             <w:r>
               <w:rPr>
@@ -2507,6 +2627,7 @@
               </w:rPr>
               <w:t>r</w:t>
             </w:r>
+            <w:proofErr w:type="spellEnd"/>
             <w:proofErr w:type="gramStart"/>
             <w:r>
               <w:rPr>
@@ -3171,7 +3292,14 @@
               <w:rPr>
                 <w:rFonts w:cstheme="minorHAnsi"/>
               </w:rPr>
-              <w:t>&lt;&lt;c</w:t>
+              <w:t>&lt;&lt;</w:t>
+            </w:r>
+            <w:proofErr w:type="spellStart"/>
+            <w:r>
+              <w:rPr>
+                <w:rFonts w:cstheme="minorHAnsi"/>
+              </w:rPr>
+              <w:t>c</w:t>
             </w:r>
             <w:r>
               <w:rPr>
@@ -3179,6 +3307,7 @@
               </w:rPr>
               <w:t>r</w:t>
             </w:r>
+            <w:proofErr w:type="spellEnd"/>
             <w:r>
               <w:rPr>
                 <w:rFonts w:cstheme="minorHAnsi"/>
@@ -3816,7 +3945,14 @@
               <w:rPr>
                 <w:rFonts w:cstheme="minorHAnsi"/>
               </w:rPr>
-              <w:t>&lt;&lt;c</w:t>
+              <w:t>&lt;&lt;</w:t>
+            </w:r>
+            <w:proofErr w:type="spellStart"/>
+            <w:r>
+              <w:rPr>
+                <w:rFonts w:cstheme="minorHAnsi"/>
+              </w:rPr>
+              <w:t>c</w:t>
             </w:r>
             <w:r>
               <w:rPr>
@@ -3824,6 +3960,7 @@
               </w:rPr>
               <w:t>r</w:t>
             </w:r>
+            <w:proofErr w:type="spellEnd"/>
             <w:proofErr w:type="gramStart"/>
             <w:r>
               <w:rPr>
@@ -3930,6 +4067,7 @@
               </w:rPr>
               <w:t>{</w:t>
             </w:r>
+            <w:proofErr w:type="spellStart"/>
             <w:proofErr w:type="gramEnd"/>
             <w:r>
               <w:rPr>
@@ -3939,8 +4077,9 @@
                 <w:sz w:val="21"/>
                 <w:szCs w:val="21"/>
               </w:rPr>
-              <w:t>dateFormat(</w:t>
-            </w:r>
+              <w:t>dateFormat</w:t>
+            </w:r>
+            <w:proofErr w:type="spellEnd"/>
             <w:r>
               <w:rPr>
                 <w:rStyle w:val="normaltextrun"/>
@@ -3949,6 +4088,16 @@
                 <w:sz w:val="21"/>
                 <w:szCs w:val="21"/>
               </w:rPr>
+              <w:t>(</w:t>
+            </w:r>
+            <w:r>
+              <w:rPr>
+                <w:rStyle w:val="normaltextrun"/>
+                <w:rFonts w:ascii="Segoe UI" w:hAnsi="Segoe UI" w:cs="Segoe UI"/>
+                <w:color w:val="000000"/>
+                <w:sz w:val="21"/>
+                <w:szCs w:val="21"/>
+              </w:rPr>
               <w:t>defendant2.dateOfBirth</w:t>
             </w:r>
             <w:r>
@@ -3958,8 +4107,9 @@
                 <w:color w:val="0A0A0A"/>
                 <w:shd w:val="clear" w:color="auto" w:fill="FFFFFF"/>
               </w:rPr>
-              <w:t xml:space="preserve">, ‘dd MMMM yyyy’, </w:t>
-            </w:r>
+              <w:t xml:space="preserve">, ‘dd MMMM </w:t>
+            </w:r>
+            <w:proofErr w:type="spellStart"/>
             <w:r>
               <w:rPr>
                 <w:rStyle w:val="normaltextrun"/>
@@ -3967,7 +4117,46 @@
                 <w:color w:val="0A0A0A"/>
                 <w:shd w:val="clear" w:color="auto" w:fill="FFFFFF"/>
               </w:rPr>
-              <w:t>'dd-MM-yyyy'</w:t>
+              <w:t>yyyy</w:t>
+            </w:r>
+            <w:proofErr w:type="spellEnd"/>
+            <w:r>
+              <w:rPr>
+                <w:rStyle w:val="normaltextrun"/>
+                <w:rFonts w:ascii="Arial" w:hAnsi="Arial" w:cs="Arial"/>
+                <w:color w:val="0A0A0A"/>
+                <w:shd w:val="clear" w:color="auto" w:fill="FFFFFF"/>
+              </w:rPr>
+              <w:t xml:space="preserve">’, </w:t>
+            </w:r>
+            <w:r>
+              <w:rPr>
+                <w:rStyle w:val="normaltextrun"/>
+                <w:rFonts w:ascii="Arial" w:hAnsi="Arial" w:cs="Arial"/>
+                <w:color w:val="0A0A0A"/>
+                <w:shd w:val="clear" w:color="auto" w:fill="FFFFFF"/>
+              </w:rPr>
+              <w:t>'dd-MM-</w:t>
+            </w:r>
+            <w:proofErr w:type="spellStart"/>
+            <w:r>
+              <w:rPr>
+                <w:rStyle w:val="normaltextrun"/>
+                <w:rFonts w:ascii="Arial" w:hAnsi="Arial" w:cs="Arial"/>
+                <w:color w:val="0A0A0A"/>
+                <w:shd w:val="clear" w:color="auto" w:fill="FFFFFF"/>
+              </w:rPr>
+              <w:t>yyyy</w:t>
+            </w:r>
+            <w:proofErr w:type="spellEnd"/>
+            <w:r>
+              <w:rPr>
+                <w:rStyle w:val="normaltextrun"/>
+                <w:rFonts w:ascii="Arial" w:hAnsi="Arial" w:cs="Arial"/>
+                <w:color w:val="0A0A0A"/>
+                <w:shd w:val="clear" w:color="auto" w:fill="FFFFFF"/>
+              </w:rPr>
+              <w:t>'</w:t>
             </w:r>
             <w:r>
               <w:rPr>
@@ -4266,8 +4455,9 @@
                 <w:szCs w:val="21"/>
                 <w:shd w:val="clear" w:color="auto" w:fill="FFFFFF"/>
               </w:rPr>
-              <w:t>&lt;&lt;responseType</w:t>
-            </w:r>
+              <w:t>&lt;&lt;</w:t>
+            </w:r>
+            <w:proofErr w:type="spellStart"/>
             <w:r>
               <w:rPr>
                 <w:rStyle w:val="normaltextrun"/>
@@ -4277,7 +4467,7 @@
                 <w:szCs w:val="21"/>
                 <w:shd w:val="clear" w:color="auto" w:fill="FFFFFF"/>
               </w:rPr>
-              <w:t>D</w:t>
+              <w:t>responseType</w:t>
             </w:r>
             <w:r>
               <w:rPr>
@@ -4288,7 +4478,30 @@
                 <w:szCs w:val="21"/>
                 <w:shd w:val="clear" w:color="auto" w:fill="FFFFFF"/>
               </w:rPr>
-              <w:t>isplay&gt;&gt;</w:t>
+              <w:t>D</w:t>
+            </w:r>
+            <w:r>
+              <w:rPr>
+                <w:rStyle w:val="normaltextrun"/>
+                <w:rFonts w:ascii="Segoe UI" w:hAnsi="Segoe UI" w:cs="Segoe UI"/>
+                <w:color w:val="000000"/>
+                <w:sz w:val="21"/>
+                <w:szCs w:val="21"/>
+                <w:shd w:val="clear" w:color="auto" w:fill="FFFFFF"/>
+              </w:rPr>
+              <w:t>isplay</w:t>
+            </w:r>
+            <w:proofErr w:type="spellEnd"/>
+            <w:r>
+              <w:rPr>
+                <w:rStyle w:val="normaltextrun"/>
+                <w:rFonts w:ascii="Segoe UI" w:hAnsi="Segoe UI" w:cs="Segoe UI"/>
+                <w:color w:val="000000"/>
+                <w:sz w:val="21"/>
+                <w:szCs w:val="21"/>
+                <w:shd w:val="clear" w:color="auto" w:fill="FFFFFF"/>
+              </w:rPr>
+              <w:t>&gt;&gt;</w:t>
             </w:r>
           </w:p>
         </w:tc>
@@ -4308,7 +4521,14 @@
               <w:rPr>
                 <w:rFonts w:cstheme="minorHAnsi"/>
               </w:rPr>
-              <w:t>&lt;&lt;c</w:t>
+              <w:t>&lt;&lt;</w:t>
+            </w:r>
+            <w:proofErr w:type="spellStart"/>
+            <w:r>
+              <w:rPr>
+                <w:rFonts w:cstheme="minorHAnsi"/>
+              </w:rPr>
+              <w:t>c</w:t>
             </w:r>
             <w:r>
               <w:rPr>
@@ -4316,6 +4536,7 @@
               </w:rPr>
               <w:t>r</w:t>
             </w:r>
+            <w:proofErr w:type="spellEnd"/>
             <w:proofErr w:type="gramStart"/>
             <w:r>
               <w:rPr>
@@ -4323,12 +4544,20 @@
               </w:rPr>
               <w:t>_{</w:t>
             </w:r>
+            <w:proofErr w:type="spellStart"/>
             <w:proofErr w:type="gramEnd"/>
             <w:r>
               <w:rPr>
                 <w:rFonts w:cstheme="minorHAnsi"/>
               </w:rPr>
-              <w:t xml:space="preserve">responseType == </w:t>
+              <w:t>responseType</w:t>
+            </w:r>
+            <w:proofErr w:type="spellEnd"/>
+            <w:r>
+              <w:rPr>
+                <w:rFonts w:cstheme="minorHAnsi"/>
+              </w:rPr>
+              <w:t xml:space="preserve"> == </w:t>
             </w:r>
             <w:r>
               <w:rPr>
@@ -4340,7 +4569,21 @@
               <w:rPr>
                 <w:rFonts w:cstheme="minorHAnsi"/>
               </w:rPr>
-              <w:t xml:space="preserve"> || responseType == ‘PART_ADMISSION’</w:t>
+              <w:t xml:space="preserve"> || </w:t>
+            </w:r>
+            <w:proofErr w:type="spellStart"/>
+            <w:r>
+              <w:rPr>
+                <w:rFonts w:cstheme="minorHAnsi"/>
+              </w:rPr>
+              <w:t>responseType</w:t>
+            </w:r>
+            <w:proofErr w:type="spellEnd"/>
+            <w:r>
+              <w:rPr>
+                <w:rFonts w:cstheme="minorHAnsi"/>
+              </w:rPr>
+              <w:t xml:space="preserve"> == ‘PART_ADMISSION’</w:t>
             </w:r>
             <w:r>
               <w:rPr>
@@ -4389,7 +4632,14 @@
               <w:rPr>
                 <w:rFonts w:cstheme="minorHAnsi"/>
               </w:rPr>
-              <w:t>&lt;&lt;c</w:t>
+              <w:t>&lt;&lt;</w:t>
+            </w:r>
+            <w:proofErr w:type="spellStart"/>
+            <w:r>
+              <w:rPr>
+                <w:rFonts w:cstheme="minorHAnsi"/>
+              </w:rPr>
+              <w:t>c</w:t>
             </w:r>
             <w:r>
               <w:rPr>
@@ -4397,6 +4647,7 @@
               </w:rPr>
               <w:t>r</w:t>
             </w:r>
+            <w:proofErr w:type="spellEnd"/>
             <w:proofErr w:type="gramStart"/>
             <w:r>
               <w:rPr>
@@ -4404,12 +4655,20 @@
               </w:rPr>
               <w:t>_{</w:t>
             </w:r>
+            <w:proofErr w:type="spellStart"/>
             <w:proofErr w:type="gramEnd"/>
             <w:r>
               <w:rPr>
                 <w:rFonts w:cstheme="minorHAnsi"/>
               </w:rPr>
-              <w:t>whyReject== ‘ALREADY_PAID’</w:t>
+              <w:t>whyReject</w:t>
+            </w:r>
+            <w:proofErr w:type="spellEnd"/>
+            <w:r>
+              <w:rPr>
+                <w:rFonts w:cstheme="minorHAnsi"/>
+              </w:rPr>
+              <w:t>== ‘ALREADY_PAID’</w:t>
             </w:r>
             <w:r>
               <w:rPr>
@@ -4486,6 +4745,7 @@
               </w:rPr>
               <w:t>£&lt;&lt;</w:t>
             </w:r>
+            <w:proofErr w:type="spellStart"/>
             <w:r>
               <w:rPr>
                 <w:rStyle w:val="eop"/>
@@ -4495,6 +4755,7 @@
               </w:rPr>
               <w:t>howMuchWasPaid</w:t>
             </w:r>
+            <w:proofErr w:type="spellEnd"/>
             <w:r>
               <w:rPr>
                 <w:rStyle w:val="eop"/>
@@ -4575,6 +4836,7 @@
               </w:rPr>
               <w:t>{</w:t>
             </w:r>
+            <w:proofErr w:type="spellStart"/>
             <w:proofErr w:type="gramEnd"/>
             <w:r>
               <w:rPr>
@@ -4585,8 +4847,9 @@
                 <w:szCs w:val="21"/>
                 <w:shd w:val="clear" w:color="auto" w:fill="FFFFFF"/>
               </w:rPr>
-              <w:t>dateFormat(</w:t>
-            </w:r>
+              <w:t>dateFormat</w:t>
+            </w:r>
+            <w:proofErr w:type="spellEnd"/>
             <w:r>
               <w:rPr>
                 <w:rStyle w:val="normaltextrun"/>
@@ -4596,44 +4859,9 @@
                 <w:szCs w:val="21"/>
                 <w:shd w:val="clear" w:color="auto" w:fill="FFFFFF"/>
               </w:rPr>
-              <w:t>paymentDate</w:t>
-            </w:r>
-            <w:r>
-              <w:rPr>
-                <w:rStyle w:val="normaltextrun"/>
-                <w:rFonts w:ascii="Arial" w:hAnsi="Arial" w:cs="Arial"/>
-                <w:color w:val="0A0A0A"/>
-                <w:shd w:val="clear" w:color="auto" w:fill="FFFFFF"/>
-              </w:rPr>
-              <w:t xml:space="preserve">, ‘dd MMMM yyyy’, </w:t>
-            </w:r>
-            <w:r>
-              <w:rPr>
-                <w:rStyle w:val="normaltextrun"/>
-                <w:rFonts w:ascii="Arial" w:hAnsi="Arial" w:cs="Arial"/>
-                <w:color w:val="0A0A0A"/>
-                <w:shd w:val="clear" w:color="auto" w:fill="FFFFFF"/>
-              </w:rPr>
-              <w:t>'dd-MM-yyyy'</w:t>
-            </w:r>
-            <w:r>
-              <w:rPr>
-                <w:rStyle w:val="normaltextrun"/>
-                <w:rFonts w:ascii="Arial" w:hAnsi="Arial" w:cs="Arial"/>
-                <w:color w:val="0A0A0A"/>
-                <w:shd w:val="clear" w:color="auto" w:fill="FFFFFF"/>
-              </w:rPr>
-              <w:t>)</w:t>
-            </w:r>
-            <w:r>
-              <w:rPr>
-                <w:rStyle w:val="normaltextrun"/>
-                <w:rFonts w:ascii="Arial" w:hAnsi="Arial" w:cs="Arial"/>
-                <w:color w:val="0A0A0A"/>
-                <w:shd w:val="clear" w:color="auto" w:fill="FFFFFF"/>
-              </w:rPr>
-              <w:t>}</w:t>
-            </w:r>
+              <w:t>(</w:t>
+            </w:r>
+            <w:proofErr w:type="spellStart"/>
             <w:r>
               <w:rPr>
                 <w:rStyle w:val="normaltextrun"/>
@@ -4643,6 +4871,94 @@
                 <w:szCs w:val="21"/>
                 <w:shd w:val="clear" w:color="auto" w:fill="FFFFFF"/>
               </w:rPr>
+              <w:t>paymentDate</w:t>
+            </w:r>
+            <w:proofErr w:type="spellEnd"/>
+            <w:r>
+              <w:rPr>
+                <w:rStyle w:val="normaltextrun"/>
+                <w:rFonts w:ascii="Arial" w:hAnsi="Arial" w:cs="Arial"/>
+                <w:color w:val="0A0A0A"/>
+                <w:shd w:val="clear" w:color="auto" w:fill="FFFFFF"/>
+              </w:rPr>
+              <w:t xml:space="preserve">, ‘dd MMMM </w:t>
+            </w:r>
+            <w:proofErr w:type="spellStart"/>
+            <w:r>
+              <w:rPr>
+                <w:rStyle w:val="normaltextrun"/>
+                <w:rFonts w:ascii="Arial" w:hAnsi="Arial" w:cs="Arial"/>
+                <w:color w:val="0A0A0A"/>
+                <w:shd w:val="clear" w:color="auto" w:fill="FFFFFF"/>
+              </w:rPr>
+              <w:t>yyyy</w:t>
+            </w:r>
+            <w:proofErr w:type="spellEnd"/>
+            <w:r>
+              <w:rPr>
+                <w:rStyle w:val="normaltextrun"/>
+                <w:rFonts w:ascii="Arial" w:hAnsi="Arial" w:cs="Arial"/>
+                <w:color w:val="0A0A0A"/>
+                <w:shd w:val="clear" w:color="auto" w:fill="FFFFFF"/>
+              </w:rPr>
+              <w:t xml:space="preserve">’, </w:t>
+            </w:r>
+            <w:r>
+              <w:rPr>
+                <w:rStyle w:val="normaltextrun"/>
+                <w:rFonts w:ascii="Arial" w:hAnsi="Arial" w:cs="Arial"/>
+                <w:color w:val="0A0A0A"/>
+                <w:shd w:val="clear" w:color="auto" w:fill="FFFFFF"/>
+              </w:rPr>
+              <w:t>'dd-MM-</w:t>
+            </w:r>
+            <w:proofErr w:type="spellStart"/>
+            <w:r>
+              <w:rPr>
+                <w:rStyle w:val="normaltextrun"/>
+                <w:rFonts w:ascii="Arial" w:hAnsi="Arial" w:cs="Arial"/>
+                <w:color w:val="0A0A0A"/>
+                <w:shd w:val="clear" w:color="auto" w:fill="FFFFFF"/>
+              </w:rPr>
+              <w:t>yyyy</w:t>
+            </w:r>
+            <w:proofErr w:type="spellEnd"/>
+            <w:r>
+              <w:rPr>
+                <w:rStyle w:val="normaltextrun"/>
+                <w:rFonts w:ascii="Arial" w:hAnsi="Arial" w:cs="Arial"/>
+                <w:color w:val="0A0A0A"/>
+                <w:shd w:val="clear" w:color="auto" w:fill="FFFFFF"/>
+              </w:rPr>
+              <w:t>'</w:t>
+            </w:r>
+            <w:r>
+              <w:rPr>
+                <w:rStyle w:val="normaltextrun"/>
+                <w:rFonts w:ascii="Arial" w:hAnsi="Arial" w:cs="Arial"/>
+                <w:color w:val="0A0A0A"/>
+                <w:shd w:val="clear" w:color="auto" w:fill="FFFFFF"/>
+              </w:rPr>
+              <w:t>)</w:t>
+            </w:r>
+            <w:r>
+              <w:rPr>
+                <w:rStyle w:val="normaltextrun"/>
+                <w:rFonts w:ascii="Arial" w:hAnsi="Arial" w:cs="Arial"/>
+                <w:color w:val="0A0A0A"/>
+                <w:shd w:val="clear" w:color="auto" w:fill="FFFFFF"/>
+              </w:rPr>
+              <w:t>}</w:t>
+            </w:r>
+            <w:r>
+              <w:rPr>
+                <w:rStyle w:val="normaltextrun"/>
+                <w:rFonts w:ascii="Segoe UI" w:hAnsi="Segoe UI" w:cs="Segoe UI"/>
+                <w:color w:val="000000"/>
+                <w:sz w:val="21"/>
+                <w:szCs w:val="21"/>
+                <w:shd w:val="clear" w:color="auto" w:fill="FFFFFF"/>
+              </w:rPr>
               <w:t>&gt;&gt;</w:t>
             </w:r>
           </w:p>
@@ -4691,7 +5007,31 @@
                 <w:szCs w:val="21"/>
                 <w:shd w:val="clear" w:color="auto" w:fill="FFFFFF"/>
               </w:rPr>
-              <w:t>&lt;&lt;paymentHow&gt;&gt;</w:t>
+              <w:t>&lt;&lt;</w:t>
+            </w:r>
+            <w:proofErr w:type="spellStart"/>
+            <w:r>
+              <w:rPr>
+                <w:rStyle w:val="normaltextrun"/>
+                <w:rFonts w:ascii="Segoe UI" w:hAnsi="Segoe UI" w:cs="Segoe UI"/>
+                <w:color w:val="000000"/>
+                <w:sz w:val="21"/>
+                <w:szCs w:val="21"/>
+                <w:shd w:val="clear" w:color="auto" w:fill="FFFFFF"/>
+              </w:rPr>
+              <w:t>paymentHow</w:t>
+            </w:r>
+            <w:proofErr w:type="spellEnd"/>
+            <w:r>
+              <w:rPr>
+                <w:rStyle w:val="normaltextrun"/>
+                <w:rFonts w:ascii="Segoe UI" w:hAnsi="Segoe UI" w:cs="Segoe UI"/>
+                <w:color w:val="000000"/>
+                <w:sz w:val="21"/>
+                <w:szCs w:val="21"/>
+                <w:shd w:val="clear" w:color="auto" w:fill="FFFFFF"/>
+              </w:rPr>
+              <w:t>&gt;&gt;</w:t>
             </w:r>
           </w:p>
         </w:tc>
@@ -4797,8 +5137,9 @@
               <w:rPr>
                 <w:rFonts w:cstheme="minorHAnsi"/>
               </w:rPr>
-              <w:t>&lt;&lt;r</w:t>
-            </w:r>
+              <w:t>&lt;&lt;</w:t>
+            </w:r>
+            <w:proofErr w:type="spellStart"/>
             <w:r>
               <w:rPr>
                 <w:rFonts w:cstheme="minorHAnsi"/>
@@ -4809,7 +5150,20 @@
               <w:rPr>
                 <w:rFonts w:cstheme="minorHAnsi"/>
               </w:rPr>
-              <w:t>_timelineEventList&gt;&gt;</w:t>
+              <w:t>r</w:t>
+            </w:r>
+            <w:r>
+              <w:rPr>
+                <w:rFonts w:cstheme="minorHAnsi"/>
+              </w:rPr>
+              <w:t>_timelineEventList</w:t>
+            </w:r>
+            <w:proofErr w:type="spellEnd"/>
+            <w:r>
+              <w:rPr>
+                <w:rFonts w:cstheme="minorHAnsi"/>
+              </w:rPr>
+              <w:t>&gt;&gt;</w:t>
             </w:r>
           </w:p>
         </w:tc>
@@ -4861,12 +5215,20 @@
               </w:rPr>
               <w:t>{</w:t>
             </w:r>
+            <w:proofErr w:type="spellStart"/>
             <w:proofErr w:type="gramEnd"/>
             <w:r>
               <w:rPr>
                 <w:rFonts w:cstheme="minorHAnsi"/>
               </w:rPr>
-              <w:t>dateFormat(</w:t>
+              <w:t>dateFormat</w:t>
+            </w:r>
+            <w:proofErr w:type="spellEnd"/>
+            <w:r>
+              <w:rPr>
+                <w:rFonts w:cstheme="minorHAnsi"/>
+              </w:rPr>
+              <w:t>(</w:t>
             </w:r>
             <w:r>
               <w:rPr>
@@ -4881,8 +5243,9 @@
                 <w:color w:val="0A0A0A"/>
                 <w:shd w:val="clear" w:color="auto" w:fill="FFFFFF"/>
               </w:rPr>
-              <w:t xml:space="preserve">, ‘dd MMMM yyyy’, </w:t>
-            </w:r>
+              <w:t xml:space="preserve">, ‘dd MMMM </w:t>
+            </w:r>
+            <w:proofErr w:type="spellStart"/>
             <w:r>
               <w:rPr>
                 <w:rStyle w:val="normaltextrun"/>
@@ -4890,7 +5253,46 @@
                 <w:color w:val="0A0A0A"/>
                 <w:shd w:val="clear" w:color="auto" w:fill="FFFFFF"/>
               </w:rPr>
-              <w:t>'dd-MM-yyyy'</w:t>
+              <w:t>yyyy</w:t>
+            </w:r>
+            <w:proofErr w:type="spellEnd"/>
+            <w:r>
+              <w:rPr>
+                <w:rStyle w:val="normaltextrun"/>
+                <w:rFonts w:ascii="Arial" w:hAnsi="Arial" w:cs="Arial"/>
+                <w:color w:val="0A0A0A"/>
+                <w:shd w:val="clear" w:color="auto" w:fill="FFFFFF"/>
+              </w:rPr>
+              <w:t xml:space="preserve">’, </w:t>
+            </w:r>
+            <w:r>
+              <w:rPr>
+                <w:rStyle w:val="normaltextrun"/>
+                <w:rFonts w:ascii="Arial" w:hAnsi="Arial" w:cs="Arial"/>
+                <w:color w:val="0A0A0A"/>
+                <w:shd w:val="clear" w:color="auto" w:fill="FFFFFF"/>
+              </w:rPr>
+              <w:t>'dd-MM-</w:t>
+            </w:r>
+            <w:proofErr w:type="spellStart"/>
+            <w:r>
+              <w:rPr>
+                <w:rStyle w:val="normaltextrun"/>
+                <w:rFonts w:ascii="Arial" w:hAnsi="Arial" w:cs="Arial"/>
+                <w:color w:val="0A0A0A"/>
+                <w:shd w:val="clear" w:color="auto" w:fill="FFFFFF"/>
+              </w:rPr>
+              <w:t>yyyy</w:t>
+            </w:r>
+            <w:proofErr w:type="spellEnd"/>
+            <w:r>
+              <w:rPr>
+                <w:rStyle w:val="normaltextrun"/>
+                <w:rFonts w:ascii="Arial" w:hAnsi="Arial" w:cs="Arial"/>
+                <w:color w:val="0A0A0A"/>
+                <w:shd w:val="clear" w:color="auto" w:fill="FFFFFF"/>
+              </w:rPr>
+              <w:t>'</w:t>
             </w:r>
             <w:r>
               <w:rPr>
@@ -4962,7 +5364,14 @@
               <w:rPr>
                 <w:rFonts w:cstheme="minorHAnsi"/>
               </w:rPr>
-              <w:t>&lt;&lt;e</w:t>
+              <w:t>&lt;&lt;</w:t>
+            </w:r>
+            <w:proofErr w:type="spellStart"/>
+            <w:r>
+              <w:rPr>
+                <w:rFonts w:cstheme="minorHAnsi"/>
+              </w:rPr>
+              <w:t>e</w:t>
             </w:r>
             <w:r>
               <w:rPr>
@@ -4974,7 +5383,14 @@
               <w:rPr>
                 <w:rFonts w:cstheme="minorHAnsi"/>
               </w:rPr>
-              <w:t>_timelineEventList&gt;&gt;</w:t>
+              <w:t>_timelineEventList</w:t>
+            </w:r>
+            <w:proofErr w:type="spellEnd"/>
+            <w:r>
+              <w:rPr>
+                <w:rFonts w:cstheme="minorHAnsi"/>
+              </w:rPr>
+              <w:t>&gt;&gt;</w:t>
             </w:r>
           </w:p>
         </w:tc>
@@ -5041,7 +5457,33 @@
                 <w:shd w:val="clear" w:color="auto" w:fill="FFFFFF"/>
                 <w:lang w:val="es-ES"/>
               </w:rPr>
-              <w:t>&lt;&lt;timelineComments&gt;&gt;</w:t>
+              <w:t>&lt;&lt;</w:t>
+            </w:r>
+            <w:proofErr w:type="spellStart"/>
+            <w:r>
+              <w:rPr>
+                <w:rStyle w:val="normaltextrun"/>
+                <w:rFonts w:ascii="Segoe UI" w:hAnsi="Segoe UI" w:cs="Segoe UI"/>
+                <w:color w:val="000000"/>
+                <w:sz w:val="21"/>
+                <w:szCs w:val="21"/>
+                <w:shd w:val="clear" w:color="auto" w:fill="FFFFFF"/>
+                <w:lang w:val="es-ES"/>
+              </w:rPr>
+              <w:t>timelineComments</w:t>
+            </w:r>
+            <w:proofErr w:type="spellEnd"/>
+            <w:r>
+              <w:rPr>
+                <w:rStyle w:val="normaltextrun"/>
+                <w:rFonts w:ascii="Segoe UI" w:hAnsi="Segoe UI" w:cs="Segoe UI"/>
+                <w:color w:val="000000"/>
+                <w:sz w:val="21"/>
+                <w:szCs w:val="21"/>
+                <w:shd w:val="clear" w:color="auto" w:fill="FFFFFF"/>
+                <w:lang w:val="es-ES"/>
+              </w:rPr>
+              <w:t>&gt;&gt;</w:t>
             </w:r>
           </w:p>
         </w:tc>
@@ -5099,8 +5541,9 @@
               <w:rPr>
                 <w:rFonts w:cstheme="minorHAnsi"/>
               </w:rPr>
-              <w:t>&lt;&lt;r</w:t>
-            </w:r>
+              <w:t>&lt;&lt;</w:t>
+            </w:r>
+            <w:proofErr w:type="spellStart"/>
             <w:r>
               <w:rPr>
                 <w:rFonts w:cstheme="minorHAnsi"/>
@@ -5111,7 +5554,20 @@
               <w:rPr>
                 <w:rFonts w:cstheme="minorHAnsi"/>
               </w:rPr>
-              <w:t>_evidenceList&gt;&gt;</w:t>
+              <w:t>r</w:t>
+            </w:r>
+            <w:r>
+              <w:rPr>
+                <w:rFonts w:cstheme="minorHAnsi"/>
+              </w:rPr>
+              <w:t>_evidenceList</w:t>
+            </w:r>
+            <w:proofErr w:type="spellEnd"/>
+            <w:r>
+              <w:rPr>
+                <w:rFonts w:cstheme="minorHAnsi"/>
+              </w:rPr>
+              <w:t>&gt;&gt;</w:t>
             </w:r>
           </w:p>
         </w:tc>
@@ -5151,12 +5607,14 @@
               </w:rPr>
               <w:t>&lt;&lt;</w:t>
             </w:r>
+            <w:proofErr w:type="spellStart"/>
             <w:r>
               <w:rPr>
                 <w:rFonts w:cstheme="minorHAnsi"/>
               </w:rPr>
               <w:t>displayTypeValue</w:t>
             </w:r>
+            <w:proofErr w:type="spellEnd"/>
             <w:r>
               <w:rPr>
                 <w:rFonts w:cstheme="minorHAnsi"/>
@@ -5191,7 +5649,33 @@
                 <w:shd w:val="clear" w:color="auto" w:fill="FFFFFF"/>
                 <w:lang w:val="es-ES"/>
               </w:rPr>
-              <w:t>&lt;&lt;explanation&gt;&gt;</w:t>
+              <w:t>&lt;&lt;</w:t>
+            </w:r>
+            <w:proofErr w:type="spellStart"/>
+            <w:r>
+              <w:rPr>
+                <w:rStyle w:val="normaltextrun"/>
+                <w:rFonts w:ascii="Segoe UI" w:hAnsi="Segoe UI" w:cs="Segoe UI"/>
+                <w:color w:val="000000"/>
+                <w:sz w:val="21"/>
+                <w:szCs w:val="21"/>
+                <w:shd w:val="clear" w:color="auto" w:fill="FFFFFF"/>
+                <w:lang w:val="es-ES"/>
+              </w:rPr>
+              <w:t>explanation</w:t>
+            </w:r>
+            <w:proofErr w:type="spellEnd"/>
+            <w:r>
+              <w:rPr>
+                <w:rStyle w:val="normaltextrun"/>
+                <w:rFonts w:ascii="Segoe UI" w:hAnsi="Segoe UI" w:cs="Segoe UI"/>
+                <w:color w:val="000000"/>
+                <w:sz w:val="21"/>
+                <w:szCs w:val="21"/>
+                <w:shd w:val="clear" w:color="auto" w:fill="FFFFFF"/>
+                <w:lang w:val="es-ES"/>
+              </w:rPr>
+              <w:t>&gt;&gt;</w:t>
             </w:r>
           </w:p>
         </w:tc>
@@ -5211,7 +5695,14 @@
               <w:rPr>
                 <w:rFonts w:cstheme="minorHAnsi"/>
               </w:rPr>
-              <w:t>&lt;&lt;e</w:t>
+              <w:t>&lt;&lt;</w:t>
+            </w:r>
+            <w:proofErr w:type="spellStart"/>
+            <w:r>
+              <w:rPr>
+                <w:rFonts w:cstheme="minorHAnsi"/>
+              </w:rPr>
+              <w:t>e</w:t>
             </w:r>
             <w:r>
               <w:rPr>
@@ -5223,7 +5714,14 @@
               <w:rPr>
                 <w:rFonts w:cstheme="minorHAnsi"/>
               </w:rPr>
-              <w:t>_evidenceList&gt;&gt;</w:t>
+              <w:t>_evidenceList</w:t>
+            </w:r>
+            <w:proofErr w:type="spellEnd"/>
+            <w:r>
+              <w:rPr>
+                <w:rFonts w:cstheme="minorHAnsi"/>
+              </w:rPr>
+              <w:t>&gt;&gt;</w:t>
             </w:r>
           </w:p>
         </w:tc>
@@ -5291,7 +5789,33 @@
                 <w:shd w:val="clear" w:color="auto" w:fill="FFFFFF"/>
                 <w:lang w:val="es-ES"/>
               </w:rPr>
-              <w:t>&lt;&lt;evidenceComments&gt;&gt;</w:t>
+              <w:t>&lt;&lt;</w:t>
+            </w:r>
+            <w:proofErr w:type="spellStart"/>
+            <w:r>
+              <w:rPr>
+                <w:rStyle w:val="normaltextrun"/>
+                <w:rFonts w:ascii="Segoe UI" w:hAnsi="Segoe UI" w:cs="Segoe UI"/>
+                <w:color w:val="000000"/>
+                <w:sz w:val="21"/>
+                <w:szCs w:val="21"/>
+                <w:shd w:val="clear" w:color="auto" w:fill="FFFFFF"/>
+                <w:lang w:val="es-ES"/>
+              </w:rPr>
+              <w:t>evidenceComments</w:t>
+            </w:r>
+            <w:proofErr w:type="spellEnd"/>
+            <w:r>
+              <w:rPr>
+                <w:rStyle w:val="normaltextrun"/>
+                <w:rFonts w:ascii="Segoe UI" w:hAnsi="Segoe UI" w:cs="Segoe UI"/>
+                <w:color w:val="000000"/>
+                <w:sz w:val="21"/>
+                <w:szCs w:val="21"/>
+                <w:shd w:val="clear" w:color="auto" w:fill="FFFFFF"/>
+                <w:lang w:val="es-ES"/>
+              </w:rPr>
+              <w:t>&gt;&gt;</w:t>
             </w:r>
           </w:p>
         </w:tc>
@@ -5379,18 +5903,40 @@
         </w:rPr>
         <w:t>_{</w:t>
       </w:r>
+      <w:proofErr w:type="spellStart"/>
       <w:proofErr w:type="gramEnd"/>
       <w:r>
         <w:rPr>
           <w:rFonts w:cstheme="minorHAnsi"/>
         </w:rPr>
-        <w:t>responseType == ‘FULL_DEFENCE’</w:t>
+        <w:t>responseType</w:t>
+      </w:r>
+      <w:proofErr w:type="spellEnd"/>
+      <w:r>
+        <w:rPr>
+          <w:rFonts w:cstheme="minorHAnsi"/>
+        </w:rPr>
+        <w:t xml:space="preserve"> == ‘FULL_DEFENCE’</w:t>
       </w:r>
       <w:r>
         <w:rPr>
           <w:rFonts w:cstheme="minorHAnsi"/>
         </w:rPr>
-        <w:t>|| responseType == ‘PART_ADMISSION’</w:t>
+        <w:t xml:space="preserve">|| </w:t>
+      </w:r>
+      <w:proofErr w:type="spellStart"/>
+      <w:r>
+        <w:rPr>
+          <w:rFonts w:cstheme="minorHAnsi"/>
+        </w:rPr>
+        <w:t>responseType</w:t>
+      </w:r>
+      <w:proofErr w:type="spellEnd"/>
+      <w:r>
+        <w:rPr>
+          <w:rFonts w:cstheme="minorHAnsi"/>
+        </w:rPr>
+        <w:t xml:space="preserve"> == ‘PART_ADMISSION’</w:t>
       </w:r>
       <w:r>
         <w:rPr>
@@ -5435,13 +5981,14 @@
         <w:tblLook w:val="04A0" w:firstRow="1" w:lastRow="0" w:firstColumn="1" w:lastColumn="0" w:noHBand="0" w:noVBand="1"/>
       </w:tblPr>
       <w:tblGrid>
-        <w:gridCol w:w="2410"/>
-        <w:gridCol w:w="5765"/>
+        <w:gridCol w:w="2694"/>
+        <w:gridCol w:w="3267"/>
+        <w:gridCol w:w="3065"/>
       </w:tblGrid>
       <w:tr>
         <w:tc>
           <w:tcPr>
-            <w:tcW w:w="2410" w:type="dxa"/>
+            <w:tcW w:w="2694" w:type="dxa"/>
           </w:tcPr>
           <w:p>
             <w:pPr>
@@ -5459,7 +6006,7 @@
         </w:tc>
         <w:tc>
           <w:tcPr>
-            <w:tcW w:w="5765" w:type="dxa"/>
+            <w:tcW w:w="3267" w:type="dxa"/>
           </w:tcPr>
           <w:p>
             <w:pPr>
@@ -5556,6 +6103,21 @@
               </w:rPr>
               <w:t>&lt;&lt;es_&gt;&gt;</w:t>
             </w:r>
+          </w:p>
+        </w:tc>
+        <w:tc>
+          <w:tcPr>
+            <w:tcW w:w="3065" w:type="dxa"/>
+          </w:tcPr>
+          <w:p>
+            <w:pPr>
+              <w:rPr>
+                <w:rStyle w:val="eop"/>
+                <w:rFonts w:ascii="Arial" w:hAnsi="Arial" w:cs="Arial"/>
+                <w:color w:val="000000"/>
+                <w:shd w:val="clear" w:color="auto" w:fill="FFFFFF"/>
+              </w:rPr>
+            </w:pPr>
           </w:p>
         </w:tc>
       </w:tr>
@@ -5606,12 +6168,20 @@
         </w:rPr>
         <w:t>_{</w:t>
       </w:r>
+      <w:proofErr w:type="spellStart"/>
       <w:proofErr w:type="gramEnd"/>
       <w:r>
         <w:rPr>
           <w:rFonts w:cstheme="minorHAnsi"/>
         </w:rPr>
-        <w:t>responseType == ‘</w:t>
+        <w:t>responseType</w:t>
+      </w:r>
+      <w:proofErr w:type="spellEnd"/>
+      <w:r>
+        <w:rPr>
+          <w:rFonts w:cstheme="minorHAnsi"/>
+        </w:rPr>
+        <w:t xml:space="preserve"> == ‘</w:t>
       </w:r>
       <w:r>
         <w:rPr>
@@ -5629,13 +6199,55 @@
         <w:rPr>
           <w:rFonts w:cstheme="minorHAnsi"/>
         </w:rPr>
-        <w:t xml:space="preserve"> || (responseType == ‘PART_ADMISSION’ &amp;&amp; howToPay != null</w:t>
+        <w:t xml:space="preserve"> || (</w:t>
+      </w:r>
+      <w:proofErr w:type="spellStart"/>
+      <w:r>
+        <w:rPr>
+          <w:rFonts w:cstheme="minorHAnsi"/>
+        </w:rPr>
+        <w:t>responseType</w:t>
+      </w:r>
+      <w:proofErr w:type="spellEnd"/>
+      <w:r>
+        <w:rPr>
+          <w:rFonts w:cstheme="minorHAnsi"/>
+        </w:rPr>
+        <w:t xml:space="preserve"> == ‘PART_ADMISSION’ &amp;&amp; </w:t>
+      </w:r>
+      <w:proofErr w:type="spellStart"/>
+      <w:r>
+        <w:rPr>
+          <w:rFonts w:cstheme="minorHAnsi"/>
+        </w:rPr>
+        <w:t>howToPay</w:t>
+      </w:r>
+      <w:proofErr w:type="spellEnd"/>
+      <w:r>
+        <w:rPr>
+          <w:rFonts w:cstheme="minorHAnsi"/>
+        </w:rPr>
+        <w:t xml:space="preserve"> != null</w:t>
       </w:r>
       <w:r>
         <w:rPr>
           <w:rFonts w:cstheme="minorHAnsi"/>
         </w:rPr>
-        <w:t xml:space="preserve"> &amp;&amp; whyReject!= ‘ALREADY_PAID’</w:t>
+        <w:t xml:space="preserve"> &amp;&amp; </w:t>
+      </w:r>
+      <w:proofErr w:type="spellStart"/>
+      <w:r>
+        <w:rPr>
+          <w:rFonts w:cstheme="minorHAnsi"/>
+        </w:rPr>
+        <w:t>whyReject</w:t>
+      </w:r>
+      <w:proofErr w:type="spellEnd"/>
+      <w:r>
+        <w:rPr>
+          <w:rFonts w:cstheme="minorHAnsi"/>
+        </w:rPr>
+        <w:t>!= ‘ALREADY_PAID’</w:t>
       </w:r>
       <w:r>
         <w:rPr>
@@ -5705,7 +6317,14 @@
               <w:rPr>
                 <w:rFonts w:cstheme="minorHAnsi"/>
               </w:rPr>
-              <w:t>&lt;&lt;c</w:t>
+              <w:t>&lt;&lt;</w:t>
+            </w:r>
+            <w:proofErr w:type="spellStart"/>
+            <w:r>
+              <w:rPr>
+                <w:rFonts w:cstheme="minorHAnsi"/>
+              </w:rPr>
+              <w:t>c</w:t>
             </w:r>
             <w:r>
               <w:rPr>
@@ -5713,6 +6332,7 @@
               </w:rPr>
               <w:t>r</w:t>
             </w:r>
+            <w:proofErr w:type="spellEnd"/>
             <w:proofErr w:type="gramStart"/>
             <w:r>
               <w:rPr>
@@ -5720,12 +6340,20 @@
               </w:rPr>
               <w:t>_{</w:t>
             </w:r>
+            <w:proofErr w:type="spellStart"/>
             <w:proofErr w:type="gramEnd"/>
             <w:r>
               <w:rPr>
                 <w:rFonts w:cstheme="minorHAnsi"/>
               </w:rPr>
-              <w:t>howToPay== ‘IMMEDIATELY’}&gt;&gt;</w:t>
+              <w:t>howToPay</w:t>
+            </w:r>
+            <w:proofErr w:type="spellEnd"/>
+            <w:r>
+              <w:rPr>
+                <w:rFonts w:cstheme="minorHAnsi"/>
+              </w:rPr>
+              <w:t>== ‘IMMEDIATELY’}&gt;&gt;</w:t>
             </w:r>
           </w:p>
         </w:tc>
@@ -5793,7 +6421,27 @@
                 <w:color w:val="000000"/>
                 <w:shd w:val="clear" w:color="auto" w:fill="FFFFFF"/>
               </w:rPr>
-              <w:t>&lt;&lt;amountToPay&gt;&gt;</w:t>
+              <w:t>&lt;&lt;</w:t>
+            </w:r>
+            <w:proofErr w:type="spellStart"/>
+            <w:r>
+              <w:rPr>
+                <w:rStyle w:val="eop"/>
+                <w:rFonts w:ascii="Arial" w:hAnsi="Arial" w:cs="Arial"/>
+                <w:color w:val="000000"/>
+                <w:shd w:val="clear" w:color="auto" w:fill="FFFFFF"/>
+              </w:rPr>
+              <w:t>amountToPay</w:t>
+            </w:r>
+            <w:proofErr w:type="spellEnd"/>
+            <w:r>
+              <w:rPr>
+                <w:rStyle w:val="eop"/>
+                <w:rFonts w:ascii="Arial" w:hAnsi="Arial" w:cs="Arial"/>
+                <w:color w:val="000000"/>
+                <w:shd w:val="clear" w:color="auto" w:fill="FFFFFF"/>
+              </w:rPr>
+              <w:t>&gt;&gt;</w:t>
             </w:r>
           </w:p>
         </w:tc>
@@ -5859,6 +6507,7 @@
               </w:rPr>
               <w:t>{</w:t>
             </w:r>
+            <w:proofErr w:type="spellStart"/>
             <w:proofErr w:type="gramEnd"/>
             <w:r>
               <w:rPr>
@@ -5867,8 +6516,9 @@
                 <w:color w:val="000000"/>
                 <w:shd w:val="clear" w:color="auto" w:fill="FFFFFF"/>
               </w:rPr>
-              <w:t xml:space="preserve">dateFormat(payBy, ‘dd MMMM yyyy’, </w:t>
-            </w:r>
+              <w:t>dateFormat</w:t>
+            </w:r>
+            <w:proofErr w:type="spellEnd"/>
             <w:r>
               <w:rPr>
                 <w:rStyle w:val="eop"/>
@@ -5876,7 +6526,76 @@
                 <w:color w:val="000000"/>
                 <w:shd w:val="clear" w:color="auto" w:fill="FFFFFF"/>
               </w:rPr>
-              <w:t>'dd-MM-yyyy'</w:t>
+              <w:t>(</w:t>
+            </w:r>
+            <w:proofErr w:type="spellStart"/>
+            <w:r>
+              <w:rPr>
+                <w:rStyle w:val="eop"/>
+                <w:rFonts w:ascii="Arial" w:hAnsi="Arial" w:cs="Arial"/>
+                <w:color w:val="000000"/>
+                <w:shd w:val="clear" w:color="auto" w:fill="FFFFFF"/>
+              </w:rPr>
+              <w:t>payBy</w:t>
+            </w:r>
+            <w:proofErr w:type="spellEnd"/>
+            <w:r>
+              <w:rPr>
+                <w:rStyle w:val="eop"/>
+                <w:rFonts w:ascii="Arial" w:hAnsi="Arial" w:cs="Arial"/>
+                <w:color w:val="000000"/>
+                <w:shd w:val="clear" w:color="auto" w:fill="FFFFFF"/>
+              </w:rPr>
+              <w:t xml:space="preserve">, ‘dd MMMM </w:t>
+            </w:r>
+            <w:proofErr w:type="spellStart"/>
+            <w:r>
+              <w:rPr>
+                <w:rStyle w:val="eop"/>
+                <w:rFonts w:ascii="Arial" w:hAnsi="Arial" w:cs="Arial"/>
+                <w:color w:val="000000"/>
+                <w:shd w:val="clear" w:color="auto" w:fill="FFFFFF"/>
+              </w:rPr>
+              <w:t>yyyy</w:t>
+            </w:r>
+            <w:proofErr w:type="spellEnd"/>
+            <w:r>
+              <w:rPr>
+                <w:rStyle w:val="eop"/>
+                <w:rFonts w:ascii="Arial" w:hAnsi="Arial" w:cs="Arial"/>
+                <w:color w:val="000000"/>
+                <w:shd w:val="clear" w:color="auto" w:fill="FFFFFF"/>
+              </w:rPr>
+              <w:t xml:space="preserve">’, </w:t>
+            </w:r>
+            <w:r>
+              <w:rPr>
+                <w:rStyle w:val="eop"/>
+                <w:rFonts w:ascii="Arial" w:hAnsi="Arial" w:cs="Arial"/>
+                <w:color w:val="000000"/>
+                <w:shd w:val="clear" w:color="auto" w:fill="FFFFFF"/>
+              </w:rPr>
+              <w:t>'dd-MM-</w:t>
+            </w:r>
+            <w:proofErr w:type="spellStart"/>
+            <w:r>
+              <w:rPr>
+                <w:rStyle w:val="eop"/>
+                <w:rFonts w:ascii="Arial" w:hAnsi="Arial" w:cs="Arial"/>
+                <w:color w:val="000000"/>
+                <w:shd w:val="clear" w:color="auto" w:fill="FFFFFF"/>
+              </w:rPr>
+              <w:t>yyyy</w:t>
+            </w:r>
+            <w:proofErr w:type="spellEnd"/>
+            <w:r>
+              <w:rPr>
+                <w:rStyle w:val="eop"/>
+                <w:rFonts w:ascii="Arial" w:hAnsi="Arial" w:cs="Arial"/>
+                <w:color w:val="000000"/>
+                <w:shd w:val="clear" w:color="auto" w:fill="FFFFFF"/>
+              </w:rPr>
+              <w:t>'</w:t>
             </w:r>
             <w:r>
               <w:rPr>
@@ -5970,7 +6689,14 @@
               <w:rPr>
                 <w:rFonts w:cstheme="minorHAnsi"/>
               </w:rPr>
-              <w:t>&lt;&lt;c</w:t>
+              <w:t>&lt;&lt;</w:t>
+            </w:r>
+            <w:proofErr w:type="spellStart"/>
+            <w:r>
+              <w:rPr>
+                <w:rFonts w:cstheme="minorHAnsi"/>
+              </w:rPr>
+              <w:t>c</w:t>
             </w:r>
             <w:r>
               <w:rPr>
@@ -5978,6 +6704,7 @@
               </w:rPr>
               <w:t>r</w:t>
             </w:r>
+            <w:proofErr w:type="spellEnd"/>
             <w:proofErr w:type="gramStart"/>
             <w:r>
               <w:rPr>
@@ -5985,12 +6712,20 @@
               </w:rPr>
               <w:t>_{</w:t>
             </w:r>
+            <w:proofErr w:type="spellStart"/>
             <w:proofErr w:type="gramEnd"/>
             <w:r>
               <w:rPr>
                 <w:rFonts w:cstheme="minorHAnsi"/>
               </w:rPr>
-              <w:t>howToPay== ‘BY_SET_DATE’}&gt;&gt;</w:t>
+              <w:t>howToPay</w:t>
+            </w:r>
+            <w:proofErr w:type="spellEnd"/>
+            <w:r>
+              <w:rPr>
+                <w:rFonts w:cstheme="minorHAnsi"/>
+              </w:rPr>
+              <w:t>== ‘BY_SET_DATE’}&gt;&gt;</w:t>
             </w:r>
           </w:p>
         </w:tc>
@@ -6049,8 +6784,9 @@
                 <w:color w:val="000000"/>
                 <w:shd w:val="clear" w:color="auto" w:fill="FFFFFF"/>
               </w:rPr>
-              <w:t>£&lt;&lt;amountToPay&gt;&gt;</w:t>
-            </w:r>
+              <w:t>£&lt;&lt;</w:t>
+            </w:r>
+            <w:proofErr w:type="spellStart"/>
             <w:r>
               <w:rPr>
                 <w:rStyle w:val="eop"/>
@@ -6058,6 +6794,25 @@
                 <w:color w:val="000000"/>
                 <w:shd w:val="clear" w:color="auto" w:fill="FFFFFF"/>
               </w:rPr>
+              <w:t>amountToPay</w:t>
+            </w:r>
+            <w:proofErr w:type="spellEnd"/>
+            <w:r>
+              <w:rPr>
+                <w:rStyle w:val="eop"/>
+                <w:rFonts w:ascii="Arial" w:hAnsi="Arial" w:cs="Arial"/>
+                <w:color w:val="000000"/>
+                <w:shd w:val="clear" w:color="auto" w:fill="FFFFFF"/>
+              </w:rPr>
+              <w:t>&gt;&gt;</w:t>
+            </w:r>
+            <w:r>
+              <w:rPr>
+                <w:rStyle w:val="eop"/>
+                <w:rFonts w:ascii="Arial" w:hAnsi="Arial" w:cs="Arial"/>
+                <w:color w:val="000000"/>
+                <w:shd w:val="clear" w:color="auto" w:fill="FFFFFF"/>
+              </w:rPr>
               <w:t xml:space="preserve"> no later than &lt;</w:t>
             </w:r>
             <w:proofErr w:type="gramStart"/>
@@ -6079,6 +6834,7 @@
               </w:rPr>
               <w:t>{</w:t>
             </w:r>
+            <w:proofErr w:type="spellStart"/>
             <w:proofErr w:type="gramEnd"/>
             <w:r>
               <w:rPr>
@@ -6087,8 +6843,9 @@
                 <w:color w:val="000000"/>
                 <w:shd w:val="clear" w:color="auto" w:fill="FFFFFF"/>
               </w:rPr>
-              <w:t xml:space="preserve">dateFormat(payBy, ‘dd MMMM yyyy’, </w:t>
-            </w:r>
+              <w:t>dateFormat</w:t>
+            </w:r>
+            <w:proofErr w:type="spellEnd"/>
             <w:r>
               <w:rPr>
                 <w:rStyle w:val="eop"/>
@@ -6096,7 +6853,76 @@
                 <w:color w:val="000000"/>
                 <w:shd w:val="clear" w:color="auto" w:fill="FFFFFF"/>
               </w:rPr>
-              <w:t>'dd-MM-yyyy'</w:t>
+              <w:t>(</w:t>
+            </w:r>
+            <w:proofErr w:type="spellStart"/>
+            <w:r>
+              <w:rPr>
+                <w:rStyle w:val="eop"/>
+                <w:rFonts w:ascii="Arial" w:hAnsi="Arial" w:cs="Arial"/>
+                <w:color w:val="000000"/>
+                <w:shd w:val="clear" w:color="auto" w:fill="FFFFFF"/>
+              </w:rPr>
+              <w:t>payBy</w:t>
+            </w:r>
+            <w:proofErr w:type="spellEnd"/>
+            <w:r>
+              <w:rPr>
+                <w:rStyle w:val="eop"/>
+                <w:rFonts w:ascii="Arial" w:hAnsi="Arial" w:cs="Arial"/>
+                <w:color w:val="000000"/>
+                <w:shd w:val="clear" w:color="auto" w:fill="FFFFFF"/>
+              </w:rPr>
+              <w:t xml:space="preserve">, ‘dd MMMM </w:t>
+            </w:r>
+            <w:proofErr w:type="spellStart"/>
+            <w:r>
+              <w:rPr>
+                <w:rStyle w:val="eop"/>
+                <w:rFonts w:ascii="Arial" w:hAnsi="Arial" w:cs="Arial"/>
+                <w:color w:val="000000"/>
+                <w:shd w:val="clear" w:color="auto" w:fill="FFFFFF"/>
+              </w:rPr>
+              <w:t>yyyy</w:t>
+            </w:r>
+            <w:proofErr w:type="spellEnd"/>
+            <w:r>
+              <w:rPr>
+                <w:rStyle w:val="eop"/>
+                <w:rFonts w:ascii="Arial" w:hAnsi="Arial" w:cs="Arial"/>
+                <w:color w:val="000000"/>
+                <w:shd w:val="clear" w:color="auto" w:fill="FFFFFF"/>
+              </w:rPr>
+              <w:t xml:space="preserve">’, </w:t>
+            </w:r>
+            <w:r>
+              <w:rPr>
+                <w:rStyle w:val="eop"/>
+                <w:rFonts w:ascii="Arial" w:hAnsi="Arial" w:cs="Arial"/>
+                <w:color w:val="000000"/>
+                <w:shd w:val="clear" w:color="auto" w:fill="FFFFFF"/>
+              </w:rPr>
+              <w:t>'dd-MM-</w:t>
+            </w:r>
+            <w:proofErr w:type="spellStart"/>
+            <w:r>
+              <w:rPr>
+                <w:rStyle w:val="eop"/>
+                <w:rFonts w:ascii="Arial" w:hAnsi="Arial" w:cs="Arial"/>
+                <w:color w:val="000000"/>
+                <w:shd w:val="clear" w:color="auto" w:fill="FFFFFF"/>
+              </w:rPr>
+              <w:t>yyyy</w:t>
+            </w:r>
+            <w:proofErr w:type="spellEnd"/>
+            <w:r>
+              <w:rPr>
+                <w:rStyle w:val="eop"/>
+                <w:rFonts w:ascii="Arial" w:hAnsi="Arial" w:cs="Arial"/>
+                <w:color w:val="000000"/>
+                <w:shd w:val="clear" w:color="auto" w:fill="FFFFFF"/>
+              </w:rPr>
+              <w:t>'</w:t>
             </w:r>
             <w:r>
               <w:rPr>
@@ -6167,7 +6993,27 @@
                 <w:color w:val="000000"/>
                 <w:shd w:val="clear" w:color="auto" w:fill="FFFFFF"/>
               </w:rPr>
-              <w:t>&lt;&lt;whyNotPayImmediately&gt;&gt;</w:t>
+              <w:t>&lt;&lt;</w:t>
+            </w:r>
+            <w:proofErr w:type="spellStart"/>
+            <w:r>
+              <w:rPr>
+                <w:rStyle w:val="eop"/>
+                <w:rFonts w:ascii="Arial" w:hAnsi="Arial" w:cs="Arial"/>
+                <w:color w:val="000000"/>
+                <w:shd w:val="clear" w:color="auto" w:fill="FFFFFF"/>
+              </w:rPr>
+              <w:t>whyNotPayImmediately</w:t>
+            </w:r>
+            <w:proofErr w:type="spellEnd"/>
+            <w:r>
+              <w:rPr>
+                <w:rStyle w:val="eop"/>
+                <w:rFonts w:ascii="Arial" w:hAnsi="Arial" w:cs="Arial"/>
+                <w:color w:val="000000"/>
+                <w:shd w:val="clear" w:color="auto" w:fill="FFFFFF"/>
+              </w:rPr>
+              <w:t>&gt;&gt;</w:t>
             </w:r>
           </w:p>
         </w:tc>
@@ -6234,7 +7080,14 @@
               <w:rPr>
                 <w:rFonts w:cstheme="minorHAnsi"/>
               </w:rPr>
-              <w:t>&lt;&lt;c</w:t>
+              <w:t>&lt;&lt;</w:t>
+            </w:r>
+            <w:proofErr w:type="spellStart"/>
+            <w:r>
+              <w:rPr>
+                <w:rFonts w:cstheme="minorHAnsi"/>
+              </w:rPr>
+              <w:t>c</w:t>
             </w:r>
             <w:r>
               <w:rPr>
@@ -6242,6 +7095,7 @@
               </w:rPr>
               <w:t>r</w:t>
             </w:r>
+            <w:proofErr w:type="spellEnd"/>
             <w:proofErr w:type="gramStart"/>
             <w:r>
               <w:rPr>
@@ -6249,12 +7103,20 @@
               </w:rPr>
               <w:t>_{</w:t>
             </w:r>
+            <w:proofErr w:type="spellStart"/>
             <w:proofErr w:type="gramEnd"/>
             <w:r>
               <w:rPr>
                 <w:rFonts w:cstheme="minorHAnsi"/>
               </w:rPr>
-              <w:t>howToPay== ‘SUGGESTION_OF_REPAYMENT_PLAN’}&gt;&gt;</w:t>
+              <w:t>howToPay</w:t>
+            </w:r>
+            <w:proofErr w:type="spellEnd"/>
+            <w:r>
+              <w:rPr>
+                <w:rFonts w:cstheme="minorHAnsi"/>
+              </w:rPr>
+              <w:t>== ‘SUGGESTION_OF_REPAYMENT_PLAN’}&gt;&gt;</w:t>
             </w:r>
           </w:p>
         </w:tc>
@@ -6334,6 +7196,7 @@
               </w:rPr>
               <w:t>{</w:t>
             </w:r>
+            <w:proofErr w:type="spellStart"/>
             <w:proofErr w:type="gramEnd"/>
             <w:r>
               <w:rPr>
@@ -6342,8 +7205,9 @@
                 <w:color w:val="000000"/>
                 <w:shd w:val="clear" w:color="auto" w:fill="FFFFFF"/>
               </w:rPr>
-              <w:t xml:space="preserve">dateFormat(repaymentPlan.firstPaymentDate, ‘dd MMMM yyyy’, </w:t>
-            </w:r>
+              <w:t>dateFormat</w:t>
+            </w:r>
+            <w:proofErr w:type="spellEnd"/>
             <w:r>
               <w:rPr>
                 <w:rStyle w:val="eop"/>
@@ -6351,8 +7215,58 @@
                 <w:color w:val="000000"/>
                 <w:shd w:val="clear" w:color="auto" w:fill="FFFFFF"/>
               </w:rPr>
+              <w:t>(</w:t>
+            </w:r>
+            <w:proofErr w:type="spellStart"/>
+            <w:r>
+              <w:rPr>
+                <w:rStyle w:val="eop"/>
+                <w:rFonts w:ascii="Arial" w:hAnsi="Arial" w:cs="Arial"/>
+                <w:color w:val="000000"/>
+                <w:shd w:val="clear" w:color="auto" w:fill="FFFFFF"/>
+              </w:rPr>
+              <w:t>repaymentPlan.firstPaymentDate</w:t>
+            </w:r>
+            <w:proofErr w:type="spellEnd"/>
+            <w:r>
+              <w:rPr>
+                <w:rStyle w:val="eop"/>
+                <w:rFonts w:ascii="Arial" w:hAnsi="Arial" w:cs="Arial"/>
+                <w:color w:val="000000"/>
+                <w:shd w:val="clear" w:color="auto" w:fill="FFFFFF"/>
+              </w:rPr>
+              <w:t xml:space="preserve">, ‘dd MMMM </w:t>
+            </w:r>
+            <w:proofErr w:type="spellStart"/>
+            <w:r>
+              <w:rPr>
+                <w:rStyle w:val="eop"/>
+                <w:rFonts w:ascii="Arial" w:hAnsi="Arial" w:cs="Arial"/>
+                <w:color w:val="000000"/>
+                <w:shd w:val="clear" w:color="auto" w:fill="FFFFFF"/>
+              </w:rPr>
+              <w:t>yyyy</w:t>
+            </w:r>
+            <w:proofErr w:type="spellEnd"/>
+            <w:r>
+              <w:rPr>
+                <w:rStyle w:val="eop"/>
+                <w:rFonts w:ascii="Arial" w:hAnsi="Arial" w:cs="Arial"/>
+                <w:color w:val="000000"/>
+                <w:shd w:val="clear" w:color="auto" w:fill="FFFFFF"/>
+              </w:rPr>
+              <w:t xml:space="preserve">’, </w:t>
+            </w:r>
+            <w:r>
+              <w:rPr>
+                <w:rStyle w:val="eop"/>
+                <w:rFonts w:ascii="Arial" w:hAnsi="Arial" w:cs="Arial"/>
+                <w:color w:val="000000"/>
+                <w:shd w:val="clear" w:color="auto" w:fill="FFFFFF"/>
+              </w:rPr>
               <w:t>'</w:t>
             </w:r>
+            <w:proofErr w:type="spellStart"/>
             <w:r>
               <w:rPr>
                 <w:rStyle w:val="eop"/>
@@ -6362,6 +7276,7 @@
               </w:rPr>
               <w:t>yyyy</w:t>
             </w:r>
+            <w:proofErr w:type="spellEnd"/>
             <w:r>
               <w:rPr>
                 <w:rStyle w:val="eop"/>
@@ -6467,7 +7382,27 @@
                 <w:color w:val="000000"/>
                 <w:shd w:val="clear" w:color="auto" w:fill="FFFFFF"/>
               </w:rPr>
-              <w:t>&lt;&lt;repaymentPlan.paymentAmount&gt;&gt;</w:t>
+              <w:t>&lt;&lt;</w:t>
+            </w:r>
+            <w:proofErr w:type="spellStart"/>
+            <w:r>
+              <w:rPr>
+                <w:rStyle w:val="eop"/>
+                <w:rFonts w:ascii="Arial" w:hAnsi="Arial" w:cs="Arial"/>
+                <w:color w:val="000000"/>
+                <w:shd w:val="clear" w:color="auto" w:fill="FFFFFF"/>
+              </w:rPr>
+              <w:t>repaymentPlan.paymentAmount</w:t>
+            </w:r>
+            <w:proofErr w:type="spellEnd"/>
+            <w:r>
+              <w:rPr>
+                <w:rStyle w:val="eop"/>
+                <w:rFonts w:ascii="Arial" w:hAnsi="Arial" w:cs="Arial"/>
+                <w:color w:val="000000"/>
+                <w:shd w:val="clear" w:color="auto" w:fill="FFFFFF"/>
+              </w:rPr>
+              <w:t>&gt;&gt;</w:t>
             </w:r>
           </w:p>
         </w:tc>
@@ -6511,8 +7446,9 @@
                 <w:color w:val="000000"/>
                 <w:shd w:val="clear" w:color="auto" w:fill="FFFFFF"/>
               </w:rPr>
-              <w:t>&lt;&lt;repaymentPlan.paymentFreq</w:t>
-            </w:r>
+              <w:t>&lt;&lt;</w:t>
+            </w:r>
+            <w:proofErr w:type="spellStart"/>
             <w:r>
               <w:rPr>
                 <w:rStyle w:val="eop"/>
@@ -6520,6 +7456,15 @@
                 <w:color w:val="000000"/>
                 <w:shd w:val="clear" w:color="auto" w:fill="FFFFFF"/>
               </w:rPr>
+              <w:t>repaymentPlan.paymentFreq</w:t>
+            </w:r>
+            <w:r>
+              <w:rPr>
+                <w:rStyle w:val="eop"/>
+                <w:rFonts w:ascii="Arial" w:hAnsi="Arial" w:cs="Arial"/>
+                <w:color w:val="000000"/>
+                <w:shd w:val="clear" w:color="auto" w:fill="FFFFFF"/>
+              </w:rPr>
               <w:t>u</w:t>
             </w:r>
             <w:r>
@@ -6547,7 +7492,17 @@
                 <w:color w:val="000000"/>
                 <w:shd w:val="clear" w:color="auto" w:fill="FFFFFF"/>
               </w:rPr>
-              <w:t>yDisplay&gt;&gt;</w:t>
+              <w:t>yDisplay</w:t>
+            </w:r>
+            <w:proofErr w:type="spellEnd"/>
+            <w:r>
+              <w:rPr>
+                <w:rStyle w:val="eop"/>
+                <w:rFonts w:ascii="Arial" w:hAnsi="Arial" w:cs="Arial"/>
+                <w:color w:val="000000"/>
+                <w:shd w:val="clear" w:color="auto" w:fill="FFFFFF"/>
+              </w:rPr>
+              <w:t>&gt;&gt;</w:t>
             </w:r>
           </w:p>
         </w:tc>
@@ -6612,6 +7567,7 @@
               </w:rPr>
               <w:t>{</w:t>
             </w:r>
+            <w:proofErr w:type="spellStart"/>
             <w:proofErr w:type="gramEnd"/>
             <w:r>
               <w:rPr>
@@ -6620,8 +7576,9 @@
                 <w:color w:val="000000"/>
                 <w:shd w:val="clear" w:color="auto" w:fill="FFFFFF"/>
               </w:rPr>
-              <w:t xml:space="preserve">dateFormat(payBy, ‘dd MMMM yyyy’, </w:t>
-            </w:r>
+              <w:t>dateFormat</w:t>
+            </w:r>
+            <w:proofErr w:type="spellEnd"/>
             <w:r>
               <w:rPr>
                 <w:rStyle w:val="eop"/>
@@ -6629,7 +7586,76 @@
                 <w:color w:val="000000"/>
                 <w:shd w:val="clear" w:color="auto" w:fill="FFFFFF"/>
               </w:rPr>
-              <w:t>'dd-MM-yyyy'</w:t>
+              <w:t>(</w:t>
+            </w:r>
+            <w:proofErr w:type="spellStart"/>
+            <w:r>
+              <w:rPr>
+                <w:rStyle w:val="eop"/>
+                <w:rFonts w:ascii="Arial" w:hAnsi="Arial" w:cs="Arial"/>
+                <w:color w:val="000000"/>
+                <w:shd w:val="clear" w:color="auto" w:fill="FFFFFF"/>
+              </w:rPr>
+              <w:t>payBy</w:t>
+            </w:r>
+            <w:proofErr w:type="spellEnd"/>
+            <w:r>
+              <w:rPr>
+                <w:rStyle w:val="eop"/>
+                <w:rFonts w:ascii="Arial" w:hAnsi="Arial" w:cs="Arial"/>
+                <w:color w:val="000000"/>
+                <w:shd w:val="clear" w:color="auto" w:fill="FFFFFF"/>
+              </w:rPr>
+              <w:t xml:space="preserve">, ‘dd MMMM </w:t>
+            </w:r>
+            <w:proofErr w:type="spellStart"/>
+            <w:r>
+              <w:rPr>
+                <w:rStyle w:val="eop"/>
+                <w:rFonts w:ascii="Arial" w:hAnsi="Arial" w:cs="Arial"/>
+                <w:color w:val="000000"/>
+                <w:shd w:val="clear" w:color="auto" w:fill="FFFFFF"/>
+              </w:rPr>
+              <w:t>yyyy</w:t>
+            </w:r>
+            <w:proofErr w:type="spellEnd"/>
+            <w:r>
+              <w:rPr>
+                <w:rStyle w:val="eop"/>
+                <w:rFonts w:ascii="Arial" w:hAnsi="Arial" w:cs="Arial"/>
+                <w:color w:val="000000"/>
+                <w:shd w:val="clear" w:color="auto" w:fill="FFFFFF"/>
+              </w:rPr>
+              <w:t xml:space="preserve">’, </w:t>
+            </w:r>
+            <w:r>
+              <w:rPr>
+                <w:rStyle w:val="eop"/>
+                <w:rFonts w:ascii="Arial" w:hAnsi="Arial" w:cs="Arial"/>
+                <w:color w:val="000000"/>
+                <w:shd w:val="clear" w:color="auto" w:fill="FFFFFF"/>
+              </w:rPr>
+              <w:t>'dd-MM-</w:t>
+            </w:r>
+            <w:proofErr w:type="spellStart"/>
+            <w:r>
+              <w:rPr>
+                <w:rStyle w:val="eop"/>
+                <w:rFonts w:ascii="Arial" w:hAnsi="Arial" w:cs="Arial"/>
+                <w:color w:val="000000"/>
+                <w:shd w:val="clear" w:color="auto" w:fill="FFFFFF"/>
+              </w:rPr>
+              <w:t>yyyy</w:t>
+            </w:r>
+            <w:proofErr w:type="spellEnd"/>
+            <w:r>
+              <w:rPr>
+                <w:rStyle w:val="eop"/>
+                <w:rFonts w:ascii="Arial" w:hAnsi="Arial" w:cs="Arial"/>
+                <w:color w:val="000000"/>
+                <w:shd w:val="clear" w:color="auto" w:fill="FFFFFF"/>
+              </w:rPr>
+              <w:t>'</w:t>
             </w:r>
             <w:r>
               <w:rPr>
@@ -6700,7 +7726,27 @@
                 <w:color w:val="000000"/>
                 <w:shd w:val="clear" w:color="auto" w:fill="FFFFFF"/>
               </w:rPr>
-              <w:t>&lt;&lt;whyNotPayImmediately&gt;&gt;</w:t>
+              <w:t>&lt;&lt;</w:t>
+            </w:r>
+            <w:proofErr w:type="spellStart"/>
+            <w:r>
+              <w:rPr>
+                <w:rStyle w:val="eop"/>
+                <w:rFonts w:ascii="Arial" w:hAnsi="Arial" w:cs="Arial"/>
+                <w:color w:val="000000"/>
+                <w:shd w:val="clear" w:color="auto" w:fill="FFFFFF"/>
+              </w:rPr>
+              <w:t>whyNotPayImmediately</w:t>
+            </w:r>
+            <w:proofErr w:type="spellEnd"/>
+            <w:r>
+              <w:rPr>
+                <w:rStyle w:val="eop"/>
+                <w:rFonts w:ascii="Arial" w:hAnsi="Arial" w:cs="Arial"/>
+                <w:color w:val="000000"/>
+                <w:shd w:val="clear" w:color="auto" w:fill="FFFFFF"/>
+              </w:rPr>
+              <w:t>&gt;&gt;</w:t>
             </w:r>
           </w:p>
         </w:tc>
@@ -6821,11 +7867,33 @@
         </w:rPr>
         <w:t>(</w:t>
       </w:r>
+      <w:proofErr w:type="spellStart"/>
       <w:r>
         <w:rPr>
           <w:rFonts w:cstheme="minorHAnsi"/>
         </w:rPr>
-        <w:t>howToPay== ‘BY_SET_DATE’ || howToPay== ‘SUGGESTION_OF_REPAYMENT_PLAN’</w:t>
+        <w:t>howToPay</w:t>
+      </w:r>
+      <w:proofErr w:type="spellEnd"/>
+      <w:r>
+        <w:rPr>
+          <w:rFonts w:cstheme="minorHAnsi"/>
+        </w:rPr>
+        <w:t xml:space="preserve">== ‘BY_SET_DATE’ || </w:t>
+      </w:r>
+      <w:proofErr w:type="spellStart"/>
+      <w:r>
+        <w:rPr>
+          <w:rFonts w:cstheme="minorHAnsi"/>
+        </w:rPr>
+        <w:t>howToPay</w:t>
+      </w:r>
+      <w:proofErr w:type="spellEnd"/>
+      <w:r>
+        <w:rPr>
+          <w:rFonts w:cstheme="minorHAnsi"/>
+        </w:rPr>
+        <w:t>== ‘SUGGESTION_OF_REPAYMENT_PLAN’</w:t>
       </w:r>
       <w:r>
         <w:rPr>
@@ -6928,15 +7996,24 @@
                 <w:rFonts w:cstheme="minorHAnsi"/>
                 <w:lang w:val="es-ES"/>
               </w:rPr>
-              <w:t>&lt;&lt;whereTheyLive</w:t>
-            </w:r>
+              <w:t>&lt;&lt;</w:t>
+            </w:r>
+            <w:proofErr w:type="spellStart"/>
             <w:r>
               <w:rPr>
                 <w:rFonts w:cstheme="minorHAnsi"/>
                 <w:lang w:val="es-ES"/>
               </w:rPr>
+              <w:t>whereTheyLive</w:t>
+            </w:r>
+            <w:r>
+              <w:rPr>
+                <w:rFonts w:cstheme="minorHAnsi"/>
+                <w:lang w:val="es-ES"/>
+              </w:rPr>
               <w:t>.displayValue</w:t>
             </w:r>
+            <w:proofErr w:type="spellEnd"/>
             <w:r>
               <w:rPr>
                 <w:rFonts w:cstheme="minorHAnsi"/>
@@ -7064,7 +8141,14 @@
               <w:rPr>
                 <w:rFonts w:cstheme="minorHAnsi"/>
               </w:rPr>
-              <w:t>&lt;&lt;partnerAndDependent.</w:t>
+              <w:t>&lt;&lt;</w:t>
+            </w:r>
+            <w:proofErr w:type="spellStart"/>
+            <w:r>
+              <w:rPr>
+                <w:rFonts w:cstheme="minorHAnsi"/>
+              </w:rPr>
+              <w:t>partnerAndDependent.</w:t>
             </w:r>
             <w:r>
               <w:rPr>
@@ -7072,6 +8156,7 @@
               </w:rPr>
               <w:t>haveAnyChildrenRequired</w:t>
             </w:r>
+            <w:proofErr w:type="spellEnd"/>
             <w:r>
               <w:rPr>
                 <w:rFonts w:cstheme="minorHAnsi"/>
@@ -7408,12 +8493,14 @@
               </w:rPr>
               <w:t>&lt;&lt;</w:t>
             </w:r>
+            <w:proofErr w:type="spellStart"/>
             <w:r>
               <w:rPr>
                 <w:rFonts w:cstheme="minorHAnsi"/>
               </w:rPr>
               <w:t>numberOfChildren</w:t>
             </w:r>
+            <w:proofErr w:type="spellEnd"/>
             <w:r>
               <w:rPr>
                 <w:rFonts w:cstheme="minorHAnsi"/>
@@ -7542,7 +8629,14 @@
               <w:rPr>
                 <w:rFonts w:cstheme="minorHAnsi"/>
               </w:rPr>
-              <w:t>&lt;&lt;partnerAndDependent.</w:t>
+              <w:t>&lt;&lt;</w:t>
+            </w:r>
+            <w:proofErr w:type="spellStart"/>
+            <w:r>
+              <w:rPr>
+                <w:rFonts w:cstheme="minorHAnsi"/>
+              </w:rPr>
+              <w:t>partnerAndDependent.</w:t>
             </w:r>
             <w:r>
               <w:rPr>
@@ -7550,6 +8644,7 @@
               </w:rPr>
               <w:t>supportedAnyoneFinancialRequired</w:t>
             </w:r>
+            <w:proofErr w:type="spellEnd"/>
             <w:r>
               <w:rPr>
                 <w:rFonts w:cstheme="minorHAnsi"/>
@@ -7609,7 +8704,14 @@
               <w:rPr>
                 <w:rFonts w:cstheme="minorHAnsi"/>
               </w:rPr>
-              <w:t>&lt;&lt;partnerAndDependent.</w:t>
+              <w:t>&lt;&lt;</w:t>
+            </w:r>
+            <w:proofErr w:type="spellStart"/>
+            <w:r>
+              <w:rPr>
+                <w:rFonts w:cstheme="minorHAnsi"/>
+              </w:rPr>
+              <w:t>partnerAndDependent.</w:t>
             </w:r>
             <w:r>
               <w:rPr>
@@ -7617,6 +8719,7 @@
               </w:rPr>
               <w:t>supportPeopleNumber</w:t>
             </w:r>
+            <w:proofErr w:type="spellEnd"/>
             <w:r>
               <w:rPr>
                 <w:rFonts w:cstheme="minorHAnsi"/>
@@ -7675,7 +8778,14 @@
               <w:rPr>
                 <w:rFonts w:cstheme="minorHAnsi"/>
               </w:rPr>
-              <w:t>&lt;&lt;partnerAndDependent.</w:t>
+              <w:t>&lt;&lt;</w:t>
+            </w:r>
+            <w:proofErr w:type="spellStart"/>
+            <w:r>
+              <w:rPr>
+                <w:rFonts w:cstheme="minorHAnsi"/>
+              </w:rPr>
+              <w:t>partnerAndDependent.</w:t>
             </w:r>
             <w:r>
               <w:rPr>
@@ -7683,6 +8793,7 @@
               </w:rPr>
               <w:t>supportPeopleDetails</w:t>
             </w:r>
+            <w:proofErr w:type="spellEnd"/>
             <w:r>
               <w:rPr>
                 <w:rFonts w:cstheme="minorHAnsi"/>
@@ -7807,7 +8918,21 @@
               <w:rPr>
                 <w:rFonts w:cstheme="minorHAnsi"/>
               </w:rPr>
-              <w:t>&lt;&lt;cs_{currentlyWorking}&gt;&gt;</w:t>
+              <w:t>&lt;&lt;cs_{</w:t>
+            </w:r>
+            <w:proofErr w:type="spellStart"/>
+            <w:r>
+              <w:rPr>
+                <w:rFonts w:cstheme="minorHAnsi"/>
+              </w:rPr>
+              <w:t>currentlyWorking</w:t>
+            </w:r>
+            <w:proofErr w:type="spellEnd"/>
+            <w:r>
+              <w:rPr>
+                <w:rFonts w:cstheme="minorHAnsi"/>
+              </w:rPr>
+              <w:t>}&gt;&gt;</w:t>
             </w:r>
           </w:p>
           <w:p>
@@ -7914,6 +9039,7 @@
               </w:rPr>
               <w:t>&lt;&lt;cs_{</w:t>
             </w:r>
+            <w:proofErr w:type="spellStart"/>
             <w:proofErr w:type="gramStart"/>
             <w:r>
               <w:rPr>
@@ -7921,6 +9047,7 @@
               </w:rPr>
               <w:t>employerDetails</w:t>
             </w:r>
+            <w:proofErr w:type="spellEnd"/>
             <w:r>
               <w:rPr>
                 <w:rFonts w:cstheme="minorHAnsi"/>
@@ -7932,8 +9059,16 @@
               <w:rPr>
                 <w:rFonts w:cstheme="minorHAnsi"/>
               </w:rPr>
-              <w:t>0].employerName</w:t>
-            </w:r>
+              <w:t>0].</w:t>
+            </w:r>
+            <w:proofErr w:type="spellStart"/>
+            <w:r>
+              <w:rPr>
+                <w:rFonts w:cstheme="minorHAnsi"/>
+              </w:rPr>
+              <w:t>employerName</w:t>
+            </w:r>
+            <w:proofErr w:type="spellEnd"/>
             <w:r>
               <w:rPr>
                 <w:rFonts w:cstheme="minorHAnsi"/>
@@ -7946,6 +9081,7 @@
               </w:rPr>
               <w:t xml:space="preserve"> &amp;&amp; </w:t>
             </w:r>
+            <w:proofErr w:type="spellStart"/>
             <w:r>
               <w:rPr>
                 <w:rFonts w:cstheme="minorHAnsi"/>
@@ -7958,6 +9094,7 @@
               </w:rPr>
               <w:t>.jobTitle</w:t>
             </w:r>
+            <w:proofErr w:type="spellEnd"/>
             <w:r>
               <w:rPr>
                 <w:rFonts w:cstheme="minorHAnsi"/>
@@ -8007,15 +9144,31 @@
               <w:rPr>
                 <w:rFonts w:cstheme="minorHAnsi"/>
               </w:rPr>
-              <w:t xml:space="preserve"> employerDetails</w:t>
-            </w:r>
+              <w:t xml:space="preserve"> </w:t>
+            </w:r>
+            <w:proofErr w:type="spellStart"/>
+            <w:r>
+              <w:rPr>
+                <w:rFonts w:cstheme="minorHAnsi"/>
+              </w:rPr>
+              <w:t>employerDetails</w:t>
+            </w:r>
+            <w:proofErr w:type="spellEnd"/>
             <w:proofErr w:type="gramEnd"/>
             <w:r>
               <w:rPr>
                 <w:rFonts w:cstheme="minorHAnsi"/>
               </w:rPr>
-              <w:t>[0].employerName</w:t>
-            </w:r>
+              <w:t>[0].</w:t>
+            </w:r>
+            <w:proofErr w:type="spellStart"/>
+            <w:r>
+              <w:rPr>
+                <w:rFonts w:cstheme="minorHAnsi"/>
+              </w:rPr>
+              <w:t>employerName</w:t>
+            </w:r>
+            <w:proofErr w:type="spellEnd"/>
             <w:r>
               <w:rPr>
                 <w:rFonts w:cstheme="minorHAnsi"/>
@@ -8067,6 +9220,7 @@
               </w:rPr>
               <w:t>_{</w:t>
             </w:r>
+            <w:proofErr w:type="spellStart"/>
             <w:proofErr w:type="gramEnd"/>
             <w:r>
               <w:rPr>
@@ -8080,6 +9234,7 @@
               </w:rPr>
               <w:t>.jobTitle</w:t>
             </w:r>
+            <w:proofErr w:type="spellEnd"/>
             <w:r>
               <w:rPr>
                 <w:rFonts w:cstheme="minorHAnsi"/>
@@ -8189,15 +9344,24 @@
                 <w:rFonts w:cstheme="minorHAnsi"/>
                 <w:lang w:val="es-ES"/>
               </w:rPr>
-              <w:t>&lt;&lt;c</w:t>
-            </w:r>
+              <w:t>&lt;&lt;</w:t>
+            </w:r>
+            <w:proofErr w:type="spellStart"/>
             <w:r>
               <w:rPr>
                 <w:rFonts w:cstheme="minorHAnsi"/>
                 <w:lang w:val="es-ES"/>
               </w:rPr>
+              <w:t>c</w:t>
+            </w:r>
+            <w:r>
+              <w:rPr>
+                <w:rFonts w:cstheme="minorHAnsi"/>
+                <w:lang w:val="es-ES"/>
+              </w:rPr>
               <w:t>r</w:t>
             </w:r>
+            <w:proofErr w:type="spellEnd"/>
             <w:r>
               <w:rPr>
                 <w:rFonts w:cstheme="minorHAnsi"/>
@@ -8212,6 +9376,7 @@
               </w:rPr>
               <w:t>{</w:t>
             </w:r>
+            <w:proofErr w:type="spellStart"/>
             <w:proofErr w:type="gramStart"/>
             <w:r>
               <w:rPr>
@@ -8220,6 +9385,7 @@
               </w:rPr>
               <w:t>employerDetails</w:t>
             </w:r>
+            <w:proofErr w:type="spellEnd"/>
             <w:r>
               <w:rPr>
                 <w:rFonts w:cstheme="minorHAnsi"/>
@@ -8233,14 +9399,39 @@
                 <w:rFonts w:cstheme="minorHAnsi"/>
                 <w:lang w:val="es-ES"/>
               </w:rPr>
-              <w:t>0].employerName</w:t>
-            </w:r>
+              <w:t>0].</w:t>
+            </w:r>
+            <w:proofErr w:type="spellStart"/>
             <w:r>
               <w:rPr>
                 <w:rFonts w:cstheme="minorHAnsi"/>
                 <w:lang w:val="es-ES"/>
               </w:rPr>
-              <w:t xml:space="preserve"> != null}</w:t>
+              <w:t>employerName</w:t>
+            </w:r>
+            <w:proofErr w:type="spellEnd"/>
+            <w:r>
+              <w:rPr>
+                <w:rFonts w:cstheme="minorHAnsi"/>
+                <w:lang w:val="es-ES"/>
+              </w:rPr>
+              <w:t xml:space="preserve"> != </w:t>
+            </w:r>
+            <w:proofErr w:type="spellStart"/>
+            <w:r>
+              <w:rPr>
+                <w:rFonts w:cstheme="minorHAnsi"/>
+                <w:lang w:val="es-ES"/>
+              </w:rPr>
+              <w:t>null</w:t>
+            </w:r>
+            <w:proofErr w:type="spellEnd"/>
+            <w:r>
+              <w:rPr>
+                <w:rFonts w:cstheme="minorHAnsi"/>
+                <w:lang w:val="es-ES"/>
+              </w:rPr>
+              <w:t>}</w:t>
             </w:r>
             <w:r>
               <w:rPr>
@@ -8336,8 +9527,9 @@
               <w:rPr>
                 <w:rFonts w:cstheme="minorHAnsi"/>
               </w:rPr>
-              <w:t>&lt;&lt;r</w:t>
-            </w:r>
+              <w:t>&lt;&lt;</w:t>
+            </w:r>
+            <w:proofErr w:type="spellStart"/>
             <w:r>
               <w:rPr>
                 <w:rFonts w:cstheme="minorHAnsi"/>
@@ -8348,7 +9540,20 @@
               <w:rPr>
                 <w:rFonts w:cstheme="minorHAnsi"/>
               </w:rPr>
-              <w:t>_employerDetails&gt;&gt;</w:t>
+              <w:t>r</w:t>
+            </w:r>
+            <w:r>
+              <w:rPr>
+                <w:rFonts w:cstheme="minorHAnsi"/>
+              </w:rPr>
+              <w:t>_employerDetails</w:t>
+            </w:r>
+            <w:proofErr w:type="spellEnd"/>
+            <w:r>
+              <w:rPr>
+                <w:rFonts w:cstheme="minorHAnsi"/>
+              </w:rPr>
+              <w:t>&gt;&gt;</w:t>
             </w:r>
           </w:p>
         </w:tc>
@@ -8419,7 +9624,21 @@
               <w:rPr>
                 <w:rFonts w:cstheme="minorHAnsi"/>
               </w:rPr>
-              <w:t>&lt;&lt;employerName&gt;&gt;</w:t>
+              <w:t>&lt;&lt;</w:t>
+            </w:r>
+            <w:proofErr w:type="spellStart"/>
+            <w:r>
+              <w:rPr>
+                <w:rFonts w:cstheme="minorHAnsi"/>
+              </w:rPr>
+              <w:t>employerName</w:t>
+            </w:r>
+            <w:proofErr w:type="spellEnd"/>
+            <w:r>
+              <w:rPr>
+                <w:rFonts w:cstheme="minorHAnsi"/>
+              </w:rPr>
+              <w:t>&gt;&gt;</w:t>
             </w:r>
           </w:p>
         </w:tc>
@@ -8471,7 +9690,21 @@
               <w:rPr>
                 <w:rFonts w:cstheme="minorHAnsi"/>
               </w:rPr>
-              <w:t>&lt;&lt;jobTitle&gt;&gt;</w:t>
+              <w:t>&lt;&lt;</w:t>
+            </w:r>
+            <w:proofErr w:type="spellStart"/>
+            <w:r>
+              <w:rPr>
+                <w:rFonts w:cstheme="minorHAnsi"/>
+              </w:rPr>
+              <w:t>jobTitle</w:t>
+            </w:r>
+            <w:proofErr w:type="spellEnd"/>
+            <w:r>
+              <w:rPr>
+                <w:rFonts w:cstheme="minorHAnsi"/>
+              </w:rPr>
+              <w:t>&gt;&gt;</w:t>
             </w:r>
           </w:p>
         </w:tc>
@@ -8640,7 +9873,14 @@
               <w:rPr>
                 <w:rFonts w:cstheme="minorHAnsi"/>
               </w:rPr>
-              <w:t>&lt;&lt;c</w:t>
+              <w:t>&lt;&lt;</w:t>
+            </w:r>
+            <w:proofErr w:type="spellStart"/>
+            <w:r>
+              <w:rPr>
+                <w:rFonts w:cstheme="minorHAnsi"/>
+              </w:rPr>
+              <w:t>c</w:t>
             </w:r>
             <w:r>
               <w:rPr>
@@ -8648,6 +9888,7 @@
               </w:rPr>
               <w:t>r</w:t>
             </w:r>
+            <w:proofErr w:type="spellEnd"/>
             <w:proofErr w:type="gramStart"/>
             <w:r>
               <w:rPr>
@@ -8655,6 +9896,7 @@
               </w:rPr>
               <w:t>_{</w:t>
             </w:r>
+            <w:proofErr w:type="spellStart"/>
             <w:proofErr w:type="gramEnd"/>
             <w:r>
               <w:rPr>
@@ -8668,6 +9910,7 @@
               </w:rPr>
               <w:t>.jobTitle</w:t>
             </w:r>
+            <w:proofErr w:type="spellEnd"/>
             <w:r>
               <w:rPr>
                 <w:rFonts w:cstheme="minorHAnsi"/>
@@ -8787,7 +10030,21 @@
               <w:rPr>
                 <w:rFonts w:cstheme="minorHAnsi"/>
               </w:rPr>
-              <w:t>&lt;&lt;selfEmployment.jobTitle&gt;&gt;</w:t>
+              <w:t>&lt;&lt;</w:t>
+            </w:r>
+            <w:proofErr w:type="spellStart"/>
+            <w:r>
+              <w:rPr>
+                <w:rFonts w:cstheme="minorHAnsi"/>
+              </w:rPr>
+              <w:t>selfEmployment.jobTitle</w:t>
+            </w:r>
+            <w:proofErr w:type="spellEnd"/>
+            <w:r>
+              <w:rPr>
+                <w:rFonts w:cstheme="minorHAnsi"/>
+              </w:rPr>
+              <w:t>&gt;&gt;</w:t>
             </w:r>
           </w:p>
         </w:tc>
@@ -8839,13 +10096,27 @@
               <w:rPr>
                 <w:rFonts w:cstheme="minorHAnsi"/>
               </w:rPr>
-              <w:t>£&lt;&lt;selfEmployment.</w:t>
-            </w:r>
-            <w:r>
-              <w:rPr>
-                <w:rFonts w:cstheme="minorHAnsi"/>
-              </w:rPr>
-              <w:t xml:space="preserve">annualTurnover </w:t>
+              <w:t>£&lt;&lt;</w:t>
+            </w:r>
+            <w:proofErr w:type="spellStart"/>
+            <w:r>
+              <w:rPr>
+                <w:rFonts w:cstheme="minorHAnsi"/>
+              </w:rPr>
+              <w:t>selfEmployment.</w:t>
+            </w:r>
+            <w:r>
+              <w:rPr>
+                <w:rFonts w:cstheme="minorHAnsi"/>
+              </w:rPr>
+              <w:t>annualTurnover</w:t>
+            </w:r>
+            <w:proofErr w:type="spellEnd"/>
+            <w:r>
+              <w:rPr>
+                <w:rFonts w:cstheme="minorHAnsi"/>
+              </w:rPr>
+              <w:t xml:space="preserve"> </w:t>
             </w:r>
             <w:r>
               <w:rPr>
@@ -8903,7 +10174,14 @@
               <w:rPr>
                 <w:rFonts w:cstheme="minorHAnsi"/>
               </w:rPr>
-              <w:t>&lt;&lt;selfEmployment.</w:t>
+              <w:t>&lt;&lt;</w:t>
+            </w:r>
+            <w:proofErr w:type="spellStart"/>
+            <w:r>
+              <w:rPr>
+                <w:rFonts w:cstheme="minorHAnsi"/>
+              </w:rPr>
+              <w:t>selfEmployment.</w:t>
             </w:r>
             <w:r>
               <w:rPr>
@@ -8911,6 +10189,7 @@
               </w:rPr>
               <w:t>isBehindOnTaxPayment</w:t>
             </w:r>
+            <w:proofErr w:type="spellEnd"/>
             <w:r>
               <w:rPr>
                 <w:rFonts w:cstheme="minorHAnsi"/>
@@ -8967,7 +10246,21 @@
               <w:rPr>
                 <w:rFonts w:cstheme="minorHAnsi"/>
               </w:rPr>
-              <w:t>£&lt;&lt;selfEmployment.amountOwed&gt;&gt;</w:t>
+              <w:t>£&lt;&lt;</w:t>
+            </w:r>
+            <w:proofErr w:type="spellStart"/>
+            <w:r>
+              <w:rPr>
+                <w:rFonts w:cstheme="minorHAnsi"/>
+              </w:rPr>
+              <w:t>selfEmployment.amountOwed</w:t>
+            </w:r>
+            <w:proofErr w:type="spellEnd"/>
+            <w:r>
+              <w:rPr>
+                <w:rFonts w:cstheme="minorHAnsi"/>
+              </w:rPr>
+              <w:t>&gt;&gt;</w:t>
             </w:r>
           </w:p>
         </w:tc>
@@ -9019,7 +10312,21 @@
               <w:rPr>
                 <w:rFonts w:cstheme="minorHAnsi"/>
               </w:rPr>
-              <w:t>&lt;&lt; selfEmployment.reason&gt;&gt;</w:t>
+              <w:t xml:space="preserve">&lt;&lt; </w:t>
+            </w:r>
+            <w:proofErr w:type="spellStart"/>
+            <w:r>
+              <w:rPr>
+                <w:rFonts w:cstheme="minorHAnsi"/>
+              </w:rPr>
+              <w:t>selfEmployment.reason</w:t>
+            </w:r>
+            <w:proofErr w:type="spellEnd"/>
+            <w:r>
+              <w:rPr>
+                <w:rFonts w:cstheme="minorHAnsi"/>
+              </w:rPr>
+              <w:t>&gt;&gt;</w:t>
             </w:r>
           </w:p>
         </w:tc>
@@ -9102,7 +10409,8 @@
       </w:tblPr>
       <w:tblGrid>
         <w:gridCol w:w="2835"/>
-        <w:gridCol w:w="6181"/>
+        <w:gridCol w:w="142"/>
+        <w:gridCol w:w="6039"/>
       </w:tblGrid>
       <w:tr>
         <w:tc>
@@ -9133,6 +10441,7 @@
         <w:tc>
           <w:tcPr>
             <w:tcW w:w="6181" w:type="dxa"/>
+            <w:gridSpan w:val="2"/>
             <w:tcBorders>
               <w:top w:val="single" w:sz="4" w:space="0" w:color="auto"/>
               <w:left w:val="nil"/>
@@ -9170,8 +10479,9 @@
               <w:rPr>
                 <w:rFonts w:cstheme="minorHAnsi"/>
               </w:rPr>
-              <w:t>&lt;&lt;r</w:t>
-            </w:r>
+              <w:t>&lt;&lt;</w:t>
+            </w:r>
+            <w:proofErr w:type="spellStart"/>
             <w:r>
               <w:rPr>
                 <w:rFonts w:cstheme="minorHAnsi"/>
@@ -9182,13 +10492,27 @@
               <w:rPr>
                 <w:rFonts w:cstheme="minorHAnsi"/>
               </w:rPr>
-              <w:t>_bankAccountList&gt;&gt;</w:t>
+              <w:t>r</w:t>
+            </w:r>
+            <w:r>
+              <w:rPr>
+                <w:rFonts w:cstheme="minorHAnsi"/>
+              </w:rPr>
+              <w:t>_bankAccountList</w:t>
+            </w:r>
+            <w:proofErr w:type="spellEnd"/>
+            <w:r>
+              <w:rPr>
+                <w:rFonts w:cstheme="minorHAnsi"/>
+              </w:rPr>
+              <w:t>&gt;&gt;</w:t>
             </w:r>
           </w:p>
         </w:tc>
         <w:tc>
           <w:tcPr>
             <w:tcW w:w="6181" w:type="dxa"/>
+            <w:gridSpan w:val="2"/>
             <w:tcBorders>
               <w:top w:val="single" w:sz="4" w:space="0" w:color="auto"/>
               <w:left w:val="nil"/>
@@ -9203,6 +10527,209 @@
                 <w:highlight w:val="yellow"/>
               </w:rPr>
             </w:pPr>
+          </w:p>
+        </w:tc>
+      </w:tr>
+      <w:tr>
+        <w:tc>
+          <w:tcPr>
+            <w:tcW w:w="2977" w:type="dxa"/>
+            <w:gridSpan w:val="2"/>
+            <w:tcBorders>
+              <w:top w:val="single" w:sz="4" w:space="0" w:color="auto"/>
+              <w:left w:val="nil"/>
+              <w:bottom w:val="single" w:sz="4" w:space="0" w:color="auto"/>
+              <w:right w:val="nil"/>
+            </w:tcBorders>
+            <w:hideMark/>
+          </w:tcPr>
+          <w:p>
+            <w:pPr>
+              <w:rPr>
+                <w:rFonts w:cstheme="minorHAnsi"/>
+              </w:rPr>
+            </w:pPr>
+            <w:r>
+              <w:rPr>
+                <w:rFonts w:cstheme="minorHAnsi"/>
+              </w:rPr>
+              <w:t>&lt;&lt;index&gt;&gt;</w:t>
+            </w:r>
+            <w:r>
+              <w:rPr>
+                <w:rFonts w:cstheme="minorHAnsi"/>
+              </w:rPr>
+              <w:t xml:space="preserve">. </w:t>
+            </w:r>
+            <w:r>
+              <w:rPr>
+                <w:rFonts w:cstheme="minorHAnsi"/>
+              </w:rPr>
+              <w:t>Type of account</w:t>
+            </w:r>
+          </w:p>
+        </w:tc>
+        <w:tc>
+          <w:tcPr>
+            <w:tcW w:w="6039" w:type="dxa"/>
+            <w:tcBorders>
+              <w:top w:val="single" w:sz="4" w:space="0" w:color="auto"/>
+              <w:left w:val="nil"/>
+              <w:bottom w:val="single" w:sz="4" w:space="0" w:color="auto"/>
+              <w:right w:val="nil"/>
+            </w:tcBorders>
+            <w:hideMark/>
+          </w:tcPr>
+          <w:p>
+            <w:pPr>
+              <w:rPr>
+                <w:rFonts w:cstheme="minorHAnsi"/>
+                <w:lang w:val="es-ES"/>
+              </w:rPr>
+            </w:pPr>
+            <w:r>
+              <w:rPr>
+                <w:rFonts w:cstheme="minorHAnsi"/>
+                <w:lang w:val="es-ES"/>
+              </w:rPr>
+              <w:t>&lt;&lt;</w:t>
+            </w:r>
+            <w:proofErr w:type="spellStart"/>
+            <w:r>
+              <w:rPr>
+                <w:rFonts w:cstheme="minorHAnsi"/>
+                <w:lang w:val="es-ES"/>
+              </w:rPr>
+              <w:t>typeDisplay</w:t>
+            </w:r>
+            <w:proofErr w:type="spellEnd"/>
+            <w:r>
+              <w:rPr>
+                <w:rFonts w:cstheme="minorHAnsi"/>
+                <w:lang w:val="es-ES"/>
+              </w:rPr>
+              <w:t>&gt;&gt;</w:t>
+            </w:r>
+          </w:p>
+        </w:tc>
+      </w:tr>
+      <w:tr>
+        <w:tc>
+          <w:tcPr>
+            <w:tcW w:w="2977" w:type="dxa"/>
+            <w:gridSpan w:val="2"/>
+            <w:tcBorders>
+              <w:top w:val="single" w:sz="4" w:space="0" w:color="auto"/>
+              <w:left w:val="nil"/>
+              <w:bottom w:val="single" w:sz="4" w:space="0" w:color="auto"/>
+              <w:right w:val="nil"/>
+            </w:tcBorders>
+            <w:hideMark/>
+          </w:tcPr>
+          <w:p>
+            <w:pPr>
+              <w:rPr>
+                <w:rFonts w:cstheme="minorHAnsi"/>
+              </w:rPr>
+            </w:pPr>
+            <w:r>
+              <w:rPr>
+                <w:rFonts w:cstheme="minorHAnsi"/>
+              </w:rPr>
+              <w:t>Balance</w:t>
+            </w:r>
+          </w:p>
+        </w:tc>
+        <w:tc>
+          <w:tcPr>
+            <w:tcW w:w="6039" w:type="dxa"/>
+            <w:tcBorders>
+              <w:top w:val="single" w:sz="4" w:space="0" w:color="auto"/>
+              <w:left w:val="nil"/>
+              <w:bottom w:val="single" w:sz="4" w:space="0" w:color="auto"/>
+              <w:right w:val="nil"/>
+            </w:tcBorders>
+            <w:hideMark/>
+          </w:tcPr>
+          <w:p>
+            <w:pPr>
+              <w:rPr>
+                <w:rFonts w:cstheme="minorHAnsi"/>
+              </w:rPr>
+            </w:pPr>
+            <w:r>
+              <w:rPr>
+                <w:rFonts w:cstheme="minorHAnsi"/>
+              </w:rPr>
+              <w:t>£&lt;&lt;balance&gt;&gt;</w:t>
+            </w:r>
+          </w:p>
+        </w:tc>
+      </w:tr>
+      <w:tr>
+        <w:tc>
+          <w:tcPr>
+            <w:tcW w:w="2977" w:type="dxa"/>
+            <w:gridSpan w:val="2"/>
+            <w:tcBorders>
+              <w:top w:val="single" w:sz="4" w:space="0" w:color="auto"/>
+              <w:left w:val="nil"/>
+              <w:bottom w:val="single" w:sz="4" w:space="0" w:color="auto"/>
+              <w:right w:val="nil"/>
+            </w:tcBorders>
+            <w:hideMark/>
+          </w:tcPr>
+          <w:p>
+            <w:pPr>
+              <w:rPr>
+                <w:rFonts w:cstheme="minorHAnsi"/>
+              </w:rPr>
+            </w:pPr>
+            <w:r>
+              <w:rPr>
+                <w:rFonts w:cstheme="minorHAnsi"/>
+              </w:rPr>
+              <w:t>Joint account</w:t>
+            </w:r>
+          </w:p>
+        </w:tc>
+        <w:tc>
+          <w:tcPr>
+            <w:tcW w:w="6039" w:type="dxa"/>
+            <w:tcBorders>
+              <w:top w:val="single" w:sz="4" w:space="0" w:color="auto"/>
+              <w:left w:val="nil"/>
+              <w:bottom w:val="single" w:sz="4" w:space="0" w:color="auto"/>
+              <w:right w:val="nil"/>
+            </w:tcBorders>
+            <w:hideMark/>
+          </w:tcPr>
+          <w:p>
+            <w:pPr>
+              <w:rPr>
+                <w:rFonts w:cstheme="minorHAnsi"/>
+              </w:rPr>
+            </w:pPr>
+            <w:r>
+              <w:rPr>
+                <w:rFonts w:cstheme="minorHAnsi"/>
+              </w:rPr>
+              <w:t>&lt;&lt;</w:t>
+            </w:r>
+            <w:proofErr w:type="spellStart"/>
+            <w:r>
+              <w:rPr>
+                <w:rFonts w:cstheme="minorHAnsi"/>
+              </w:rPr>
+              <w:t>jointAccount</w:t>
+            </w:r>
+            <w:proofErr w:type="spellEnd"/>
+            <w:r>
+              <w:rPr>
+                <w:rFonts w:cstheme="minorHAnsi"/>
+              </w:rPr>
+              <w:t xml:space="preserve"> &gt;&gt;</w:t>
+            </w:r>
           </w:p>
         </w:tc>
       </w:tr>
@@ -9216,194 +10743,37 @@
               <w:bottom w:val="single" w:sz="4" w:space="0" w:color="auto"/>
               <w:right w:val="nil"/>
             </w:tcBorders>
-            <w:hideMark/>
-          </w:tcPr>
-          <w:p>
-            <w:pPr>
-              <w:rPr>
-                <w:rFonts w:cstheme="minorHAnsi"/>
-              </w:rPr>
-            </w:pPr>
-            <w:r>
-              <w:rPr>
-                <w:rFonts w:cstheme="minorHAnsi"/>
-              </w:rPr>
-              <w:t>Type of account</w:t>
+          </w:tcPr>
+          <w:p>
+            <w:pPr>
+              <w:rPr>
+                <w:rFonts w:cstheme="minorHAnsi"/>
+              </w:rPr>
+            </w:pPr>
+            <w:r>
+              <w:rPr>
+                <w:rFonts w:cstheme="minorHAnsi"/>
+              </w:rPr>
+              <w:t>&lt;&lt;e</w:t>
+            </w:r>
+            <w:r>
+              <w:rPr>
+                <w:rFonts w:cstheme="minorHAnsi"/>
+              </w:rPr>
+              <w:t>r</w:t>
+            </w:r>
+            <w:r>
+              <w:rPr>
+                <w:rFonts w:cstheme="minorHAnsi"/>
+              </w:rPr>
+              <w:t>_&gt;&gt;</w:t>
             </w:r>
           </w:p>
         </w:tc>
         <w:tc>
           <w:tcPr>
             <w:tcW w:w="6181" w:type="dxa"/>
-            <w:tcBorders>
-              <w:top w:val="single" w:sz="4" w:space="0" w:color="auto"/>
-              <w:left w:val="nil"/>
-              <w:bottom w:val="single" w:sz="4" w:space="0" w:color="auto"/>
-              <w:right w:val="nil"/>
-            </w:tcBorders>
-            <w:hideMark/>
-          </w:tcPr>
-          <w:p>
-            <w:pPr>
-              <w:rPr>
-                <w:rFonts w:cstheme="minorHAnsi"/>
-                <w:lang w:val="es-ES"/>
-              </w:rPr>
-            </w:pPr>
-            <w:r>
-              <w:rPr>
-                <w:rFonts w:cstheme="minorHAnsi"/>
-                <w:lang w:val="es-ES"/>
-              </w:rPr>
-              <w:t>&lt;&lt;typeDisplay&gt;&gt;</w:t>
-            </w:r>
-          </w:p>
-        </w:tc>
-      </w:tr>
-      <w:tr>
-        <w:tc>
-          <w:tcPr>
-            <w:tcW w:w="2835" w:type="dxa"/>
-            <w:tcBorders>
-              <w:top w:val="single" w:sz="4" w:space="0" w:color="auto"/>
-              <w:left w:val="nil"/>
-              <w:bottom w:val="single" w:sz="4" w:space="0" w:color="auto"/>
-              <w:right w:val="nil"/>
-            </w:tcBorders>
-            <w:hideMark/>
-          </w:tcPr>
-          <w:p>
-            <w:pPr>
-              <w:rPr>
-                <w:rFonts w:cstheme="minorHAnsi"/>
-              </w:rPr>
-            </w:pPr>
-            <w:r>
-              <w:rPr>
-                <w:rFonts w:cstheme="minorHAnsi"/>
-              </w:rPr>
-              <w:t>Balance</w:t>
-            </w:r>
-          </w:p>
-        </w:tc>
-        <w:tc>
-          <w:tcPr>
-            <w:tcW w:w="6181" w:type="dxa"/>
-            <w:tcBorders>
-              <w:top w:val="single" w:sz="4" w:space="0" w:color="auto"/>
-              <w:left w:val="nil"/>
-              <w:bottom w:val="single" w:sz="4" w:space="0" w:color="auto"/>
-              <w:right w:val="nil"/>
-            </w:tcBorders>
-            <w:hideMark/>
-          </w:tcPr>
-          <w:p>
-            <w:pPr>
-              <w:rPr>
-                <w:rFonts w:cstheme="minorHAnsi"/>
-              </w:rPr>
-            </w:pPr>
-            <w:r>
-              <w:rPr>
-                <w:rFonts w:cstheme="minorHAnsi"/>
-              </w:rPr>
-              <w:t>£&lt;&lt;balance&gt;&gt;</w:t>
-            </w:r>
-          </w:p>
-        </w:tc>
-      </w:tr>
-      <w:tr>
-        <w:tc>
-          <w:tcPr>
-            <w:tcW w:w="2835" w:type="dxa"/>
-            <w:tcBorders>
-              <w:top w:val="single" w:sz="4" w:space="0" w:color="auto"/>
-              <w:left w:val="nil"/>
-              <w:bottom w:val="single" w:sz="4" w:space="0" w:color="auto"/>
-              <w:right w:val="nil"/>
-            </w:tcBorders>
-            <w:hideMark/>
-          </w:tcPr>
-          <w:p>
-            <w:pPr>
-              <w:rPr>
-                <w:rFonts w:cstheme="minorHAnsi"/>
-              </w:rPr>
-            </w:pPr>
-            <w:r>
-              <w:rPr>
-                <w:rFonts w:cstheme="minorHAnsi"/>
-              </w:rPr>
-              <w:t>Joint account</w:t>
-            </w:r>
-          </w:p>
-        </w:tc>
-        <w:tc>
-          <w:tcPr>
-            <w:tcW w:w="6181" w:type="dxa"/>
-            <w:tcBorders>
-              <w:top w:val="single" w:sz="4" w:space="0" w:color="auto"/>
-              <w:left w:val="nil"/>
-              <w:bottom w:val="single" w:sz="4" w:space="0" w:color="auto"/>
-              <w:right w:val="nil"/>
-            </w:tcBorders>
-            <w:hideMark/>
-          </w:tcPr>
-          <w:p>
-            <w:pPr>
-              <w:rPr>
-                <w:rFonts w:cstheme="minorHAnsi"/>
-              </w:rPr>
-            </w:pPr>
-            <w:r>
-              <w:rPr>
-                <w:rFonts w:cstheme="minorHAnsi"/>
-              </w:rPr>
-              <w:t>&lt;&lt;jointAccount &gt;&gt;</w:t>
-            </w:r>
-          </w:p>
-        </w:tc>
-      </w:tr>
-      <w:tr>
-        <w:tc>
-          <w:tcPr>
-            <w:tcW w:w="2835" w:type="dxa"/>
-            <w:tcBorders>
-              <w:top w:val="single" w:sz="4" w:space="0" w:color="auto"/>
-              <w:left w:val="nil"/>
-              <w:bottom w:val="single" w:sz="4" w:space="0" w:color="auto"/>
-              <w:right w:val="nil"/>
-            </w:tcBorders>
-          </w:tcPr>
-          <w:p>
-            <w:pPr>
-              <w:rPr>
-                <w:rFonts w:cstheme="minorHAnsi"/>
-              </w:rPr>
-            </w:pPr>
-            <w:r>
-              <w:rPr>
-                <w:rFonts w:cstheme="minorHAnsi"/>
-              </w:rPr>
-              <w:t>&lt;&lt;e</w:t>
-            </w:r>
-            <w:r>
-              <w:rPr>
-                <w:rFonts w:cstheme="minorHAnsi"/>
-              </w:rPr>
-              <w:t>r</w:t>
-            </w:r>
-            <w:r>
-              <w:rPr>
-                <w:rFonts w:cstheme="minorHAnsi"/>
-              </w:rPr>
-              <w:t>_&gt;&gt;</w:t>
-            </w:r>
-          </w:p>
-        </w:tc>
-        <w:tc>
-          <w:tcPr>
-            <w:tcW w:w="6181" w:type="dxa"/>
+            <w:gridSpan w:val="2"/>
             <w:tcBorders>
               <w:top w:val="single" w:sz="4" w:space="0" w:color="auto"/>
               <w:left w:val="nil"/>
@@ -9442,7 +10812,8 @@
       </w:tblPr>
       <w:tblGrid>
         <w:gridCol w:w="2835"/>
-        <w:gridCol w:w="6181"/>
+        <w:gridCol w:w="142"/>
+        <w:gridCol w:w="6039"/>
       </w:tblGrid>
       <w:tr>
         <w:tc>
@@ -9473,6 +10844,7 @@
         <w:tc>
           <w:tcPr>
             <w:tcW w:w="6181" w:type="dxa"/>
+            <w:gridSpan w:val="2"/>
             <w:tcBorders>
               <w:top w:val="single" w:sz="4" w:space="0" w:color="auto"/>
               <w:left w:val="nil"/>
@@ -9510,8 +10882,9 @@
               <w:rPr>
                 <w:rFonts w:cstheme="minorHAnsi"/>
               </w:rPr>
-              <w:t>&lt;&lt;r</w:t>
-            </w:r>
+              <w:t>&lt;&lt;</w:t>
+            </w:r>
+            <w:proofErr w:type="spellStart"/>
             <w:r>
               <w:rPr>
                 <w:rFonts w:cstheme="minorHAnsi"/>
@@ -9522,13 +10895,27 @@
               <w:rPr>
                 <w:rFonts w:cstheme="minorHAnsi"/>
               </w:rPr>
-              <w:t>_incomeList&gt;&gt;</w:t>
+              <w:t>r</w:t>
+            </w:r>
+            <w:r>
+              <w:rPr>
+                <w:rFonts w:cstheme="minorHAnsi"/>
+              </w:rPr>
+              <w:t>_incomeList</w:t>
+            </w:r>
+            <w:proofErr w:type="spellEnd"/>
+            <w:r>
+              <w:rPr>
+                <w:rFonts w:cstheme="minorHAnsi"/>
+              </w:rPr>
+              <w:t>&gt;&gt;</w:t>
             </w:r>
           </w:p>
         </w:tc>
         <w:tc>
           <w:tcPr>
             <w:tcW w:w="6181" w:type="dxa"/>
+            <w:gridSpan w:val="2"/>
             <w:tcBorders>
               <w:top w:val="single" w:sz="4" w:space="0" w:color="auto"/>
               <w:left w:val="nil"/>
@@ -9542,6 +10929,79 @@
                 <w:rFonts w:cstheme="minorHAnsi"/>
               </w:rPr>
             </w:pPr>
+          </w:p>
+        </w:tc>
+      </w:tr>
+      <w:tr>
+        <w:tc>
+          <w:tcPr>
+            <w:tcW w:w="2977" w:type="dxa"/>
+            <w:gridSpan w:val="2"/>
+            <w:tcBorders>
+              <w:top w:val="single" w:sz="4" w:space="0" w:color="auto"/>
+              <w:left w:val="nil"/>
+              <w:bottom w:val="single" w:sz="4" w:space="0" w:color="auto"/>
+              <w:right w:val="nil"/>
+            </w:tcBorders>
+            <w:hideMark/>
+          </w:tcPr>
+          <w:p>
+            <w:pPr>
+              <w:rPr>
+                <w:rFonts w:cstheme="minorHAnsi"/>
+              </w:rPr>
+            </w:pPr>
+            <w:r>
+              <w:rPr>
+                <w:rFonts w:cstheme="minorHAnsi"/>
+              </w:rPr>
+              <w:t>&lt;&lt;type&gt;&gt;</w:t>
+            </w:r>
+          </w:p>
+        </w:tc>
+        <w:tc>
+          <w:tcPr>
+            <w:tcW w:w="6039" w:type="dxa"/>
+            <w:tcBorders>
+              <w:top w:val="single" w:sz="4" w:space="0" w:color="auto"/>
+              <w:left w:val="nil"/>
+              <w:bottom w:val="single" w:sz="4" w:space="0" w:color="auto"/>
+              <w:right w:val="nil"/>
+            </w:tcBorders>
+            <w:hideMark/>
+          </w:tcPr>
+          <w:p>
+            <w:pPr>
+              <w:rPr>
+                <w:rFonts w:cstheme="minorHAnsi"/>
+              </w:rPr>
+            </w:pPr>
+            <w:r>
+              <w:rPr>
+                <w:rFonts w:cstheme="minorHAnsi"/>
+              </w:rPr>
+              <w:t>£</w:t>
+            </w:r>
+            <w:r>
+              <w:rPr>
+                <w:rFonts w:cstheme="minorHAnsi"/>
+              </w:rPr>
+              <w:t>&lt;&lt;</w:t>
+            </w:r>
+            <w:proofErr w:type="spellStart"/>
+            <w:r>
+              <w:rPr>
+                <w:rFonts w:cstheme="minorHAnsi"/>
+              </w:rPr>
+              <w:t>amountPounds</w:t>
+            </w:r>
+            <w:proofErr w:type="spellEnd"/>
+            <w:r>
+              <w:rPr>
+                <w:rFonts w:cstheme="minorHAnsi"/>
+              </w:rPr>
+              <w:t>&gt;&gt;</w:t>
+            </w:r>
           </w:p>
         </w:tc>
       </w:tr>
@@ -9555,94 +11015,37 @@
               <w:bottom w:val="single" w:sz="4" w:space="0" w:color="auto"/>
               <w:right w:val="nil"/>
             </w:tcBorders>
-            <w:hideMark/>
-          </w:tcPr>
-          <w:p>
-            <w:pPr>
-              <w:rPr>
-                <w:rFonts w:cstheme="minorHAnsi"/>
-              </w:rPr>
-            </w:pPr>
-            <w:r>
-              <w:rPr>
-                <w:rFonts w:cstheme="minorHAnsi"/>
-              </w:rPr>
-              <w:t>&lt;&lt;type&gt;&gt;</w:t>
+          </w:tcPr>
+          <w:p>
+            <w:pPr>
+              <w:rPr>
+                <w:rFonts w:cstheme="minorHAnsi"/>
+              </w:rPr>
+            </w:pPr>
+            <w:r>
+              <w:rPr>
+                <w:rFonts w:cstheme="minorHAnsi"/>
+              </w:rPr>
+              <w:t>&lt;&lt;e</w:t>
+            </w:r>
+            <w:r>
+              <w:rPr>
+                <w:rFonts w:cstheme="minorHAnsi"/>
+              </w:rPr>
+              <w:t>r</w:t>
+            </w:r>
+            <w:r>
+              <w:rPr>
+                <w:rFonts w:cstheme="minorHAnsi"/>
+              </w:rPr>
+              <w:t>_&gt;&gt;</w:t>
             </w:r>
           </w:p>
         </w:tc>
         <w:tc>
           <w:tcPr>
             <w:tcW w:w="6181" w:type="dxa"/>
-            <w:tcBorders>
-              <w:top w:val="single" w:sz="4" w:space="0" w:color="auto"/>
-              <w:left w:val="nil"/>
-              <w:bottom w:val="single" w:sz="4" w:space="0" w:color="auto"/>
-              <w:right w:val="nil"/>
-            </w:tcBorders>
-            <w:hideMark/>
-          </w:tcPr>
-          <w:p>
-            <w:pPr>
-              <w:rPr>
-                <w:rFonts w:cstheme="minorHAnsi"/>
-              </w:rPr>
-            </w:pPr>
-            <w:r>
-              <w:rPr>
-                <w:rFonts w:cstheme="minorHAnsi"/>
-              </w:rPr>
-              <w:t>£</w:t>
-            </w:r>
-            <w:r>
-              <w:rPr>
-                <w:rFonts w:cstheme="minorHAnsi"/>
-              </w:rPr>
-              <w:t>&lt;&lt;amountPounds&gt;&gt;</w:t>
-            </w:r>
-          </w:p>
-        </w:tc>
-      </w:tr>
-      <w:tr>
-        <w:tc>
-          <w:tcPr>
-            <w:tcW w:w="2835" w:type="dxa"/>
-            <w:tcBorders>
-              <w:top w:val="single" w:sz="4" w:space="0" w:color="auto"/>
-              <w:left w:val="nil"/>
-              <w:bottom w:val="single" w:sz="4" w:space="0" w:color="auto"/>
-              <w:right w:val="nil"/>
-            </w:tcBorders>
-          </w:tcPr>
-          <w:p>
-            <w:pPr>
-              <w:rPr>
-                <w:rFonts w:cstheme="minorHAnsi"/>
-              </w:rPr>
-            </w:pPr>
-            <w:r>
-              <w:rPr>
-                <w:rFonts w:cstheme="minorHAnsi"/>
-              </w:rPr>
-              <w:t>&lt;&lt;e</w:t>
-            </w:r>
-            <w:r>
-              <w:rPr>
-                <w:rFonts w:cstheme="minorHAnsi"/>
-              </w:rPr>
-              <w:t>r</w:t>
-            </w:r>
-            <w:r>
-              <w:rPr>
-                <w:rFonts w:cstheme="minorHAnsi"/>
-              </w:rPr>
-              <w:t>_&gt;&gt;</w:t>
-            </w:r>
-          </w:p>
-        </w:tc>
-        <w:tc>
-          <w:tcPr>
-            <w:tcW w:w="6181" w:type="dxa"/>
+            <w:gridSpan w:val="2"/>
             <w:tcBorders>
               <w:top w:val="single" w:sz="4" w:space="0" w:color="auto"/>
               <w:left w:val="nil"/>
@@ -9680,13 +11083,13 @@
         <w:tblLook w:val="04A0" w:firstRow="1" w:lastRow="0" w:firstColumn="1" w:lastColumn="0" w:noHBand="0" w:noVBand="1"/>
       </w:tblPr>
       <w:tblGrid>
-        <w:gridCol w:w="3119"/>
-        <w:gridCol w:w="5897"/>
+        <w:gridCol w:w="2977"/>
+        <w:gridCol w:w="6039"/>
       </w:tblGrid>
       <w:tr>
         <w:tc>
           <w:tcPr>
-            <w:tcW w:w="3119" w:type="dxa"/>
+            <w:tcW w:w="2977" w:type="dxa"/>
             <w:tcBorders>
               <w:top w:val="single" w:sz="4" w:space="0" w:color="auto"/>
               <w:left w:val="nil"/>
@@ -9711,7 +11114,7 @@
         </w:tc>
         <w:tc>
           <w:tcPr>
-            <w:tcW w:w="5897" w:type="dxa"/>
+            <w:tcW w:w="6039" w:type="dxa"/>
             <w:tcBorders>
               <w:top w:val="single" w:sz="4" w:space="0" w:color="auto"/>
               <w:left w:val="nil"/>
@@ -9731,7 +11134,7 @@
       <w:tr>
         <w:tc>
           <w:tcPr>
-            <w:tcW w:w="3119" w:type="dxa"/>
+            <w:tcW w:w="2977" w:type="dxa"/>
             <w:tcBorders>
               <w:top w:val="single" w:sz="4" w:space="0" w:color="auto"/>
               <w:left w:val="nil"/>
@@ -9750,8 +11153,9 @@
               <w:rPr>
                 <w:rFonts w:cstheme="minorHAnsi"/>
               </w:rPr>
-              <w:t>&lt;&lt;r</w:t>
-            </w:r>
+              <w:t>&lt;&lt;</w:t>
+            </w:r>
+            <w:proofErr w:type="spellStart"/>
             <w:r>
               <w:rPr>
                 <w:rFonts w:cstheme="minorHAnsi"/>
@@ -9762,13 +11166,26 @@
               <w:rPr>
                 <w:rFonts w:cstheme="minorHAnsi"/>
               </w:rPr>
-              <w:t>_expenseList&gt;&gt;</w:t>
-            </w:r>
-          </w:p>
-        </w:tc>
-        <w:tc>
-          <w:tcPr>
-            <w:tcW w:w="5897" w:type="dxa"/>
+              <w:t>r</w:t>
+            </w:r>
+            <w:r>
+              <w:rPr>
+                <w:rFonts w:cstheme="minorHAnsi"/>
+              </w:rPr>
+              <w:t>_expenseList</w:t>
+            </w:r>
+            <w:proofErr w:type="spellEnd"/>
+            <w:r>
+              <w:rPr>
+                <w:rFonts w:cstheme="minorHAnsi"/>
+              </w:rPr>
+              <w:t>&gt;&gt;</w:t>
+            </w:r>
+          </w:p>
+        </w:tc>
+        <w:tc>
+          <w:tcPr>
+            <w:tcW w:w="6039" w:type="dxa"/>
             <w:tcBorders>
               <w:top w:val="single" w:sz="4" w:space="0" w:color="auto"/>
               <w:left w:val="nil"/>
@@ -9788,7 +11205,7 @@
       <w:tr>
         <w:tc>
           <w:tcPr>
-            <w:tcW w:w="3119" w:type="dxa"/>
+            <w:tcW w:w="2977" w:type="dxa"/>
             <w:tcBorders>
               <w:top w:val="single" w:sz="4" w:space="0" w:color="auto"/>
               <w:left w:val="nil"/>
@@ -9813,7 +11230,7 @@
         </w:tc>
         <w:tc>
           <w:tcPr>
-            <w:tcW w:w="5897" w:type="dxa"/>
+            <w:tcW w:w="6039" w:type="dxa"/>
             <w:tcBorders>
               <w:top w:val="single" w:sz="4" w:space="0" w:color="auto"/>
               <w:left w:val="nil"/>
@@ -9838,7 +11255,21 @@
               <w:rPr>
                 <w:rFonts w:cstheme="minorHAnsi"/>
               </w:rPr>
-              <w:t>&lt;&lt;amountPounds&gt;&gt;</w:t>
+              <w:t>&lt;&lt;</w:t>
+            </w:r>
+            <w:proofErr w:type="spellStart"/>
+            <w:r>
+              <w:rPr>
+                <w:rFonts w:cstheme="minorHAnsi"/>
+              </w:rPr>
+              <w:t>amountPounds</w:t>
+            </w:r>
+            <w:proofErr w:type="spellEnd"/>
+            <w:r>
+              <w:rPr>
+                <w:rFonts w:cstheme="minorHAnsi"/>
+              </w:rPr>
+              <w:t>&gt;&gt;</w:t>
             </w:r>
           </w:p>
         </w:tc>
@@ -9846,7 +11277,7 @@
       <w:tr>
         <w:tc>
           <w:tcPr>
-            <w:tcW w:w="3119" w:type="dxa"/>
+            <w:tcW w:w="2977" w:type="dxa"/>
             <w:tcBorders>
               <w:top w:val="single" w:sz="4" w:space="0" w:color="auto"/>
               <w:left w:val="nil"/>
@@ -9883,7 +11314,7 @@
         </w:tc>
         <w:tc>
           <w:tcPr>
-            <w:tcW w:w="5897" w:type="dxa"/>
+            <w:tcW w:w="6039" w:type="dxa"/>
             <w:tcBorders>
               <w:top w:val="single" w:sz="4" w:space="0" w:color="auto"/>
               <w:left w:val="nil"/>
@@ -10025,12 +11456,20 @@
               </w:rPr>
               <w:t>cs_{</w:t>
             </w:r>
+            <w:proofErr w:type="spellStart"/>
             <w:proofErr w:type="gramStart"/>
             <w:r>
               <w:rPr>
                 <w:rFonts w:cstheme="minorHAnsi"/>
               </w:rPr>
-              <w:t>debtList[</w:t>
+              <w:t>debtList</w:t>
+            </w:r>
+            <w:proofErr w:type="spellEnd"/>
+            <w:r>
+              <w:rPr>
+                <w:rFonts w:cstheme="minorHAnsi"/>
+              </w:rPr>
+              <w:t>[</w:t>
             </w:r>
             <w:proofErr w:type="gramEnd"/>
             <w:r>
@@ -10043,8 +11482,16 @@
               <w:rPr>
                 <w:rFonts w:cstheme="minorHAnsi"/>
               </w:rPr>
-              <w:t>.debtOwedTo</w:t>
-            </w:r>
+              <w:t>.</w:t>
+            </w:r>
+            <w:proofErr w:type="spellStart"/>
+            <w:r>
+              <w:rPr>
+                <w:rFonts w:cstheme="minorHAnsi"/>
+              </w:rPr>
+              <w:t>debtOwedTo</w:t>
+            </w:r>
+            <w:proofErr w:type="spellEnd"/>
             <w:r>
               <w:rPr>
                 <w:rFonts w:cstheme="minorHAnsi"/>
@@ -10141,6 +11588,7 @@
               </w:rPr>
               <w:t>&lt;&lt;</w:t>
             </w:r>
+            <w:proofErr w:type="spellStart"/>
             <w:r>
               <w:rPr>
                 <w:rFonts w:cstheme="minorHAnsi"/>
@@ -10157,7 +11605,14 @@
               <w:rPr>
                 <w:rFonts w:cstheme="minorHAnsi"/>
               </w:rPr>
-              <w:t>_debtList&gt;&gt;</w:t>
+              <w:t>_debtList</w:t>
+            </w:r>
+            <w:proofErr w:type="spellEnd"/>
+            <w:r>
+              <w:rPr>
+                <w:rFonts w:cstheme="minorHAnsi"/>
+              </w:rPr>
+              <w:t>&gt;&gt;</w:t>
             </w:r>
           </w:p>
         </w:tc>
@@ -10227,7 +11682,21 @@
               <w:rPr>
                 <w:rFonts w:cstheme="minorHAnsi"/>
               </w:rPr>
-              <w:t>&lt;&lt;debtOwedTo&gt;&gt;</w:t>
+              <w:t>&lt;&lt;</w:t>
+            </w:r>
+            <w:proofErr w:type="spellStart"/>
+            <w:r>
+              <w:rPr>
+                <w:rFonts w:cstheme="minorHAnsi"/>
+              </w:rPr>
+              <w:t>debtOwedTo</w:t>
+            </w:r>
+            <w:proofErr w:type="spellEnd"/>
+            <w:r>
+              <w:rPr>
+                <w:rFonts w:cstheme="minorHAnsi"/>
+              </w:rPr>
+              <w:t>&gt;&gt;</w:t>
             </w:r>
           </w:p>
         </w:tc>
@@ -10253,14 +11722,36 @@
               <w:rPr>
                 <w:rFonts w:cstheme="minorHAnsi"/>
               </w:rPr>
-              <w:t>&lt;&lt;cr_{</w:t>
-            </w:r>
+              <w:t>&lt;&lt;</w:t>
+            </w:r>
+            <w:proofErr w:type="spellStart"/>
+            <w:r>
+              <w:rPr>
+                <w:rFonts w:cstheme="minorHAnsi"/>
+              </w:rPr>
+              <w:t>cr</w:t>
+            </w:r>
+            <w:proofErr w:type="spellEnd"/>
+            <w:r>
+              <w:rPr>
+                <w:rFonts w:cstheme="minorHAnsi"/>
+              </w:rPr>
+              <w:t>_{</w:t>
+            </w:r>
+            <w:proofErr w:type="spellStart"/>
             <w:proofErr w:type="gramStart"/>
             <w:r>
               <w:rPr>
                 <w:rFonts w:cstheme="minorHAnsi"/>
               </w:rPr>
-              <w:t>poundsOwed!=</w:t>
+              <w:t>poundsOwed</w:t>
+            </w:r>
+            <w:proofErr w:type="spellEnd"/>
+            <w:r>
+              <w:rPr>
+                <w:rFonts w:cstheme="minorHAnsi"/>
+              </w:rPr>
+              <w:t>!=</w:t>
             </w:r>
             <w:proofErr w:type="gramEnd"/>
             <w:r>
@@ -10349,7 +11840,21 @@
               <w:rPr>
                 <w:rFonts w:cstheme="minorHAnsi"/>
               </w:rPr>
-              <w:t>&lt;&lt;poundsOwed&gt;&gt;</w:t>
+              <w:t>&lt;&lt;</w:t>
+            </w:r>
+            <w:proofErr w:type="spellStart"/>
+            <w:r>
+              <w:rPr>
+                <w:rFonts w:cstheme="minorHAnsi"/>
+              </w:rPr>
+              <w:t>poundsOwed</w:t>
+            </w:r>
+            <w:proofErr w:type="spellEnd"/>
+            <w:r>
+              <w:rPr>
+                <w:rFonts w:cstheme="minorHAnsi"/>
+              </w:rPr>
+              <w:t>&gt;&gt;</w:t>
             </w:r>
           </w:p>
         </w:tc>
@@ -10451,7 +11956,21 @@
               <w:rPr>
                 <w:rFonts w:cstheme="minorHAnsi"/>
               </w:rPr>
-              <w:t>&lt;&lt;paidPerMonth&gt;&gt;</w:t>
+              <w:t>&lt;&lt;</w:t>
+            </w:r>
+            <w:proofErr w:type="spellStart"/>
+            <w:r>
+              <w:rPr>
+                <w:rFonts w:cstheme="minorHAnsi"/>
+              </w:rPr>
+              <w:t>paidPerMonth</w:t>
+            </w:r>
+            <w:proofErr w:type="spellEnd"/>
+            <w:r>
+              <w:rPr>
+                <w:rFonts w:cstheme="minorHAnsi"/>
+              </w:rPr>
+              <w:t>&gt;&gt;</w:t>
             </w:r>
           </w:p>
         </w:tc>
@@ -10477,7 +11996,14 @@
               <w:rPr>
                 <w:rFonts w:cstheme="minorHAnsi"/>
               </w:rPr>
-              <w:t>&lt;&lt;e</w:t>
+              <w:t>&lt;&lt;</w:t>
+            </w:r>
+            <w:proofErr w:type="spellStart"/>
+            <w:r>
+              <w:rPr>
+                <w:rFonts w:cstheme="minorHAnsi"/>
+              </w:rPr>
+              <w:t>e</w:t>
             </w:r>
             <w:r>
               <w:rPr>
@@ -10497,6 +12023,7 @@
               </w:rPr>
               <w:t>debtList</w:t>
             </w:r>
+            <w:proofErr w:type="spellEnd"/>
             <w:r>
               <w:rPr>
                 <w:rFonts w:cstheme="minorHAnsi"/>
@@ -10536,7 +12063,21 @@
         <w:rPr>
           <w:rFonts w:cstheme="minorHAnsi"/>
         </w:rPr>
-        <w:t>&lt;&lt;cs_{courtOrderDetails[0</w:t>
+        <w:t>&lt;&lt;cs_{</w:t>
+      </w:r>
+      <w:proofErr w:type="spellStart"/>
+      <w:r>
+        <w:rPr>
+          <w:rFonts w:cstheme="minorHAnsi"/>
+        </w:rPr>
+        <w:t>courtOrderDetails</w:t>
+      </w:r>
+      <w:proofErr w:type="spellEnd"/>
+      <w:r>
+        <w:rPr>
+          <w:rFonts w:cstheme="minorHAnsi"/>
+        </w:rPr>
+        <w:t>[0</w:t>
       </w:r>
       <w:proofErr w:type="gramStart"/>
       <w:r>
@@ -10551,12 +12092,14 @@
         </w:rPr>
         <w:t>.</w:t>
       </w:r>
+      <w:proofErr w:type="spellStart"/>
       <w:r>
         <w:rPr>
           <w:rFonts w:cstheme="minorHAnsi"/>
         </w:rPr>
         <w:t>claimNumberText</w:t>
       </w:r>
+      <w:proofErr w:type="spellEnd"/>
       <w:proofErr w:type="gramEnd"/>
       <w:r>
         <w:rPr>
@@ -10712,8 +12255,9 @@
               <w:rPr>
                 <w:rFonts w:cstheme="minorHAnsi"/>
               </w:rPr>
-              <w:t>&lt;&lt;r</w:t>
-            </w:r>
+              <w:t>&lt;&lt;</w:t>
+            </w:r>
+            <w:proofErr w:type="spellStart"/>
             <w:r>
               <w:rPr>
                 <w:rFonts w:cstheme="minorHAnsi"/>
@@ -10724,7 +12268,20 @@
               <w:rPr>
                 <w:rFonts w:cstheme="minorHAnsi"/>
               </w:rPr>
-              <w:t>_courtOrderDetails&gt;&gt;</w:t>
+              <w:t>r</w:t>
+            </w:r>
+            <w:r>
+              <w:rPr>
+                <w:rFonts w:cstheme="minorHAnsi"/>
+              </w:rPr>
+              <w:t>_courtOrderDetails</w:t>
+            </w:r>
+            <w:proofErr w:type="spellEnd"/>
+            <w:r>
+              <w:rPr>
+                <w:rFonts w:cstheme="minorHAnsi"/>
+              </w:rPr>
+              <w:t>&gt;&gt;</w:t>
             </w:r>
           </w:p>
         </w:tc>
@@ -10794,7 +12351,21 @@
               <w:rPr>
                 <w:rFonts w:cstheme="minorHAnsi"/>
               </w:rPr>
-              <w:t>&lt;&lt;claimNumberText&gt;&gt;</w:t>
+              <w:t>&lt;&lt;</w:t>
+            </w:r>
+            <w:proofErr w:type="spellStart"/>
+            <w:r>
+              <w:rPr>
+                <w:rFonts w:cstheme="minorHAnsi"/>
+              </w:rPr>
+              <w:t>claimNumberText</w:t>
+            </w:r>
+            <w:proofErr w:type="spellEnd"/>
+            <w:r>
+              <w:rPr>
+                <w:rFonts w:cstheme="minorHAnsi"/>
+              </w:rPr>
+              <w:t>&gt;&gt;</w:t>
             </w:r>
           </w:p>
         </w:tc>
@@ -10852,7 +12423,21 @@
               <w:rPr>
                 <w:rFonts w:cstheme="minorHAnsi"/>
               </w:rPr>
-              <w:t>&lt;&lt;amountOwed&gt;&gt;</w:t>
+              <w:t>&lt;&lt;</w:t>
+            </w:r>
+            <w:proofErr w:type="spellStart"/>
+            <w:r>
+              <w:rPr>
+                <w:rFonts w:cstheme="minorHAnsi"/>
+              </w:rPr>
+              <w:t>amountOwed</w:t>
+            </w:r>
+            <w:proofErr w:type="spellEnd"/>
+            <w:r>
+              <w:rPr>
+                <w:rFonts w:cstheme="minorHAnsi"/>
+              </w:rPr>
+              <w:t>&gt;&gt;</w:t>
             </w:r>
           </w:p>
         </w:tc>
@@ -11074,21 +12659,32 @@
               </w:rPr>
               <w:t>{</w:t>
             </w:r>
+            <w:proofErr w:type="spellStart"/>
             <w:proofErr w:type="gramEnd"/>
             <w:r>
               <w:rPr>
                 <w:rStyle w:val="normaltextrun"/>
                 <w:color w:val="000000"/>
               </w:rPr>
-              <w:t>dateFormat(</w:t>
-            </w:r>
+              <w:t>dateFormat</w:t>
+            </w:r>
+            <w:proofErr w:type="spellEnd"/>
             <w:r>
               <w:rPr>
                 <w:rStyle w:val="normaltextrun"/>
                 <w:color w:val="000000"/>
               </w:rPr>
+              <w:t>(</w:t>
+            </w:r>
+            <w:proofErr w:type="spellStart"/>
+            <w:r>
+              <w:rPr>
+                <w:rStyle w:val="normaltextrun"/>
+                <w:color w:val="000000"/>
+              </w:rPr>
               <w:t>generationDate</w:t>
             </w:r>
+            <w:proofErr w:type="spellEnd"/>
             <w:r>
               <w:rPr>
                 <w:rStyle w:val="normaltextrun"/>
@@ -11096,8 +12692,9 @@
                 <w:color w:val="0A0A0A"/>
                 <w:shd w:val="clear" w:color="auto" w:fill="FFFFFF"/>
               </w:rPr>
-              <w:t xml:space="preserve">, ‘dd MMMM yyyy’, </w:t>
-            </w:r>
+              <w:t xml:space="preserve">, ‘dd MMMM </w:t>
+            </w:r>
+            <w:proofErr w:type="spellStart"/>
             <w:r>
               <w:rPr>
                 <w:rStyle w:val="normaltextrun"/>
@@ -11105,7 +12702,46 @@
                 <w:color w:val="0A0A0A"/>
                 <w:shd w:val="clear" w:color="auto" w:fill="FFFFFF"/>
               </w:rPr>
-              <w:t>'dd-MM-yyyy'</w:t>
+              <w:t>yyyy</w:t>
+            </w:r>
+            <w:proofErr w:type="spellEnd"/>
+            <w:r>
+              <w:rPr>
+                <w:rStyle w:val="normaltextrun"/>
+                <w:rFonts w:ascii="Arial" w:hAnsi="Arial" w:cs="Arial"/>
+                <w:color w:val="0A0A0A"/>
+                <w:shd w:val="clear" w:color="auto" w:fill="FFFFFF"/>
+              </w:rPr>
+              <w:t xml:space="preserve">’, </w:t>
+            </w:r>
+            <w:r>
+              <w:rPr>
+                <w:rStyle w:val="normaltextrun"/>
+                <w:rFonts w:ascii="Arial" w:hAnsi="Arial" w:cs="Arial"/>
+                <w:color w:val="0A0A0A"/>
+                <w:shd w:val="clear" w:color="auto" w:fill="FFFFFF"/>
+              </w:rPr>
+              <w:t>'dd-MM-</w:t>
+            </w:r>
+            <w:proofErr w:type="spellStart"/>
+            <w:r>
+              <w:rPr>
+                <w:rStyle w:val="normaltextrun"/>
+                <w:rFonts w:ascii="Arial" w:hAnsi="Arial" w:cs="Arial"/>
+                <w:color w:val="0A0A0A"/>
+                <w:shd w:val="clear" w:color="auto" w:fill="FFFFFF"/>
+              </w:rPr>
+              <w:t>yyyy</w:t>
+            </w:r>
+            <w:proofErr w:type="spellEnd"/>
+            <w:r>
+              <w:rPr>
+                <w:rStyle w:val="normaltextrun"/>
+                <w:rFonts w:ascii="Arial" w:hAnsi="Arial" w:cs="Arial"/>
+                <w:color w:val="0A0A0A"/>
+                <w:shd w:val="clear" w:color="auto" w:fill="FFFFFF"/>
+              </w:rPr>
+              <w:t>'</w:t>
             </w:r>
             <w:r>
               <w:rPr>

</xml_diff>

<commit_message>
CIV-10378: Set Up Document
</commit_message>
<xml_diff>
--- a/docker/docmosis/templates/CV-SPC-CLM-ENG-01064-LIP.docx
+++ b/docker/docmosis/templates/CV-SPC-CLM-ENG-01064-LIP.docx
@@ -408,20 +408,9 @@
                 <w:sz w:val="20"/>
                 <w:szCs w:val="20"/>
               </w:rPr>
-              <w:t>Received: &lt;</w:t>
-            </w:r>
-            <w:proofErr w:type="gramStart"/>
-            <w:r>
-              <w:rPr>
-                <w:rFonts w:ascii="GDSTransportWebsite" w:eastAsia="Times New Roman" w:hAnsi="GDSTransportWebsite" w:cs="Times New Roman"/>
-                <w:color w:val="60686D"/>
-                <w:sz w:val="20"/>
-                <w:szCs w:val="20"/>
-              </w:rPr>
-              <w:t>&lt;{</w:t>
-            </w:r>
-            <w:proofErr w:type="spellStart"/>
-            <w:proofErr w:type="gramEnd"/>
+              <w:t>Received: &lt;&lt;{</w:t>
+            </w:r>
+            <w:proofErr w:type="spellStart"/>
             <w:r>
               <w:rPr>
                 <w:rFonts w:ascii="GDSTransportWebsite" w:eastAsia="Times New Roman" w:hAnsi="GDSTransportWebsite" w:cs="Times New Roman"/>
@@ -568,21 +557,7 @@
               <w:rPr>
                 <w:rFonts w:cstheme="minorHAnsi"/>
               </w:rPr>
-              <w:t>&lt;&lt;cs</w:t>
-            </w:r>
-            <w:proofErr w:type="gramStart"/>
-            <w:r>
-              <w:rPr>
-                <w:rFonts w:cstheme="minorHAnsi"/>
-              </w:rPr>
-              <w:t>_{</w:t>
-            </w:r>
-            <w:proofErr w:type="gramEnd"/>
-            <w:r>
-              <w:rPr>
-                <w:rFonts w:cstheme="minorHAnsi"/>
-              </w:rPr>
-              <w:t>defendant1.isIndividual }&gt;&gt;</w:t>
+              <w:t>&lt;&lt;cs_{defendant1.isIndividual }&gt;&gt;</w:t>
             </w:r>
           </w:p>
           <w:p>
@@ -716,25 +691,12 @@
           </w:tcPr>
           <w:p>
             <w:r>
-              <w:t>&lt;&lt;cs</w:t>
-            </w:r>
-            <w:proofErr w:type="gramStart"/>
-            <w:r>
-              <w:t>_{</w:t>
-            </w:r>
-            <w:proofErr w:type="gramEnd"/>
-            <w:r>
-              <w:t>defendant1.primaryAddress.AddressLine1 != null}&gt;&gt;</w:t>
-            </w:r>
-          </w:p>
-          <w:p>
-            <w:proofErr w:type="gramStart"/>
-            <w:r>
-              <w:t>&lt;&lt;defendant1.primaryAddress.AddressLine</w:t>
-            </w:r>
-            <w:proofErr w:type="gramEnd"/>
-            <w:r>
-              <w:t>1&gt;&gt;</w:t>
+              <w:t>&lt;&lt;cs_{defendant1.primaryAddress.AddressLine1 != null}&gt;&gt;</w:t>
+            </w:r>
+          </w:p>
+          <w:p>
+            <w:r>
+              <w:t>&lt;&lt;defendant1.primaryAddress.AddressLine1&gt;&gt;</w:t>
             </w:r>
           </w:p>
           <w:p>
@@ -2819,8 +2781,8 @@
         <w:tblLook w:val="04A0" w:firstRow="1" w:lastRow="0" w:firstColumn="1" w:lastColumn="0" w:noHBand="0" w:noVBand="1"/>
       </w:tblPr>
       <w:tblGrid>
-        <w:gridCol w:w="2694"/>
-        <w:gridCol w:w="6322"/>
+        <w:gridCol w:w="3672"/>
+        <w:gridCol w:w="5354"/>
       </w:tblGrid>
       <w:tr>
         <w:tc>
@@ -2887,9 +2849,8 @@
                 <w:szCs w:val="21"/>
                 <w:shd w:val="clear" w:color="auto" w:fill="FFFFFF"/>
               </w:rPr>
-              <w:t>responseTypeDisplay</w:t>
-            </w:r>
-            <w:proofErr w:type="spellEnd"/>
+              <w:t>commonDetails.</w:t>
+            </w:r>
             <w:r>
               <w:rPr>
                 <w:rStyle w:val="normaltextrun"/>
@@ -2899,91 +2860,10 @@
                 <w:szCs w:val="21"/>
                 <w:shd w:val="clear" w:color="auto" w:fill="FFFFFF"/>
               </w:rPr>
-              <w:t>&gt;&gt;</w:t>
-            </w:r>
-          </w:p>
-        </w:tc>
-      </w:tr>
-      <w:tr>
-        <w:tc>
-          <w:tcPr>
-            <w:tcW w:w="2694" w:type="dxa"/>
-            <w:tcBorders>
-              <w:top w:val="single" w:sz="4" w:space="0" w:color="auto"/>
-              <w:left w:val="nil"/>
-              <w:bottom w:val="single" w:sz="4" w:space="0" w:color="auto"/>
-              <w:right w:val="nil"/>
-            </w:tcBorders>
-            <w:hideMark/>
-          </w:tcPr>
-          <w:p>
-            <w:pPr>
-              <w:rPr>
-                <w:rFonts w:cstheme="minorHAnsi"/>
-              </w:rPr>
-            </w:pPr>
-            <w:r>
-              <w:rPr>
-                <w:rFonts w:cstheme="minorHAnsi"/>
-              </w:rPr>
-              <w:t>&lt;&lt;</w:t>
-            </w:r>
-            <w:proofErr w:type="spellStart"/>
-            <w:r>
-              <w:rPr>
-                <w:rFonts w:cstheme="minorHAnsi"/>
-              </w:rPr>
-              <w:t>cr</w:t>
-            </w:r>
-            <w:proofErr w:type="spellEnd"/>
-            <w:r>
-              <w:rPr>
-                <w:rFonts w:cstheme="minorHAnsi"/>
-              </w:rPr>
-              <w:t>_{</w:t>
-            </w:r>
-            <w:proofErr w:type="spellStart"/>
-            <w:r>
-              <w:rPr>
-                <w:rFonts w:cstheme="minorHAnsi"/>
-              </w:rPr>
-              <w:t>responseType</w:t>
-            </w:r>
-            <w:proofErr w:type="spellEnd"/>
-            <w:r>
-              <w:rPr>
-                <w:rFonts w:cstheme="minorHAnsi"/>
-              </w:rPr>
-              <w:t xml:space="preserve"> == ‘FULL_DEFENCE’ || </w:t>
-            </w:r>
-            <w:proofErr w:type="spellStart"/>
-            <w:r>
-              <w:rPr>
-                <w:rFonts w:cstheme="minorHAnsi"/>
-              </w:rPr>
-              <w:t>responseType</w:t>
-            </w:r>
-            <w:proofErr w:type="spellEnd"/>
-            <w:r>
-              <w:rPr>
-                <w:rFonts w:cstheme="minorHAnsi"/>
-              </w:rPr>
-              <w:t xml:space="preserve"> == ‘PART_ADMISSION’}&gt;&gt;</w:t>
-            </w:r>
-          </w:p>
-        </w:tc>
-        <w:tc>
-          <w:tcPr>
-            <w:tcW w:w="6322" w:type="dxa"/>
-            <w:tcBorders>
-              <w:top w:val="single" w:sz="4" w:space="0" w:color="auto"/>
-              <w:left w:val="nil"/>
-              <w:bottom w:val="single" w:sz="4" w:space="0" w:color="auto"/>
-              <w:right w:val="nil"/>
-            </w:tcBorders>
-          </w:tcPr>
-          <w:p>
-            <w:pPr>
+              <w:t>responseTypeDisplay</w:t>
+            </w:r>
+            <w:proofErr w:type="spellEnd"/>
+            <w:r>
               <w:rPr>
                 <w:rStyle w:val="normaltextrun"/>
                 <w:rFonts w:ascii="Segoe UI" w:hAnsi="Segoe UI" w:cs="Segoe UI"/>
@@ -2992,7 +2872,8 @@
                 <w:szCs w:val="21"/>
                 <w:shd w:val="clear" w:color="auto" w:fill="FFFFFF"/>
               </w:rPr>
-            </w:pPr>
+              <w:t>&gt;&gt;</w:t>
+            </w:r>
           </w:p>
         </w:tc>
       </w:tr>
@@ -3039,14 +2920,40 @@
               <w:rPr>
                 <w:rFonts w:cstheme="minorHAnsi"/>
               </w:rPr>
-              <w:t>whyReject</w:t>
-            </w:r>
-            <w:proofErr w:type="spellEnd"/>
-            <w:r>
-              <w:rPr>
-                <w:rFonts w:cstheme="minorHAnsi"/>
-              </w:rPr>
-              <w:t>== ‘ALREADY_PAID’}&gt;&gt;</w:t>
+              <w:t>commonDetails.</w:t>
+            </w:r>
+            <w:r>
+              <w:rPr>
+                <w:rFonts w:cstheme="minorHAnsi"/>
+              </w:rPr>
+              <w:t>responseType</w:t>
+            </w:r>
+            <w:proofErr w:type="spellEnd"/>
+            <w:r>
+              <w:rPr>
+                <w:rFonts w:cstheme="minorHAnsi"/>
+              </w:rPr>
+              <w:t xml:space="preserve"> == ‘FULL_DEFENCE’ || </w:t>
+            </w:r>
+            <w:proofErr w:type="spellStart"/>
+            <w:r>
+              <w:rPr>
+                <w:rFonts w:cstheme="minorHAnsi"/>
+              </w:rPr>
+              <w:t>commonDetails.</w:t>
+            </w:r>
+            <w:r>
+              <w:rPr>
+                <w:rFonts w:cstheme="minorHAnsi"/>
+              </w:rPr>
+              <w:t>responseType</w:t>
+            </w:r>
+            <w:proofErr w:type="spellEnd"/>
+            <w:r>
+              <w:rPr>
+                <w:rFonts w:cstheme="minorHAnsi"/>
+              </w:rPr>
+              <w:t xml:space="preserve"> == ‘PART_ADMISSION’}&gt;&gt;</w:t>
             </w:r>
           </w:p>
         </w:tc>
@@ -3096,7 +3003,41 @@
               <w:rPr>
                 <w:rFonts w:cstheme="minorHAnsi"/>
               </w:rPr>
-              <w:t>Amount paid</w:t>
+              <w:t>&lt;&lt;</w:t>
+            </w:r>
+            <w:proofErr w:type="spellStart"/>
+            <w:r>
+              <w:rPr>
+                <w:rFonts w:cstheme="minorHAnsi"/>
+              </w:rPr>
+              <w:t>cr</w:t>
+            </w:r>
+            <w:proofErr w:type="spellEnd"/>
+            <w:r>
+              <w:rPr>
+                <w:rFonts w:cstheme="minorHAnsi"/>
+              </w:rPr>
+              <w:t>_{</w:t>
+            </w:r>
+            <w:proofErr w:type="spellStart"/>
+            <w:r>
+              <w:rPr>
+                <w:rFonts w:cstheme="minorHAnsi"/>
+              </w:rPr>
+              <w:t>commonDetails.</w:t>
+            </w:r>
+            <w:r>
+              <w:rPr>
+                <w:rFonts w:cstheme="minorHAnsi"/>
+              </w:rPr>
+              <w:t>whyReject</w:t>
+            </w:r>
+            <w:proofErr w:type="spellEnd"/>
+            <w:r>
+              <w:rPr>
+                <w:rFonts w:cstheme="minorHAnsi"/>
+              </w:rPr>
+              <w:t>== ‘ALREADY_PAID’}&gt;&gt;</w:t>
             </w:r>
           </w:p>
         </w:tc>
@@ -3109,7 +3050,6 @@
               <w:bottom w:val="single" w:sz="4" w:space="0" w:color="auto"/>
               <w:right w:val="nil"/>
             </w:tcBorders>
-            <w:hideMark/>
           </w:tcPr>
           <w:p>
             <w:pPr>
@@ -3122,35 +3062,6 @@
                 <w:shd w:val="clear" w:color="auto" w:fill="FFFFFF"/>
               </w:rPr>
             </w:pPr>
-            <w:r>
-              <w:rPr>
-                <w:rStyle w:val="eop"/>
-                <w:rFonts w:ascii="Arial" w:hAnsi="Arial" w:cs="Arial"/>
-                <w:color w:val="000000"/>
-                <w:shd w:val="clear" w:color="auto" w:fill="FFFFFF"/>
-              </w:rPr>
-              <w:t>£&lt;&lt;</w:t>
-            </w:r>
-            <w:proofErr w:type="spellStart"/>
-            <w:r>
-              <w:rPr>
-                <w:rStyle w:val="eop"/>
-                <w:rFonts w:ascii="Arial" w:hAnsi="Arial" w:cs="Arial"/>
-                <w:color w:val="000000"/>
-                <w:shd w:val="clear" w:color="auto" w:fill="FFFFFF"/>
-              </w:rPr>
-              <w:t>howMuchWasPaid</w:t>
-            </w:r>
-            <w:proofErr w:type="spellEnd"/>
-            <w:r>
-              <w:rPr>
-                <w:rStyle w:val="eop"/>
-                <w:rFonts w:ascii="Arial" w:hAnsi="Arial" w:cs="Arial"/>
-                <w:color w:val="000000"/>
-                <w:shd w:val="clear" w:color="auto" w:fill="FFFFFF"/>
-              </w:rPr>
-              <w:t>&gt;&gt;</w:t>
-            </w:r>
           </w:p>
         </w:tc>
       </w:tr>
@@ -3176,7 +3087,7 @@
               <w:rPr>
                 <w:rFonts w:cstheme="minorHAnsi"/>
               </w:rPr>
-              <w:t>When they paid this amount</w:t>
+              <w:t>Amount paid</w:t>
             </w:r>
           </w:p>
         </w:tc>
@@ -3204,6 +3115,85 @@
             </w:pPr>
             <w:r>
               <w:rPr>
+                <w:rStyle w:val="eop"/>
+                <w:rFonts w:ascii="Arial" w:hAnsi="Arial" w:cs="Arial"/>
+                <w:color w:val="000000"/>
+                <w:shd w:val="clear" w:color="auto" w:fill="FFFFFF"/>
+              </w:rPr>
+              <w:t>£&lt;&lt;</w:t>
+            </w:r>
+            <w:proofErr w:type="spellStart"/>
+            <w:r>
+              <w:rPr>
+                <w:rStyle w:val="eop"/>
+                <w:rFonts w:ascii="Arial" w:hAnsi="Arial" w:cs="Arial"/>
+                <w:color w:val="000000"/>
+                <w:shd w:val="clear" w:color="auto" w:fill="FFFFFF"/>
+              </w:rPr>
+              <w:t>commonDetails.</w:t>
+            </w:r>
+            <w:r>
+              <w:rPr>
+                <w:rStyle w:val="eop"/>
+                <w:rFonts w:ascii="Arial" w:hAnsi="Arial" w:cs="Arial"/>
+                <w:color w:val="000000"/>
+                <w:shd w:val="clear" w:color="auto" w:fill="FFFFFF"/>
+              </w:rPr>
+              <w:t>howMuchWasPaid</w:t>
+            </w:r>
+            <w:proofErr w:type="spellEnd"/>
+            <w:r>
+              <w:rPr>
+                <w:rStyle w:val="eop"/>
+                <w:rFonts w:ascii="Arial" w:hAnsi="Arial" w:cs="Arial"/>
+                <w:color w:val="000000"/>
+                <w:shd w:val="clear" w:color="auto" w:fill="FFFFFF"/>
+              </w:rPr>
+              <w:t>&gt;&gt;</w:t>
+            </w:r>
+          </w:p>
+        </w:tc>
+      </w:tr>
+      <w:tr>
+        <w:tc>
+          <w:tcPr>
+            <w:tcW w:w="2694" w:type="dxa"/>
+            <w:tcBorders>
+              <w:top w:val="single" w:sz="4" w:space="0" w:color="auto"/>
+              <w:left w:val="nil"/>
+              <w:bottom w:val="single" w:sz="4" w:space="0" w:color="auto"/>
+              <w:right w:val="nil"/>
+            </w:tcBorders>
+            <w:hideMark/>
+          </w:tcPr>
+          <w:p>
+            <w:pPr>
+              <w:rPr>
+                <w:rFonts w:cstheme="minorHAnsi"/>
+              </w:rPr>
+            </w:pPr>
+            <w:r>
+              <w:rPr>
+                <w:rFonts w:cstheme="minorHAnsi"/>
+              </w:rPr>
+              <w:t>When they paid this amount</w:t>
+            </w:r>
+          </w:p>
+        </w:tc>
+        <w:tc>
+          <w:tcPr>
+            <w:tcW w:w="6322" w:type="dxa"/>
+            <w:tcBorders>
+              <w:top w:val="single" w:sz="4" w:space="0" w:color="auto"/>
+              <w:left w:val="nil"/>
+              <w:bottom w:val="single" w:sz="4" w:space="0" w:color="auto"/>
+              <w:right w:val="nil"/>
+            </w:tcBorders>
+            <w:hideMark/>
+          </w:tcPr>
+          <w:p>
+            <w:pPr>
+              <w:rPr>
                 <w:rStyle w:val="normaltextrun"/>
                 <w:rFonts w:ascii="Segoe UI" w:hAnsi="Segoe UI" w:cs="Segoe UI"/>
                 <w:color w:val="000000"/>
@@ -3211,9 +3201,7 @@
                 <w:szCs w:val="21"/>
                 <w:shd w:val="clear" w:color="auto" w:fill="FFFFFF"/>
               </w:rPr>
-              <w:t>&lt;&lt;{</w:t>
-            </w:r>
-            <w:proofErr w:type="spellStart"/>
+            </w:pPr>
             <w:r>
               <w:rPr>
                 <w:rStyle w:val="normaltextrun"/>
@@ -3223,9 +3211,9 @@
                 <w:szCs w:val="21"/>
                 <w:shd w:val="clear" w:color="auto" w:fill="FFFFFF"/>
               </w:rPr>
-              <w:t>dateFormat</w:t>
-            </w:r>
-            <w:proofErr w:type="spellEnd"/>
+              <w:t>&lt;&lt;{</w:t>
+            </w:r>
+            <w:proofErr w:type="spellStart"/>
             <w:r>
               <w:rPr>
                 <w:rStyle w:val="normaltextrun"/>
@@ -3235,9 +3223,9 @@
                 <w:szCs w:val="21"/>
                 <w:shd w:val="clear" w:color="auto" w:fill="FFFFFF"/>
               </w:rPr>
-              <w:t>(</w:t>
-            </w:r>
-            <w:proofErr w:type="spellStart"/>
+              <w:t>dateFormat</w:t>
+            </w:r>
+            <w:proofErr w:type="spellEnd"/>
             <w:r>
               <w:rPr>
                 <w:rStyle w:val="normaltextrun"/>
@@ -3247,58 +3235,9 @@
                 <w:szCs w:val="21"/>
                 <w:shd w:val="clear" w:color="auto" w:fill="FFFFFF"/>
               </w:rPr>
-              <w:t>paymentDate</w:t>
-            </w:r>
-            <w:proofErr w:type="spellEnd"/>
-            <w:r>
-              <w:rPr>
-                <w:rStyle w:val="normaltextrun"/>
-                <w:rFonts w:ascii="Arial" w:hAnsi="Arial" w:cs="Arial"/>
-                <w:color w:val="0A0A0A"/>
-                <w:shd w:val="clear" w:color="auto" w:fill="FFFFFF"/>
-              </w:rPr>
-              <w:t xml:space="preserve">, ‘dd MMMM </w:t>
-            </w:r>
-            <w:proofErr w:type="spellStart"/>
-            <w:r>
-              <w:rPr>
-                <w:rStyle w:val="normaltextrun"/>
-                <w:rFonts w:ascii="Arial" w:hAnsi="Arial" w:cs="Arial"/>
-                <w:color w:val="0A0A0A"/>
-                <w:shd w:val="clear" w:color="auto" w:fill="FFFFFF"/>
-              </w:rPr>
-              <w:t>yyyy</w:t>
-            </w:r>
-            <w:proofErr w:type="spellEnd"/>
-            <w:r>
-              <w:rPr>
-                <w:rStyle w:val="normaltextrun"/>
-                <w:rFonts w:ascii="Arial" w:hAnsi="Arial" w:cs="Arial"/>
-                <w:color w:val="0A0A0A"/>
-                <w:shd w:val="clear" w:color="auto" w:fill="FFFFFF"/>
-              </w:rPr>
-              <w:t>’, 'dd-MM-</w:t>
-            </w:r>
-            <w:proofErr w:type="spellStart"/>
-            <w:r>
-              <w:rPr>
-                <w:rStyle w:val="normaltextrun"/>
-                <w:rFonts w:ascii="Arial" w:hAnsi="Arial" w:cs="Arial"/>
-                <w:color w:val="0A0A0A"/>
-                <w:shd w:val="clear" w:color="auto" w:fill="FFFFFF"/>
-              </w:rPr>
-              <w:t>yyyy</w:t>
-            </w:r>
-            <w:proofErr w:type="spellEnd"/>
-            <w:r>
-              <w:rPr>
-                <w:rStyle w:val="normaltextrun"/>
-                <w:rFonts w:ascii="Arial" w:hAnsi="Arial" w:cs="Arial"/>
-                <w:color w:val="0A0A0A"/>
-                <w:shd w:val="clear" w:color="auto" w:fill="FFFFFF"/>
-              </w:rPr>
-              <w:t>')}</w:t>
-            </w:r>
+              <w:t>(</w:t>
+            </w:r>
+            <w:proofErr w:type="spellStart"/>
             <w:r>
               <w:rPr>
                 <w:rStyle w:val="normaltextrun"/>
@@ -3308,50 +3247,9 @@
                 <w:szCs w:val="21"/>
                 <w:shd w:val="clear" w:color="auto" w:fill="FFFFFF"/>
               </w:rPr>
-              <w:t>&gt;&gt;</w:t>
-            </w:r>
-          </w:p>
-        </w:tc>
-      </w:tr>
-      <w:tr>
-        <w:tc>
-          <w:tcPr>
-            <w:tcW w:w="2694" w:type="dxa"/>
-            <w:tcBorders>
-              <w:top w:val="single" w:sz="4" w:space="0" w:color="auto"/>
-              <w:left w:val="nil"/>
-              <w:bottom w:val="single" w:sz="4" w:space="0" w:color="auto"/>
-              <w:right w:val="nil"/>
-            </w:tcBorders>
-            <w:hideMark/>
-          </w:tcPr>
-          <w:p>
-            <w:pPr>
-              <w:rPr>
-                <w:rFonts w:cstheme="minorHAnsi"/>
-              </w:rPr>
-            </w:pPr>
-            <w:r>
-              <w:rPr>
-                <w:rFonts w:cstheme="minorHAnsi"/>
-              </w:rPr>
-              <w:t>How they paid this amount</w:t>
-            </w:r>
-          </w:p>
-        </w:tc>
-        <w:tc>
-          <w:tcPr>
-            <w:tcW w:w="6322" w:type="dxa"/>
-            <w:tcBorders>
-              <w:top w:val="single" w:sz="4" w:space="0" w:color="auto"/>
-              <w:left w:val="nil"/>
-              <w:bottom w:val="single" w:sz="4" w:space="0" w:color="auto"/>
-              <w:right w:val="nil"/>
-            </w:tcBorders>
-            <w:hideMark/>
-          </w:tcPr>
-          <w:p>
-            <w:pPr>
+              <w:t>commonDetails.</w:t>
+            </w:r>
+            <w:r>
               <w:rPr>
                 <w:rStyle w:val="normaltextrun"/>
                 <w:rFonts w:ascii="Segoe UI" w:hAnsi="Segoe UI" w:cs="Segoe UI"/>
@@ -3360,7 +3258,58 @@
                 <w:szCs w:val="21"/>
                 <w:shd w:val="clear" w:color="auto" w:fill="FFFFFF"/>
               </w:rPr>
-            </w:pPr>
+              <w:t>paymentDate</w:t>
+            </w:r>
+            <w:proofErr w:type="spellEnd"/>
+            <w:r>
+              <w:rPr>
+                <w:rStyle w:val="normaltextrun"/>
+                <w:rFonts w:ascii="Arial" w:hAnsi="Arial" w:cs="Arial"/>
+                <w:color w:val="0A0A0A"/>
+                <w:shd w:val="clear" w:color="auto" w:fill="FFFFFF"/>
+              </w:rPr>
+              <w:t xml:space="preserve">, ‘dd MMMM </w:t>
+            </w:r>
+            <w:proofErr w:type="spellStart"/>
+            <w:r>
+              <w:rPr>
+                <w:rStyle w:val="normaltextrun"/>
+                <w:rFonts w:ascii="Arial" w:hAnsi="Arial" w:cs="Arial"/>
+                <w:color w:val="0A0A0A"/>
+                <w:shd w:val="clear" w:color="auto" w:fill="FFFFFF"/>
+              </w:rPr>
+              <w:t>yyyy</w:t>
+            </w:r>
+            <w:proofErr w:type="spellEnd"/>
+            <w:r>
+              <w:rPr>
+                <w:rStyle w:val="normaltextrun"/>
+                <w:rFonts w:ascii="Arial" w:hAnsi="Arial" w:cs="Arial"/>
+                <w:color w:val="0A0A0A"/>
+                <w:shd w:val="clear" w:color="auto" w:fill="FFFFFF"/>
+              </w:rPr>
+              <w:t>’, 'dd-MM-</w:t>
+            </w:r>
+            <w:proofErr w:type="spellStart"/>
+            <w:r>
+              <w:rPr>
+                <w:rStyle w:val="normaltextrun"/>
+                <w:rFonts w:ascii="Arial" w:hAnsi="Arial" w:cs="Arial"/>
+                <w:color w:val="0A0A0A"/>
+                <w:shd w:val="clear" w:color="auto" w:fill="FFFFFF"/>
+              </w:rPr>
+              <w:t>yyyy</w:t>
+            </w:r>
+            <w:proofErr w:type="spellEnd"/>
+            <w:r>
+              <w:rPr>
+                <w:rStyle w:val="normaltextrun"/>
+                <w:rFonts w:ascii="Arial" w:hAnsi="Arial" w:cs="Arial"/>
+                <w:color w:val="0A0A0A"/>
+                <w:shd w:val="clear" w:color="auto" w:fill="FFFFFF"/>
+              </w:rPr>
+              <w:t>')}</w:t>
+            </w:r>
             <w:r>
               <w:rPr>
                 <w:rStyle w:val="normaltextrun"/>
@@ -3370,10 +3319,50 @@
                 <w:szCs w:val="21"/>
                 <w:shd w:val="clear" w:color="auto" w:fill="FFFFFF"/>
               </w:rPr>
-              <w:t>&lt;&lt;</w:t>
-            </w:r>
-            <w:proofErr w:type="spellStart"/>
-            <w:r>
+              <w:t>&gt;&gt;</w:t>
+            </w:r>
+          </w:p>
+        </w:tc>
+      </w:tr>
+      <w:tr>
+        <w:tc>
+          <w:tcPr>
+            <w:tcW w:w="2694" w:type="dxa"/>
+            <w:tcBorders>
+              <w:top w:val="single" w:sz="4" w:space="0" w:color="auto"/>
+              <w:left w:val="nil"/>
+              <w:bottom w:val="single" w:sz="4" w:space="0" w:color="auto"/>
+              <w:right w:val="nil"/>
+            </w:tcBorders>
+            <w:hideMark/>
+          </w:tcPr>
+          <w:p>
+            <w:pPr>
+              <w:rPr>
+                <w:rFonts w:cstheme="minorHAnsi"/>
+              </w:rPr>
+            </w:pPr>
+            <w:r>
+              <w:rPr>
+                <w:rFonts w:cstheme="minorHAnsi"/>
+              </w:rPr>
+              <w:t>How they paid this amount</w:t>
+            </w:r>
+          </w:p>
+        </w:tc>
+        <w:tc>
+          <w:tcPr>
+            <w:tcW w:w="6322" w:type="dxa"/>
+            <w:tcBorders>
+              <w:top w:val="single" w:sz="4" w:space="0" w:color="auto"/>
+              <w:left w:val="nil"/>
+              <w:bottom w:val="single" w:sz="4" w:space="0" w:color="auto"/>
+              <w:right w:val="nil"/>
+            </w:tcBorders>
+            <w:hideMark/>
+          </w:tcPr>
+          <w:p>
+            <w:pPr>
               <w:rPr>
                 <w:rStyle w:val="normaltextrun"/>
                 <w:rFonts w:ascii="Segoe UI" w:hAnsi="Segoe UI" w:cs="Segoe UI"/>
@@ -3382,9 +3371,7 @@
                 <w:szCs w:val="21"/>
                 <w:shd w:val="clear" w:color="auto" w:fill="FFFFFF"/>
               </w:rPr>
-              <w:t>paymentHow</w:t>
-            </w:r>
-            <w:proofErr w:type="spellEnd"/>
+            </w:pPr>
             <w:r>
               <w:rPr>
                 <w:rStyle w:val="normaltextrun"/>
@@ -3394,49 +3381,10 @@
                 <w:szCs w:val="21"/>
                 <w:shd w:val="clear" w:color="auto" w:fill="FFFFFF"/>
               </w:rPr>
-              <w:t>&gt;&gt;</w:t>
-            </w:r>
-          </w:p>
-        </w:tc>
-      </w:tr>
-      <w:tr>
-        <w:tc>
-          <w:tcPr>
-            <w:tcW w:w="2694" w:type="dxa"/>
-            <w:tcBorders>
-              <w:top w:val="single" w:sz="4" w:space="0" w:color="auto"/>
-              <w:left w:val="nil"/>
-              <w:bottom w:val="single" w:sz="4" w:space="0" w:color="auto"/>
-              <w:right w:val="nil"/>
-            </w:tcBorders>
-            <w:hideMark/>
-          </w:tcPr>
-          <w:p>
-            <w:pPr>
-              <w:rPr>
-                <w:rFonts w:cstheme="minorHAnsi"/>
-              </w:rPr>
-            </w:pPr>
-            <w:r>
-              <w:rPr>
-                <w:rFonts w:cstheme="minorHAnsi"/>
-              </w:rPr>
-              <w:t>&lt;&lt;er_&gt;&gt;</w:t>
-            </w:r>
-          </w:p>
-        </w:tc>
-        <w:tc>
-          <w:tcPr>
-            <w:tcW w:w="6322" w:type="dxa"/>
-            <w:tcBorders>
-              <w:top w:val="single" w:sz="4" w:space="0" w:color="auto"/>
-              <w:left w:val="nil"/>
-              <w:bottom w:val="single" w:sz="4" w:space="0" w:color="auto"/>
-              <w:right w:val="nil"/>
-            </w:tcBorders>
-          </w:tcPr>
-          <w:p>
-            <w:pPr>
+              <w:t>&lt;&lt;</w:t>
+            </w:r>
+            <w:proofErr w:type="spellStart"/>
+            <w:r>
               <w:rPr>
                 <w:rStyle w:val="normaltextrun"/>
                 <w:rFonts w:ascii="Segoe UI" w:hAnsi="Segoe UI" w:cs="Segoe UI"/>
@@ -3445,48 +3393,9 @@
                 <w:szCs w:val="21"/>
                 <w:shd w:val="clear" w:color="auto" w:fill="FFFFFF"/>
               </w:rPr>
-            </w:pPr>
-          </w:p>
-        </w:tc>
-      </w:tr>
-      <w:tr>
-        <w:tc>
-          <w:tcPr>
-            <w:tcW w:w="2694" w:type="dxa"/>
-            <w:tcBorders>
-              <w:top w:val="single" w:sz="4" w:space="0" w:color="auto"/>
-              <w:left w:val="nil"/>
-              <w:bottom w:val="single" w:sz="4" w:space="0" w:color="auto"/>
-              <w:right w:val="nil"/>
-            </w:tcBorders>
-            <w:hideMark/>
-          </w:tcPr>
-          <w:p>
-            <w:pPr>
-              <w:rPr>
-                <w:rFonts w:cstheme="minorHAnsi"/>
-              </w:rPr>
-            </w:pPr>
-            <w:r>
-              <w:rPr>
-                <w:rFonts w:cstheme="minorHAnsi"/>
-              </w:rPr>
-              <w:t xml:space="preserve">Timeline of what happened </w:t>
-            </w:r>
-          </w:p>
-        </w:tc>
-        <w:tc>
-          <w:tcPr>
-            <w:tcW w:w="6322" w:type="dxa"/>
-            <w:tcBorders>
-              <w:top w:val="single" w:sz="4" w:space="0" w:color="auto"/>
-              <w:left w:val="nil"/>
-              <w:bottom w:val="single" w:sz="4" w:space="0" w:color="auto"/>
-              <w:right w:val="nil"/>
-            </w:tcBorders>
-          </w:tcPr>
-          <w:p>
-            <w:pPr>
+              <w:t>commonDetails.</w:t>
+            </w:r>
+            <w:r>
               <w:rPr>
                 <w:rStyle w:val="normaltextrun"/>
                 <w:rFonts w:ascii="Segoe UI" w:hAnsi="Segoe UI" w:cs="Segoe UI"/>
@@ -3495,62 +3404,10 @@
                 <w:szCs w:val="21"/>
                 <w:shd w:val="clear" w:color="auto" w:fill="FFFFFF"/>
               </w:rPr>
-            </w:pPr>
-          </w:p>
-        </w:tc>
-      </w:tr>
-      <w:tr>
-        <w:tc>
-          <w:tcPr>
-            <w:tcW w:w="2694" w:type="dxa"/>
-            <w:tcBorders>
-              <w:top w:val="single" w:sz="4" w:space="0" w:color="auto"/>
-              <w:left w:val="nil"/>
-              <w:bottom w:val="single" w:sz="4" w:space="0" w:color="auto"/>
-              <w:right w:val="nil"/>
-            </w:tcBorders>
-            <w:hideMark/>
-          </w:tcPr>
-          <w:p>
-            <w:pPr>
-              <w:rPr>
-                <w:rFonts w:cstheme="minorHAnsi"/>
-              </w:rPr>
-            </w:pPr>
-            <w:r>
-              <w:rPr>
-                <w:rFonts w:cstheme="minorHAnsi"/>
-              </w:rPr>
-              <w:t>&lt;&lt;</w:t>
-            </w:r>
-            <w:proofErr w:type="spellStart"/>
-            <w:r>
-              <w:rPr>
-                <w:rFonts w:cstheme="minorHAnsi"/>
-              </w:rPr>
-              <w:t>rr_timelineEventList</w:t>
-            </w:r>
-            <w:proofErr w:type="spellEnd"/>
-            <w:r>
-              <w:rPr>
-                <w:rFonts w:cstheme="minorHAnsi"/>
-              </w:rPr>
-              <w:t>&gt;&gt;</w:t>
-            </w:r>
-          </w:p>
-        </w:tc>
-        <w:tc>
-          <w:tcPr>
-            <w:tcW w:w="6322" w:type="dxa"/>
-            <w:tcBorders>
-              <w:top w:val="single" w:sz="4" w:space="0" w:color="auto"/>
-              <w:left w:val="nil"/>
-              <w:bottom w:val="single" w:sz="4" w:space="0" w:color="auto"/>
-              <w:right w:val="nil"/>
-            </w:tcBorders>
-          </w:tcPr>
-          <w:p>
-            <w:pPr>
+              <w:t>paymentHow</w:t>
+            </w:r>
+            <w:proofErr w:type="spellEnd"/>
+            <w:r>
               <w:rPr>
                 <w:rStyle w:val="normaltextrun"/>
                 <w:rFonts w:ascii="Segoe UI" w:hAnsi="Segoe UI" w:cs="Segoe UI"/>
@@ -3559,7 +3416,8 @@
                 <w:szCs w:val="21"/>
                 <w:shd w:val="clear" w:color="auto" w:fill="FFFFFF"/>
               </w:rPr>
-            </w:pPr>
+              <w:t>&gt;&gt;</w:t>
+            </w:r>
           </w:p>
         </w:tc>
       </w:tr>
@@ -3585,76 +3443,7 @@
               <w:rPr>
                 <w:rFonts w:cstheme="minorHAnsi"/>
               </w:rPr>
-              <w:t>&lt;&lt;{</w:t>
-            </w:r>
-            <w:proofErr w:type="spellStart"/>
-            <w:r>
-              <w:rPr>
-                <w:rFonts w:cstheme="minorHAnsi"/>
-              </w:rPr>
-              <w:t>dateFormat</w:t>
-            </w:r>
-            <w:proofErr w:type="spellEnd"/>
-            <w:r>
-              <w:rPr>
-                <w:rFonts w:cstheme="minorHAnsi"/>
-              </w:rPr>
-              <w:t>(date</w:t>
-            </w:r>
-            <w:r>
-              <w:rPr>
-                <w:rStyle w:val="normaltextrun"/>
-                <w:rFonts w:ascii="Arial" w:hAnsi="Arial" w:cs="Arial"/>
-                <w:color w:val="0A0A0A"/>
-                <w:shd w:val="clear" w:color="auto" w:fill="FFFFFF"/>
-              </w:rPr>
-              <w:t xml:space="preserve">, ‘dd MMMM </w:t>
-            </w:r>
-            <w:proofErr w:type="spellStart"/>
-            <w:r>
-              <w:rPr>
-                <w:rStyle w:val="normaltextrun"/>
-                <w:rFonts w:ascii="Arial" w:hAnsi="Arial" w:cs="Arial"/>
-                <w:color w:val="0A0A0A"/>
-                <w:shd w:val="clear" w:color="auto" w:fill="FFFFFF"/>
-              </w:rPr>
-              <w:t>yyyy</w:t>
-            </w:r>
-            <w:proofErr w:type="spellEnd"/>
-            <w:r>
-              <w:rPr>
-                <w:rStyle w:val="normaltextrun"/>
-                <w:rFonts w:ascii="Arial" w:hAnsi="Arial" w:cs="Arial"/>
-                <w:color w:val="0A0A0A"/>
-                <w:shd w:val="clear" w:color="auto" w:fill="FFFFFF"/>
-              </w:rPr>
-              <w:t>’, 'dd-MM-</w:t>
-            </w:r>
-            <w:proofErr w:type="spellStart"/>
-            <w:r>
-              <w:rPr>
-                <w:rStyle w:val="normaltextrun"/>
-                <w:rFonts w:ascii="Arial" w:hAnsi="Arial" w:cs="Arial"/>
-                <w:color w:val="0A0A0A"/>
-                <w:shd w:val="clear" w:color="auto" w:fill="FFFFFF"/>
-              </w:rPr>
-              <w:t>yyyy</w:t>
-            </w:r>
-            <w:proofErr w:type="spellEnd"/>
-            <w:r>
-              <w:rPr>
-                <w:rStyle w:val="normaltextrun"/>
-                <w:rFonts w:ascii="Arial" w:hAnsi="Arial" w:cs="Arial"/>
-                <w:color w:val="0A0A0A"/>
-                <w:shd w:val="clear" w:color="auto" w:fill="FFFFFF"/>
-              </w:rPr>
-              <w:t>')}</w:t>
-            </w:r>
-            <w:r>
-              <w:rPr>
-                <w:rFonts w:cstheme="minorHAnsi"/>
-              </w:rPr>
-              <w:t>&gt;&gt;</w:t>
+              <w:t>&lt;&lt;er_&gt;&gt;</w:t>
             </w:r>
           </w:p>
         </w:tc>
@@ -3667,7 +3456,6 @@
               <w:bottom w:val="single" w:sz="4" w:space="0" w:color="auto"/>
               <w:right w:val="nil"/>
             </w:tcBorders>
-            <w:hideMark/>
           </w:tcPr>
           <w:p>
             <w:pPr>
@@ -3680,7 +3468,47 @@
                 <w:shd w:val="clear" w:color="auto" w:fill="FFFFFF"/>
               </w:rPr>
             </w:pPr>
-            <w:r>
+          </w:p>
+        </w:tc>
+      </w:tr>
+      <w:tr>
+        <w:tc>
+          <w:tcPr>
+            <w:tcW w:w="2694" w:type="dxa"/>
+            <w:tcBorders>
+              <w:top w:val="single" w:sz="4" w:space="0" w:color="auto"/>
+              <w:left w:val="nil"/>
+              <w:bottom w:val="single" w:sz="4" w:space="0" w:color="auto"/>
+              <w:right w:val="nil"/>
+            </w:tcBorders>
+            <w:hideMark/>
+          </w:tcPr>
+          <w:p>
+            <w:pPr>
+              <w:rPr>
+                <w:rFonts w:cstheme="minorHAnsi"/>
+              </w:rPr>
+            </w:pPr>
+            <w:r>
+              <w:rPr>
+                <w:rFonts w:cstheme="minorHAnsi"/>
+              </w:rPr>
+              <w:t xml:space="preserve">Timeline of what happened </w:t>
+            </w:r>
+          </w:p>
+        </w:tc>
+        <w:tc>
+          <w:tcPr>
+            <w:tcW w:w="6322" w:type="dxa"/>
+            <w:tcBorders>
+              <w:top w:val="single" w:sz="4" w:space="0" w:color="auto"/>
+              <w:left w:val="nil"/>
+              <w:bottom w:val="single" w:sz="4" w:space="0" w:color="auto"/>
+              <w:right w:val="nil"/>
+            </w:tcBorders>
+          </w:tcPr>
+          <w:p>
+            <w:pPr>
               <w:rPr>
                 <w:rStyle w:val="normaltextrun"/>
                 <w:rFonts w:ascii="Segoe UI" w:hAnsi="Segoe UI" w:cs="Segoe UI"/>
@@ -3689,8 +3517,7 @@
                 <w:szCs w:val="21"/>
                 <w:shd w:val="clear" w:color="auto" w:fill="FFFFFF"/>
               </w:rPr>
-              <w:t>&lt;&lt;explanation&gt;&gt;</w:t>
-            </w:r>
+            </w:pPr>
           </w:p>
         </w:tc>
       </w:tr>
@@ -3723,7 +3550,7 @@
               <w:rPr>
                 <w:rFonts w:cstheme="minorHAnsi"/>
               </w:rPr>
-              <w:t>er_timelineEventList</w:t>
+              <w:t>rr_timelineEventList</w:t>
             </w:r>
             <w:proofErr w:type="spellEnd"/>
             <w:r>
@@ -3780,7 +3607,76 @@
               <w:rPr>
                 <w:rFonts w:cstheme="minorHAnsi"/>
               </w:rPr>
-              <w:t>Comments</w:t>
+              <w:t>&lt;&lt;{</w:t>
+            </w:r>
+            <w:proofErr w:type="spellStart"/>
+            <w:r>
+              <w:rPr>
+                <w:rFonts w:cstheme="minorHAnsi"/>
+              </w:rPr>
+              <w:t>dateFormat</w:t>
+            </w:r>
+            <w:proofErr w:type="spellEnd"/>
+            <w:r>
+              <w:rPr>
+                <w:rFonts w:cstheme="minorHAnsi"/>
+              </w:rPr>
+              <w:t>(date</w:t>
+            </w:r>
+            <w:r>
+              <w:rPr>
+                <w:rStyle w:val="normaltextrun"/>
+                <w:rFonts w:ascii="Arial" w:hAnsi="Arial" w:cs="Arial"/>
+                <w:color w:val="0A0A0A"/>
+                <w:shd w:val="clear" w:color="auto" w:fill="FFFFFF"/>
+              </w:rPr>
+              <w:t xml:space="preserve">, ‘dd MMMM </w:t>
+            </w:r>
+            <w:proofErr w:type="spellStart"/>
+            <w:r>
+              <w:rPr>
+                <w:rStyle w:val="normaltextrun"/>
+                <w:rFonts w:ascii="Arial" w:hAnsi="Arial" w:cs="Arial"/>
+                <w:color w:val="0A0A0A"/>
+                <w:shd w:val="clear" w:color="auto" w:fill="FFFFFF"/>
+              </w:rPr>
+              <w:t>yyyy</w:t>
+            </w:r>
+            <w:proofErr w:type="spellEnd"/>
+            <w:r>
+              <w:rPr>
+                <w:rStyle w:val="normaltextrun"/>
+                <w:rFonts w:ascii="Arial" w:hAnsi="Arial" w:cs="Arial"/>
+                <w:color w:val="0A0A0A"/>
+                <w:shd w:val="clear" w:color="auto" w:fill="FFFFFF"/>
+              </w:rPr>
+              <w:t>’, 'dd-MM-</w:t>
+            </w:r>
+            <w:proofErr w:type="spellStart"/>
+            <w:r>
+              <w:rPr>
+                <w:rStyle w:val="normaltextrun"/>
+                <w:rFonts w:ascii="Arial" w:hAnsi="Arial" w:cs="Arial"/>
+                <w:color w:val="0A0A0A"/>
+                <w:shd w:val="clear" w:color="auto" w:fill="FFFFFF"/>
+              </w:rPr>
+              <w:t>yyyy</w:t>
+            </w:r>
+            <w:proofErr w:type="spellEnd"/>
+            <w:r>
+              <w:rPr>
+                <w:rStyle w:val="normaltextrun"/>
+                <w:rFonts w:ascii="Arial" w:hAnsi="Arial" w:cs="Arial"/>
+                <w:color w:val="0A0A0A"/>
+                <w:shd w:val="clear" w:color="auto" w:fill="FFFFFF"/>
+              </w:rPr>
+              <w:t>')}</w:t>
+            </w:r>
+            <w:r>
+              <w:rPr>
+                <w:rFonts w:cstheme="minorHAnsi"/>
+              </w:rPr>
+              <w:t>&gt;&gt;</w:t>
             </w:r>
           </w:p>
         </w:tc>
@@ -3804,7 +3700,6 @@
                 <w:sz w:val="21"/>
                 <w:szCs w:val="21"/>
                 <w:shd w:val="clear" w:color="auto" w:fill="FFFFFF"/>
-                <w:lang w:val="es-ES"/>
               </w:rPr>
             </w:pPr>
             <w:r>
@@ -3815,12 +3710,76 @@
                 <w:sz w:val="21"/>
                 <w:szCs w:val="21"/>
                 <w:shd w:val="clear" w:color="auto" w:fill="FFFFFF"/>
-                <w:lang w:val="es-ES"/>
+              </w:rPr>
+              <w:t>&lt;&lt;explanation&gt;&gt;</w:t>
+            </w:r>
+          </w:p>
+        </w:tc>
+      </w:tr>
+      <w:tr>
+        <w:tc>
+          <w:tcPr>
+            <w:tcW w:w="2694" w:type="dxa"/>
+            <w:tcBorders>
+              <w:top w:val="single" w:sz="4" w:space="0" w:color="auto"/>
+              <w:left w:val="nil"/>
+              <w:bottom w:val="single" w:sz="4" w:space="0" w:color="auto"/>
+              <w:right w:val="nil"/>
+            </w:tcBorders>
+            <w:hideMark/>
+          </w:tcPr>
+          <w:p>
+            <w:pPr>
+              <w:rPr>
+                <w:rFonts w:cstheme="minorHAnsi"/>
+              </w:rPr>
+            </w:pPr>
+            <w:r>
+              <w:rPr>
+                <w:rFonts w:cstheme="minorHAnsi"/>
               </w:rPr>
               <w:t>&lt;&lt;</w:t>
             </w:r>
             <w:proofErr w:type="spellStart"/>
             <w:r>
+              <w:rPr>
+                <w:rFonts w:cstheme="minorHAnsi"/>
+              </w:rPr>
+              <w:t>er_</w:t>
+            </w:r>
+            <w:r>
+              <w:rPr>
+                <w:rFonts w:cstheme="minorHAnsi"/>
+              </w:rPr>
+              <w:t>commonDetails.</w:t>
+            </w:r>
+            <w:r>
+              <w:rPr>
+                <w:rFonts w:cstheme="minorHAnsi"/>
+              </w:rPr>
+              <w:t>timelineEventList</w:t>
+            </w:r>
+            <w:proofErr w:type="spellEnd"/>
+            <w:r>
+              <w:rPr>
+                <w:rFonts w:cstheme="minorHAnsi"/>
+              </w:rPr>
+              <w:t>&gt;&gt;</w:t>
+            </w:r>
+          </w:p>
+        </w:tc>
+        <w:tc>
+          <w:tcPr>
+            <w:tcW w:w="6322" w:type="dxa"/>
+            <w:tcBorders>
+              <w:top w:val="single" w:sz="4" w:space="0" w:color="auto"/>
+              <w:left w:val="nil"/>
+              <w:bottom w:val="single" w:sz="4" w:space="0" w:color="auto"/>
+              <w:right w:val="nil"/>
+            </w:tcBorders>
+          </w:tcPr>
+          <w:p>
+            <w:pPr>
               <w:rPr>
                 <w:rStyle w:val="normaltextrun"/>
                 <w:rFonts w:ascii="Segoe UI" w:hAnsi="Segoe UI" w:cs="Segoe UI"/>
@@ -3828,12 +3787,50 @@
                 <w:sz w:val="21"/>
                 <w:szCs w:val="21"/>
                 <w:shd w:val="clear" w:color="auto" w:fill="FFFFFF"/>
-                <w:lang w:val="es-ES"/>
-              </w:rPr>
-              <w:t>timelineComments</w:t>
-            </w:r>
-            <w:proofErr w:type="spellEnd"/>
-            <w:r>
+              </w:rPr>
+            </w:pPr>
+          </w:p>
+        </w:tc>
+      </w:tr>
+      <w:tr>
+        <w:tc>
+          <w:tcPr>
+            <w:tcW w:w="2694" w:type="dxa"/>
+            <w:tcBorders>
+              <w:top w:val="single" w:sz="4" w:space="0" w:color="auto"/>
+              <w:left w:val="nil"/>
+              <w:bottom w:val="single" w:sz="4" w:space="0" w:color="auto"/>
+              <w:right w:val="nil"/>
+            </w:tcBorders>
+            <w:hideMark/>
+          </w:tcPr>
+          <w:p>
+            <w:pPr>
+              <w:rPr>
+                <w:rFonts w:cstheme="minorHAnsi"/>
+              </w:rPr>
+            </w:pPr>
+            <w:r>
+              <w:rPr>
+                <w:rFonts w:cstheme="minorHAnsi"/>
+              </w:rPr>
+              <w:t>Comments</w:t>
+            </w:r>
+          </w:p>
+        </w:tc>
+        <w:tc>
+          <w:tcPr>
+            <w:tcW w:w="6322" w:type="dxa"/>
+            <w:tcBorders>
+              <w:top w:val="single" w:sz="4" w:space="0" w:color="auto"/>
+              <w:left w:val="nil"/>
+              <w:bottom w:val="single" w:sz="4" w:space="0" w:color="auto"/>
+              <w:right w:val="nil"/>
+            </w:tcBorders>
+            <w:hideMark/>
+          </w:tcPr>
+          <w:p>
+            <w:pPr>
               <w:rPr>
                 <w:rStyle w:val="normaltextrun"/>
                 <w:rFonts w:ascii="Segoe UI" w:hAnsi="Segoe UI" w:cs="Segoe UI"/>
@@ -3843,49 +3840,8 @@
                 <w:shd w:val="clear" w:color="auto" w:fill="FFFFFF"/>
                 <w:lang w:val="es-ES"/>
               </w:rPr>
-              <w:t>&gt;&gt;</w:t>
-            </w:r>
-          </w:p>
-        </w:tc>
-      </w:tr>
-      <w:tr>
-        <w:tc>
-          <w:tcPr>
-            <w:tcW w:w="2694" w:type="dxa"/>
-            <w:tcBorders>
-              <w:top w:val="single" w:sz="4" w:space="0" w:color="auto"/>
-              <w:left w:val="nil"/>
-              <w:bottom w:val="single" w:sz="4" w:space="0" w:color="auto"/>
-              <w:right w:val="nil"/>
-            </w:tcBorders>
-            <w:hideMark/>
-          </w:tcPr>
-          <w:p>
-            <w:pPr>
-              <w:rPr>
-                <w:rFonts w:cstheme="minorHAnsi"/>
-              </w:rPr>
-            </w:pPr>
-            <w:r>
-              <w:rPr>
-                <w:rFonts w:cstheme="minorHAnsi"/>
-              </w:rPr>
-              <w:t>Defendant’s evidence</w:t>
-            </w:r>
-          </w:p>
-        </w:tc>
-        <w:tc>
-          <w:tcPr>
-            <w:tcW w:w="6322" w:type="dxa"/>
-            <w:tcBorders>
-              <w:top w:val="single" w:sz="4" w:space="0" w:color="auto"/>
-              <w:left w:val="nil"/>
-              <w:bottom w:val="single" w:sz="4" w:space="0" w:color="auto"/>
-              <w:right w:val="nil"/>
-            </w:tcBorders>
-          </w:tcPr>
-          <w:p>
-            <w:pPr>
+            </w:pPr>
+            <w:r>
               <w:rPr>
                 <w:rStyle w:val="normaltextrun"/>
                 <w:rFonts w:ascii="Segoe UI" w:hAnsi="Segoe UI" w:cs="Segoe UI"/>
@@ -3895,62 +3851,10 @@
                 <w:shd w:val="clear" w:color="auto" w:fill="FFFFFF"/>
                 <w:lang w:val="es-ES"/>
               </w:rPr>
-            </w:pPr>
-          </w:p>
-        </w:tc>
-      </w:tr>
-      <w:tr>
-        <w:tc>
-          <w:tcPr>
-            <w:tcW w:w="2694" w:type="dxa"/>
-            <w:tcBorders>
-              <w:top w:val="single" w:sz="4" w:space="0" w:color="auto"/>
-              <w:left w:val="nil"/>
-              <w:bottom w:val="single" w:sz="4" w:space="0" w:color="auto"/>
-              <w:right w:val="nil"/>
-            </w:tcBorders>
-            <w:hideMark/>
-          </w:tcPr>
-          <w:p>
-            <w:pPr>
-              <w:rPr>
-                <w:rFonts w:cstheme="minorHAnsi"/>
-              </w:rPr>
-            </w:pPr>
-            <w:r>
-              <w:rPr>
-                <w:rFonts w:cstheme="minorHAnsi"/>
-              </w:rPr>
               <w:t>&lt;&lt;</w:t>
             </w:r>
             <w:proofErr w:type="spellStart"/>
             <w:r>
-              <w:rPr>
-                <w:rFonts w:cstheme="minorHAnsi"/>
-              </w:rPr>
-              <w:t>rr_evidenceList</w:t>
-            </w:r>
-            <w:proofErr w:type="spellEnd"/>
-            <w:r>
-              <w:rPr>
-                <w:rFonts w:cstheme="minorHAnsi"/>
-              </w:rPr>
-              <w:t>&gt;&gt;</w:t>
-            </w:r>
-          </w:p>
-        </w:tc>
-        <w:tc>
-          <w:tcPr>
-            <w:tcW w:w="6322" w:type="dxa"/>
-            <w:tcBorders>
-              <w:top w:val="single" w:sz="4" w:space="0" w:color="auto"/>
-              <w:left w:val="nil"/>
-              <w:bottom w:val="single" w:sz="4" w:space="0" w:color="auto"/>
-              <w:right w:val="nil"/>
-            </w:tcBorders>
-          </w:tcPr>
-          <w:p>
-            <w:pPr>
               <w:rPr>
                 <w:rStyle w:val="normaltextrun"/>
                 <w:rFonts w:ascii="Segoe UI" w:hAnsi="Segoe UI" w:cs="Segoe UI"/>
@@ -3960,63 +3864,10 @@
                 <w:shd w:val="clear" w:color="auto" w:fill="FFFFFF"/>
                 <w:lang w:val="es-ES"/>
               </w:rPr>
-            </w:pPr>
-          </w:p>
-        </w:tc>
-      </w:tr>
-      <w:tr>
-        <w:tc>
-          <w:tcPr>
-            <w:tcW w:w="2694" w:type="dxa"/>
-            <w:tcBorders>
-              <w:top w:val="single" w:sz="4" w:space="0" w:color="auto"/>
-              <w:left w:val="nil"/>
-              <w:bottom w:val="single" w:sz="4" w:space="0" w:color="auto"/>
-              <w:right w:val="nil"/>
-            </w:tcBorders>
-            <w:hideMark/>
-          </w:tcPr>
-          <w:p>
-            <w:pPr>
-              <w:rPr>
-                <w:rFonts w:cstheme="minorHAnsi"/>
-              </w:rPr>
-            </w:pPr>
-            <w:r>
-              <w:rPr>
-                <w:rFonts w:cstheme="minorHAnsi"/>
-              </w:rPr>
-              <w:t>&lt;&lt;</w:t>
-            </w:r>
-            <w:proofErr w:type="spellStart"/>
-            <w:r>
-              <w:rPr>
-                <w:rFonts w:cstheme="minorHAnsi"/>
-              </w:rPr>
-              <w:t>displayTypeValue</w:t>
-            </w:r>
-            <w:proofErr w:type="spellEnd"/>
-            <w:r>
-              <w:rPr>
-                <w:rFonts w:cstheme="minorHAnsi"/>
-              </w:rPr>
-              <w:t>&gt;&gt;</w:t>
-            </w:r>
-          </w:p>
-        </w:tc>
-        <w:tc>
-          <w:tcPr>
-            <w:tcW w:w="6322" w:type="dxa"/>
-            <w:tcBorders>
-              <w:top w:val="single" w:sz="4" w:space="0" w:color="auto"/>
-              <w:left w:val="nil"/>
-              <w:bottom w:val="single" w:sz="4" w:space="0" w:color="auto"/>
-              <w:right w:val="nil"/>
-            </w:tcBorders>
-            <w:hideMark/>
-          </w:tcPr>
-          <w:p>
-            <w:pPr>
+              <w:t>timelineComments</w:t>
+            </w:r>
+            <w:proofErr w:type="spellEnd"/>
+            <w:r>
               <w:rPr>
                 <w:rStyle w:val="normaltextrun"/>
                 <w:rFonts w:ascii="Segoe UI" w:hAnsi="Segoe UI" w:cs="Segoe UI"/>
@@ -4026,8 +3877,49 @@
                 <w:shd w:val="clear" w:color="auto" w:fill="FFFFFF"/>
                 <w:lang w:val="es-ES"/>
               </w:rPr>
-            </w:pPr>
-            <w:r>
+              <w:t>&gt;&gt;</w:t>
+            </w:r>
+          </w:p>
+        </w:tc>
+      </w:tr>
+      <w:tr>
+        <w:tc>
+          <w:tcPr>
+            <w:tcW w:w="2694" w:type="dxa"/>
+            <w:tcBorders>
+              <w:top w:val="single" w:sz="4" w:space="0" w:color="auto"/>
+              <w:left w:val="nil"/>
+              <w:bottom w:val="single" w:sz="4" w:space="0" w:color="auto"/>
+              <w:right w:val="nil"/>
+            </w:tcBorders>
+            <w:hideMark/>
+          </w:tcPr>
+          <w:p>
+            <w:pPr>
+              <w:rPr>
+                <w:rFonts w:cstheme="minorHAnsi"/>
+              </w:rPr>
+            </w:pPr>
+            <w:r>
+              <w:rPr>
+                <w:rFonts w:cstheme="minorHAnsi"/>
+              </w:rPr>
+              <w:t>Defendant’s evidence</w:t>
+            </w:r>
+          </w:p>
+        </w:tc>
+        <w:tc>
+          <w:tcPr>
+            <w:tcW w:w="6322" w:type="dxa"/>
+            <w:tcBorders>
+              <w:top w:val="single" w:sz="4" w:space="0" w:color="auto"/>
+              <w:left w:val="nil"/>
+              <w:bottom w:val="single" w:sz="4" w:space="0" w:color="auto"/>
+              <w:right w:val="nil"/>
+            </w:tcBorders>
+          </w:tcPr>
+          <w:p>
+            <w:pPr>
               <w:rPr>
                 <w:rStyle w:val="normaltextrun"/>
                 <w:rFonts w:ascii="Segoe UI" w:hAnsi="Segoe UI" w:cs="Segoe UI"/>
@@ -4037,10 +3929,74 @@
                 <w:shd w:val="clear" w:color="auto" w:fill="FFFFFF"/>
                 <w:lang w:val="es-ES"/>
               </w:rPr>
+            </w:pPr>
+          </w:p>
+        </w:tc>
+      </w:tr>
+      <w:tr>
+        <w:tc>
+          <w:tcPr>
+            <w:tcW w:w="2694" w:type="dxa"/>
+            <w:tcBorders>
+              <w:top w:val="single" w:sz="4" w:space="0" w:color="auto"/>
+              <w:left w:val="nil"/>
+              <w:bottom w:val="single" w:sz="4" w:space="0" w:color="auto"/>
+              <w:right w:val="nil"/>
+            </w:tcBorders>
+            <w:hideMark/>
+          </w:tcPr>
+          <w:p>
+            <w:pPr>
+              <w:rPr>
+                <w:rFonts w:cstheme="minorHAnsi"/>
+              </w:rPr>
+            </w:pPr>
+            <w:r>
+              <w:rPr>
+                <w:rFonts w:cstheme="minorHAnsi"/>
+              </w:rPr>
               <w:t>&lt;&lt;</w:t>
             </w:r>
             <w:proofErr w:type="spellStart"/>
             <w:r>
+              <w:rPr>
+                <w:rFonts w:cstheme="minorHAnsi"/>
+              </w:rPr>
+              <w:t>rr_</w:t>
+            </w:r>
+            <w:r>
+              <w:rPr>
+                <w:rFonts w:cstheme="minorHAnsi"/>
+              </w:rPr>
+              <w:t>commonDetails.</w:t>
+            </w:r>
+            <w:r>
+              <w:rPr>
+                <w:rFonts w:cstheme="minorHAnsi"/>
+              </w:rPr>
+              <w:t>evidenceList</w:t>
+            </w:r>
+            <w:proofErr w:type="spellEnd"/>
+            <w:r>
+              <w:rPr>
+                <w:rFonts w:cstheme="minorHAnsi"/>
+              </w:rPr>
+              <w:t>&gt;&gt;</w:t>
+            </w:r>
+          </w:p>
+        </w:tc>
+        <w:tc>
+          <w:tcPr>
+            <w:tcW w:w="6322" w:type="dxa"/>
+            <w:tcBorders>
+              <w:top w:val="single" w:sz="4" w:space="0" w:color="auto"/>
+              <w:left w:val="nil"/>
+              <w:bottom w:val="single" w:sz="4" w:space="0" w:color="auto"/>
+              <w:right w:val="nil"/>
+            </w:tcBorders>
+          </w:tcPr>
+          <w:p>
+            <w:pPr>
               <w:rPr>
                 <w:rStyle w:val="normaltextrun"/>
                 <w:rFonts w:ascii="Segoe UI" w:hAnsi="Segoe UI" w:cs="Segoe UI"/>
@@ -4050,10 +4006,63 @@
                 <w:shd w:val="clear" w:color="auto" w:fill="FFFFFF"/>
                 <w:lang w:val="es-ES"/>
               </w:rPr>
-              <w:t>explanation</w:t>
-            </w:r>
-            <w:proofErr w:type="spellEnd"/>
-            <w:r>
+            </w:pPr>
+          </w:p>
+        </w:tc>
+      </w:tr>
+      <w:tr>
+        <w:tc>
+          <w:tcPr>
+            <w:tcW w:w="2694" w:type="dxa"/>
+            <w:tcBorders>
+              <w:top w:val="single" w:sz="4" w:space="0" w:color="auto"/>
+              <w:left w:val="nil"/>
+              <w:bottom w:val="single" w:sz="4" w:space="0" w:color="auto"/>
+              <w:right w:val="nil"/>
+            </w:tcBorders>
+            <w:hideMark/>
+          </w:tcPr>
+          <w:p>
+            <w:pPr>
+              <w:rPr>
+                <w:rFonts w:cstheme="minorHAnsi"/>
+              </w:rPr>
+            </w:pPr>
+            <w:r>
+              <w:rPr>
+                <w:rFonts w:cstheme="minorHAnsi"/>
+              </w:rPr>
+              <w:t>&lt;&lt;</w:t>
+            </w:r>
+            <w:proofErr w:type="spellStart"/>
+            <w:r>
+              <w:rPr>
+                <w:rFonts w:cstheme="minorHAnsi"/>
+              </w:rPr>
+              <w:t>displayTypeValue</w:t>
+            </w:r>
+            <w:proofErr w:type="spellEnd"/>
+            <w:r>
+              <w:rPr>
+                <w:rFonts w:cstheme="minorHAnsi"/>
+              </w:rPr>
+              <w:t>&gt;&gt;</w:t>
+            </w:r>
+          </w:p>
+        </w:tc>
+        <w:tc>
+          <w:tcPr>
+            <w:tcW w:w="6322" w:type="dxa"/>
+            <w:tcBorders>
+              <w:top w:val="single" w:sz="4" w:space="0" w:color="auto"/>
+              <w:left w:val="nil"/>
+              <w:bottom w:val="single" w:sz="4" w:space="0" w:color="auto"/>
+              <w:right w:val="nil"/>
+            </w:tcBorders>
+            <w:hideMark/>
+          </w:tcPr>
+          <w:p>
+            <w:pPr>
               <w:rPr>
                 <w:rStyle w:val="normaltextrun"/>
                 <w:rFonts w:ascii="Segoe UI" w:hAnsi="Segoe UI" w:cs="Segoe UI"/>
@@ -4063,6 +4072,43 @@
                 <w:shd w:val="clear" w:color="auto" w:fill="FFFFFF"/>
                 <w:lang w:val="es-ES"/>
               </w:rPr>
+            </w:pPr>
+            <w:r>
+              <w:rPr>
+                <w:rStyle w:val="normaltextrun"/>
+                <w:rFonts w:ascii="Segoe UI" w:hAnsi="Segoe UI" w:cs="Segoe UI"/>
+                <w:color w:val="000000"/>
+                <w:sz w:val="21"/>
+                <w:szCs w:val="21"/>
+                <w:shd w:val="clear" w:color="auto" w:fill="FFFFFF"/>
+                <w:lang w:val="es-ES"/>
+              </w:rPr>
+              <w:t>&lt;&lt;</w:t>
+            </w:r>
+            <w:proofErr w:type="spellStart"/>
+            <w:r>
+              <w:rPr>
+                <w:rStyle w:val="normaltextrun"/>
+                <w:rFonts w:ascii="Segoe UI" w:hAnsi="Segoe UI" w:cs="Segoe UI"/>
+                <w:color w:val="000000"/>
+                <w:sz w:val="21"/>
+                <w:szCs w:val="21"/>
+                <w:shd w:val="clear" w:color="auto" w:fill="FFFFFF"/>
+                <w:lang w:val="es-ES"/>
+              </w:rPr>
+              <w:t>explanation</w:t>
+            </w:r>
+            <w:proofErr w:type="spellEnd"/>
+            <w:r>
+              <w:rPr>
+                <w:rStyle w:val="normaltextrun"/>
+                <w:rFonts w:ascii="Segoe UI" w:hAnsi="Segoe UI" w:cs="Segoe UI"/>
+                <w:color w:val="000000"/>
+                <w:sz w:val="21"/>
+                <w:szCs w:val="21"/>
+                <w:shd w:val="clear" w:color="auto" w:fill="FFFFFF"/>
+                <w:lang w:val="es-ES"/>
+              </w:rPr>
               <w:t>&gt;&gt;</w:t>
             </w:r>
           </w:p>
@@ -4097,7 +4143,19 @@
               <w:rPr>
                 <w:rFonts w:cstheme="minorHAnsi"/>
               </w:rPr>
-              <w:t>er_evidenceList</w:t>
+              <w:t>er_</w:t>
+            </w:r>
+            <w:r>
+              <w:rPr>
+                <w:rFonts w:cstheme="minorHAnsi"/>
+              </w:rPr>
+              <w:t>commonDetails.</w:t>
+            </w:r>
+            <w:r>
+              <w:rPr>
+                <w:rFonts w:cstheme="minorHAnsi"/>
+              </w:rPr>
+              <w:t>evidenceList</w:t>
             </w:r>
             <w:proofErr w:type="spellEnd"/>
             <w:r>
@@ -4299,6 +4357,12 @@
         <w:rPr>
           <w:rFonts w:cstheme="minorHAnsi"/>
         </w:rPr>
+        <w:t>commonDetails.</w:t>
+      </w:r>
+      <w:r>
+        <w:rPr>
+          <w:rFonts w:cstheme="minorHAnsi"/>
+        </w:rPr>
         <w:t>responseType</w:t>
       </w:r>
       <w:proofErr w:type="spellEnd"/>
@@ -4309,6 +4373,12 @@
         <w:t xml:space="preserve"> == ‘FULL_DEFENCE’|| </w:t>
       </w:r>
       <w:proofErr w:type="spellStart"/>
+      <w:r>
+        <w:rPr>
+          <w:rFonts w:cstheme="minorHAnsi"/>
+        </w:rPr>
+        <w:t>commonDetails.</w:t>
+      </w:r>
       <w:r>
         <w:rPr>
           <w:rFonts w:cstheme="minorHAnsi"/>
@@ -4359,9 +4429,9 @@
         <w:tblLook w:val="04A0" w:firstRow="1" w:lastRow="0" w:firstColumn="1" w:lastColumn="0" w:noHBand="0" w:noVBand="1"/>
       </w:tblPr>
       <w:tblGrid>
-        <w:gridCol w:w="2835"/>
-        <w:gridCol w:w="2970"/>
-        <w:gridCol w:w="3221"/>
+        <w:gridCol w:w="2662"/>
+        <w:gridCol w:w="3429"/>
+        <w:gridCol w:w="2935"/>
       </w:tblGrid>
       <w:tr>
         <w:tc>
@@ -4416,18 +4486,18 @@
                 <w:color w:val="000000"/>
                 <w:shd w:val="clear" w:color="auto" w:fill="FFFFFF"/>
               </w:rPr>
-              <w:t>&lt;&lt;cs_{mediation}&gt;&gt;</w:t>
-            </w:r>
-          </w:p>
-          <w:p>
-            <w:pPr>
+              <w:t>&lt;&lt;cs_{</w:t>
+            </w:r>
+            <w:proofErr w:type="spellStart"/>
+            <w:r>
               <w:rPr>
                 <w:rStyle w:val="eop"/>
                 <w:rFonts w:ascii="Arial" w:hAnsi="Arial" w:cs="Arial"/>
                 <w:color w:val="000000"/>
                 <w:shd w:val="clear" w:color="auto" w:fill="FFFFFF"/>
               </w:rPr>
-            </w:pPr>
+              <w:t>commonDetails.</w:t>
+            </w:r>
             <w:r>
               <w:rPr>
                 <w:rStyle w:val="eop"/>
@@ -4435,6 +4505,36 @@
                 <w:color w:val="000000"/>
                 <w:shd w:val="clear" w:color="auto" w:fill="FFFFFF"/>
               </w:rPr>
+              <w:t>mediation</w:t>
+            </w:r>
+            <w:proofErr w:type="spellEnd"/>
+            <w:r>
+              <w:rPr>
+                <w:rStyle w:val="eop"/>
+                <w:rFonts w:ascii="Arial" w:hAnsi="Arial" w:cs="Arial"/>
+                <w:color w:val="000000"/>
+                <w:shd w:val="clear" w:color="auto" w:fill="FFFFFF"/>
+              </w:rPr>
+              <w:t>}&gt;&gt;</w:t>
+            </w:r>
+          </w:p>
+          <w:p>
+            <w:pPr>
+              <w:rPr>
+                <w:rStyle w:val="eop"/>
+                <w:rFonts w:ascii="Arial" w:hAnsi="Arial" w:cs="Arial"/>
+                <w:color w:val="000000"/>
+                <w:shd w:val="clear" w:color="auto" w:fill="FFFFFF"/>
+              </w:rPr>
+            </w:pPr>
+            <w:r>
+              <w:rPr>
+                <w:rStyle w:val="eop"/>
+                <w:rFonts w:ascii="Arial" w:hAnsi="Arial" w:cs="Arial"/>
+                <w:color w:val="000000"/>
+                <w:shd w:val="clear" w:color="auto" w:fill="FFFFFF"/>
+              </w:rPr>
+              <w:lastRenderedPageBreak/>
               <w:t>Yes</w:t>
             </w:r>
           </w:p>
@@ -4454,7 +4554,6 @@
                 <w:color w:val="000000"/>
                 <w:shd w:val="clear" w:color="auto" w:fill="FFFFFF"/>
               </w:rPr>
-              <w:lastRenderedPageBreak/>
               <w:t>&lt;&lt;else&gt;&gt;</w:t>
             </w:r>
           </w:p>
@@ -4559,7 +4658,15 @@
         </w:rPr>
         <w:t>&lt;&lt;cs_{</w:t>
       </w:r>
+      <w:bookmarkStart w:id="0" w:name="_Hlk145428897"/>
       <w:proofErr w:type="spellStart"/>
+      <w:r>
+        <w:rPr>
+          <w:rFonts w:cstheme="minorHAnsi"/>
+        </w:rPr>
+        <w:t>commonDetails.</w:t>
+      </w:r>
+      <w:bookmarkEnd w:id="0"/>
       <w:r>
         <w:rPr>
           <w:rFonts w:cstheme="minorHAnsi"/>
@@ -4578,6 +4685,12 @@
         <w:rPr>
           <w:rFonts w:cstheme="minorHAnsi"/>
         </w:rPr>
+        <w:t>commonDetails.</w:t>
+      </w:r>
+      <w:r>
+        <w:rPr>
+          <w:rFonts w:cstheme="minorHAnsi"/>
+        </w:rPr>
         <w:t>responseType</w:t>
       </w:r>
       <w:proofErr w:type="spellEnd"/>
@@ -4592,6 +4705,12 @@
         <w:rPr>
           <w:rFonts w:cstheme="minorHAnsi"/>
         </w:rPr>
+        <w:t>commonDetails.</w:t>
+      </w:r>
+      <w:r>
+        <w:rPr>
+          <w:rFonts w:cstheme="minorHAnsi"/>
+        </w:rPr>
         <w:t>howToPay</w:t>
       </w:r>
       <w:proofErr w:type="spellEnd"/>
@@ -4602,6 +4721,12 @@
         <w:t xml:space="preserve"> != null &amp;&amp; </w:t>
       </w:r>
       <w:proofErr w:type="spellStart"/>
+      <w:r>
+        <w:rPr>
+          <w:rFonts w:cstheme="minorHAnsi"/>
+        </w:rPr>
+        <w:t>commonDetails.</w:t>
+      </w:r>
       <w:r>
         <w:rPr>
           <w:rFonts w:cstheme="minorHAnsi"/>
@@ -4699,6 +4824,12 @@
               <w:rPr>
                 <w:rFonts w:cstheme="minorHAnsi"/>
               </w:rPr>
+              <w:t>commonDetails.</w:t>
+            </w:r>
+            <w:r>
+              <w:rPr>
+                <w:rFonts w:cstheme="minorHAnsi"/>
+              </w:rPr>
               <w:t>howToPay</w:t>
             </w:r>
             <w:proofErr w:type="spellEnd"/>
@@ -4795,6 +4926,15 @@
                 <w:color w:val="000000"/>
                 <w:shd w:val="clear" w:color="auto" w:fill="FFFFFF"/>
               </w:rPr>
+              <w:t>commonDetails.</w:t>
+            </w:r>
+            <w:r>
+              <w:rPr>
+                <w:rStyle w:val="eop"/>
+                <w:rFonts w:ascii="Arial" w:hAnsi="Arial" w:cs="Arial"/>
+                <w:color w:val="000000"/>
+                <w:shd w:val="clear" w:color="auto" w:fill="FFFFFF"/>
+              </w:rPr>
               <w:t>amountToPay</w:t>
             </w:r>
             <w:proofErr w:type="spellEnd"/>
@@ -4894,6 +5034,15 @@
                 <w:color w:val="000000"/>
                 <w:shd w:val="clear" w:color="auto" w:fill="FFFFFF"/>
               </w:rPr>
+              <w:t>commonDetails.</w:t>
+            </w:r>
+            <w:r>
+              <w:rPr>
+                <w:rStyle w:val="eop"/>
+                <w:rFonts w:ascii="Arial" w:hAnsi="Arial" w:cs="Arial"/>
+                <w:color w:val="000000"/>
+                <w:shd w:val="clear" w:color="auto" w:fill="FFFFFF"/>
+              </w:rPr>
               <w:t>payBy</w:t>
             </w:r>
             <w:proofErr w:type="spellEnd"/>
@@ -5040,6 +5189,12 @@
               <w:rPr>
                 <w:rFonts w:cstheme="minorHAnsi"/>
               </w:rPr>
+              <w:t>commonDetails.</w:t>
+            </w:r>
+            <w:r>
+              <w:rPr>
+                <w:rFonts w:cstheme="minorHAnsi"/>
+              </w:rPr>
               <w:t>howToPay</w:t>
             </w:r>
             <w:proofErr w:type="spellEnd"/>
@@ -5136,6 +5291,15 @@
                 <w:color w:val="000000"/>
                 <w:shd w:val="clear" w:color="auto" w:fill="FFFFFF"/>
               </w:rPr>
+              <w:t>commonDetails.</w:t>
+            </w:r>
+            <w:r>
+              <w:rPr>
+                <w:rStyle w:val="eop"/>
+                <w:rFonts w:ascii="Arial" w:hAnsi="Arial" w:cs="Arial"/>
+                <w:color w:val="000000"/>
+                <w:shd w:val="clear" w:color="auto" w:fill="FFFFFF"/>
+              </w:rPr>
               <w:t>amountToPay</w:t>
             </w:r>
             <w:proofErr w:type="spellEnd"/>
@@ -5176,6 +5340,15 @@
                 <w:color w:val="000000"/>
                 <w:shd w:val="clear" w:color="auto" w:fill="FFFFFF"/>
               </w:rPr>
+              <w:t>commonDetails.</w:t>
+            </w:r>
+            <w:r>
+              <w:rPr>
+                <w:rStyle w:val="eop"/>
+                <w:rFonts w:ascii="Arial" w:hAnsi="Arial" w:cs="Arial"/>
+                <w:color w:val="000000"/>
+                <w:shd w:val="clear" w:color="auto" w:fill="FFFFFF"/>
+              </w:rPr>
               <w:t>payBy</w:t>
             </w:r>
             <w:proofErr w:type="spellEnd"/>
@@ -5294,6 +5467,15 @@
                 <w:color w:val="000000"/>
                 <w:shd w:val="clear" w:color="auto" w:fill="FFFFFF"/>
               </w:rPr>
+              <w:t>commonDetails.</w:t>
+            </w:r>
+            <w:r>
+              <w:rPr>
+                <w:rStyle w:val="eop"/>
+                <w:rFonts w:ascii="Arial" w:hAnsi="Arial" w:cs="Arial"/>
+                <w:color w:val="000000"/>
+                <w:shd w:val="clear" w:color="auto" w:fill="FFFFFF"/>
+              </w:rPr>
               <w:t>whyNotPayImmediately</w:t>
             </w:r>
             <w:proofErr w:type="spellEnd"/>
@@ -5400,6 +5582,12 @@
               <w:rPr>
                 <w:rFonts w:cstheme="minorHAnsi"/>
               </w:rPr>
+              <w:t>commonDetails.</w:t>
+            </w:r>
+            <w:r>
+              <w:rPr>
+                <w:rFonts w:cstheme="minorHAnsi"/>
+              </w:rPr>
               <w:t>howToPay</w:t>
             </w:r>
             <w:proofErr w:type="spellEnd"/>
@@ -5516,6 +5704,15 @@
                 <w:color w:val="000000"/>
                 <w:shd w:val="clear" w:color="auto" w:fill="FFFFFF"/>
               </w:rPr>
+              <w:t>commonDetails.</w:t>
+            </w:r>
+            <w:r>
+              <w:rPr>
+                <w:rStyle w:val="eop"/>
+                <w:rFonts w:ascii="Arial" w:hAnsi="Arial" w:cs="Arial"/>
+                <w:color w:val="000000"/>
+                <w:shd w:val="clear" w:color="auto" w:fill="FFFFFF"/>
+              </w:rPr>
               <w:t>repaymentPlan.first</w:t>
             </w:r>
             <w:r>
@@ -5652,6 +5849,15 @@
                 <w:color w:val="000000"/>
                 <w:shd w:val="clear" w:color="auto" w:fill="FFFFFF"/>
               </w:rPr>
+              <w:t>commonDetails.</w:t>
+            </w:r>
+            <w:r>
+              <w:rPr>
+                <w:rStyle w:val="eop"/>
+                <w:rFonts w:ascii="Arial" w:hAnsi="Arial" w:cs="Arial"/>
+                <w:color w:val="000000"/>
+                <w:shd w:val="clear" w:color="auto" w:fill="FFFFFF"/>
+              </w:rPr>
               <w:t>repaymentPlan.paymentAmount</w:t>
             </w:r>
             <w:proofErr w:type="spellEnd"/>
@@ -5730,6 +5936,15 @@
                 <w:color w:val="000000"/>
                 <w:shd w:val="clear" w:color="auto" w:fill="FFFFFF"/>
               </w:rPr>
+              <w:t>commonDetails.</w:t>
+            </w:r>
+            <w:r>
+              <w:rPr>
+                <w:rStyle w:val="eop"/>
+                <w:rFonts w:ascii="Arial" w:hAnsi="Arial" w:cs="Arial"/>
+                <w:color w:val="000000"/>
+                <w:shd w:val="clear" w:color="auto" w:fill="FFFFFF"/>
+              </w:rPr>
               <w:t>repaymentPlan.paymentFrequencyDisplay</w:t>
             </w:r>
             <w:proofErr w:type="spellEnd"/>
@@ -5798,9 +6013,9 @@
                 <w:color w:val="000000"/>
                 <w:shd w:val="clear" w:color="auto" w:fill="FFFFFF"/>
               </w:rPr>
-              <w:t>&lt;</w:t>
-            </w:r>
-            <w:proofErr w:type="gramStart"/>
+              <w:t>&lt;&lt;{</w:t>
+            </w:r>
+            <w:proofErr w:type="spellStart"/>
             <w:r>
               <w:rPr>
                 <w:rStyle w:val="eop"/>
@@ -5808,10 +6023,9 @@
                 <w:color w:val="000000"/>
                 <w:shd w:val="clear" w:color="auto" w:fill="FFFFFF"/>
               </w:rPr>
-              <w:t>&lt;{</w:t>
-            </w:r>
-            <w:proofErr w:type="spellStart"/>
-            <w:proofErr w:type="gramEnd"/>
+              <w:t>dateFormat</w:t>
+            </w:r>
+            <w:proofErr w:type="spellEnd"/>
             <w:r>
               <w:rPr>
                 <w:rStyle w:val="eop"/>
@@ -5819,9 +6033,9 @@
                 <w:color w:val="000000"/>
                 <w:shd w:val="clear" w:color="auto" w:fill="FFFFFF"/>
               </w:rPr>
-              <w:t>dateFormat</w:t>
-            </w:r>
-            <w:proofErr w:type="spellEnd"/>
+              <w:t>(</w:t>
+            </w:r>
+            <w:proofErr w:type="spellStart"/>
             <w:r>
               <w:rPr>
                 <w:rStyle w:val="eop"/>
@@ -5829,9 +6043,8 @@
                 <w:color w:val="000000"/>
                 <w:shd w:val="clear" w:color="auto" w:fill="FFFFFF"/>
               </w:rPr>
-              <w:t>(</w:t>
-            </w:r>
-            <w:proofErr w:type="spellStart"/>
+              <w:t>commonDetails.</w:t>
+            </w:r>
             <w:r>
               <w:rPr>
                 <w:rStyle w:val="eop"/>
@@ -5950,6 +6163,15 @@
               <w:t>&lt;&lt;</w:t>
             </w:r>
             <w:proofErr w:type="spellStart"/>
+            <w:r>
+              <w:rPr>
+                <w:rStyle w:val="eop"/>
+                <w:rFonts w:ascii="Arial" w:hAnsi="Arial" w:cs="Arial"/>
+                <w:color w:val="000000"/>
+                <w:shd w:val="clear" w:color="auto" w:fill="FFFFFF"/>
+              </w:rPr>
+              <w:t>commonDetails.</w:t>
+            </w:r>
             <w:r>
               <w:rPr>
                 <w:rStyle w:val="eop"/>
@@ -6037,21 +6259,7 @@
         <w:rPr>
           <w:rFonts w:cstheme="minorHAnsi"/>
         </w:rPr>
-        <w:t>&lt;&lt;cs</w:t>
-      </w:r>
-      <w:proofErr w:type="gramStart"/>
-      <w:r>
-        <w:rPr>
-          <w:rFonts w:cstheme="minorHAnsi"/>
-        </w:rPr>
-        <w:t>_{ defendant1.isIndividual</w:t>
-      </w:r>
-      <w:proofErr w:type="gramEnd"/>
-      <w:r>
-        <w:rPr>
-          <w:rFonts w:cstheme="minorHAnsi"/>
-        </w:rPr>
-        <w:t xml:space="preserve"> &amp;&amp; (</w:t>
+        <w:t>&lt;&lt;cs_{ defendant1.isIndividual &amp;&amp; (</w:t>
       </w:r>
       <w:proofErr w:type="spellStart"/>
       <w:r>
@@ -6371,19 +6579,11 @@
                 <w:highlight w:val="yellow"/>
               </w:rPr>
             </w:pPr>
-            <w:proofErr w:type="gramStart"/>
-            <w:r>
-              <w:rPr>
-                <w:rFonts w:cstheme="minorHAnsi"/>
-              </w:rPr>
-              <w:t>&lt;&lt;partnerAndDependent.howManyChildrenByAgeGroup.numberOfUnderEleven</w:t>
-            </w:r>
-            <w:proofErr w:type="gramEnd"/>
-            <w:r>
-              <w:rPr>
-                <w:rFonts w:cstheme="minorHAnsi"/>
-              </w:rPr>
-              <w:t>&gt;&gt;</w:t>
+            <w:r>
+              <w:rPr>
+                <w:rFonts w:cstheme="minorHAnsi"/>
+              </w:rPr>
+              <w:t>&lt;&lt;partnerAndDependent.howManyChildrenByAgeGroup.numberOfUnderEleven&gt;&gt;</w:t>
             </w:r>
           </w:p>
         </w:tc>
@@ -6432,19 +6632,11 @@
                 <w:highlight w:val="yellow"/>
               </w:rPr>
             </w:pPr>
-            <w:proofErr w:type="gramStart"/>
-            <w:r>
-              <w:rPr>
-                <w:rFonts w:cstheme="minorHAnsi"/>
-              </w:rPr>
-              <w:t>&lt;&lt;partnerAndDependent.howManyChildrenByAgeGroup.numberOfElevenToFifteen</w:t>
-            </w:r>
-            <w:proofErr w:type="gramEnd"/>
-            <w:r>
-              <w:rPr>
-                <w:rFonts w:cstheme="minorHAnsi"/>
-              </w:rPr>
-              <w:t>&gt;&gt;</w:t>
+            <w:r>
+              <w:rPr>
+                <w:rFonts w:cstheme="minorHAnsi"/>
+              </w:rPr>
+              <w:t>&lt;&lt;partnerAndDependent.howManyChildrenByAgeGroup.numberOfElevenToFifteen&gt;&gt;</w:t>
             </w:r>
           </w:p>
         </w:tc>
@@ -6471,6 +6663,7 @@
               <w:rPr>
                 <w:rFonts w:cstheme="minorHAnsi"/>
               </w:rPr>
+              <w:lastRenderedPageBreak/>
               <w:t>Between 16 and 19</w:t>
             </w:r>
           </w:p>
@@ -6493,19 +6686,11 @@
                 <w:highlight w:val="yellow"/>
               </w:rPr>
             </w:pPr>
-            <w:proofErr w:type="gramStart"/>
-            <w:r>
-              <w:rPr>
-                <w:rFonts w:cstheme="minorHAnsi"/>
-              </w:rPr>
-              <w:t>&lt;&lt;partnerAndDependent.howManyChildrenByAgeGroup.numberOfSixteenToNineteen</w:t>
-            </w:r>
-            <w:proofErr w:type="gramEnd"/>
-            <w:r>
-              <w:rPr>
-                <w:rFonts w:cstheme="minorHAnsi"/>
-              </w:rPr>
-              <w:t>&gt;&gt;</w:t>
+            <w:r>
+              <w:rPr>
+                <w:rFonts w:cstheme="minorHAnsi"/>
+              </w:rPr>
+              <w:t>&lt;&lt;partnerAndDependent.howManyChildrenByAgeGroup.numberOfSixteenToNineteen&gt;&gt;</w:t>
             </w:r>
           </w:p>
         </w:tc>
@@ -6808,7 +6993,6 @@
               <w:rPr>
                 <w:rFonts w:cstheme="minorHAnsi"/>
               </w:rPr>
-              <w:lastRenderedPageBreak/>
               <w:t>Number of people</w:t>
             </w:r>
           </w:p>
@@ -7159,7 +7343,6 @@
               <w:t>&lt;&lt;cs_{</w:t>
             </w:r>
             <w:proofErr w:type="spellStart"/>
-            <w:proofErr w:type="gramStart"/>
             <w:r>
               <w:rPr>
                 <w:rFonts w:cstheme="minorHAnsi"/>
@@ -7171,14 +7354,7 @@
               <w:rPr>
                 <w:rFonts w:cstheme="minorHAnsi"/>
               </w:rPr>
-              <w:t>[</w:t>
-            </w:r>
-            <w:proofErr w:type="gramEnd"/>
-            <w:r>
-              <w:rPr>
-                <w:rFonts w:cstheme="minorHAnsi"/>
-              </w:rPr>
-              <w:t>0].</w:t>
+              <w:t>[0].</w:t>
             </w:r>
             <w:proofErr w:type="spellStart"/>
             <w:r>
@@ -7232,14 +7408,7 @@
               <w:rPr>
                 <w:rFonts w:cstheme="minorHAnsi"/>
               </w:rPr>
-              <w:t>&lt;&lt;else</w:t>
-            </w:r>
-            <w:proofErr w:type="gramStart"/>
-            <w:r>
-              <w:rPr>
-                <w:rFonts w:cstheme="minorHAnsi"/>
-              </w:rPr>
-              <w:t xml:space="preserve">_{ </w:t>
+              <w:t xml:space="preserve">&lt;&lt;else_{ </w:t>
             </w:r>
             <w:proofErr w:type="spellStart"/>
             <w:r>
@@ -7249,7 +7418,6 @@
               <w:t>employerDetails</w:t>
             </w:r>
             <w:proofErr w:type="spellEnd"/>
-            <w:proofErr w:type="gramEnd"/>
             <w:r>
               <w:rPr>
                 <w:rFonts w:cstheme="minorHAnsi"/>
@@ -7294,17 +7462,9 @@
               <w:rPr>
                 <w:rFonts w:cstheme="minorHAnsi"/>
               </w:rPr>
-              <w:t>&lt;&lt;else</w:t>
-            </w:r>
-            <w:proofErr w:type="gramStart"/>
-            <w:r>
-              <w:rPr>
-                <w:rFonts w:cstheme="minorHAnsi"/>
-              </w:rPr>
-              <w:t>_{</w:t>
-            </w:r>
-            <w:proofErr w:type="spellStart"/>
-            <w:proofErr w:type="gramEnd"/>
+              <w:t>&lt;&lt;else_{</w:t>
+            </w:r>
+            <w:proofErr w:type="spellStart"/>
             <w:r>
               <w:rPr>
                 <w:rFonts w:cstheme="minorHAnsi"/>
@@ -7441,7 +7601,6 @@
               <w:t>_{</w:t>
             </w:r>
             <w:proofErr w:type="spellStart"/>
-            <w:proofErr w:type="gramStart"/>
             <w:r>
               <w:rPr>
                 <w:rFonts w:cstheme="minorHAnsi"/>
@@ -7455,15 +7614,7 @@
                 <w:rFonts w:cstheme="minorHAnsi"/>
                 <w:lang w:val="es-ES"/>
               </w:rPr>
-              <w:t>[</w:t>
-            </w:r>
-            <w:proofErr w:type="gramEnd"/>
-            <w:r>
-              <w:rPr>
-                <w:rFonts w:cstheme="minorHAnsi"/>
-                <w:lang w:val="es-ES"/>
-              </w:rPr>
-              <w:t>0].</w:t>
+              <w:t>[0].</w:t>
             </w:r>
             <w:proofErr w:type="spellStart"/>
             <w:r>
@@ -7904,7 +8055,6 @@
               <w:t>cr</w:t>
             </w:r>
             <w:proofErr w:type="spellEnd"/>
-            <w:proofErr w:type="gramStart"/>
             <w:r>
               <w:rPr>
                 <w:rFonts w:cstheme="minorHAnsi"/>
@@ -7912,7 +8062,6 @@
               <w:t>_{</w:t>
             </w:r>
             <w:proofErr w:type="spellStart"/>
-            <w:proofErr w:type="gramEnd"/>
             <w:r>
               <w:rPr>
                 <w:rFonts w:cstheme="minorHAnsi"/>
@@ -8909,6 +9058,7 @@
               <w:rPr>
                 <w:rFonts w:cstheme="minorHAnsi"/>
               </w:rPr>
+              <w:lastRenderedPageBreak/>
               <w:t>&lt;&lt;type&gt;&gt;</w:t>
             </w:r>
           </w:p>
@@ -9334,7 +9484,6 @@
               <w:rPr>
                 <w:rFonts w:cstheme="minorHAnsi"/>
               </w:rPr>
-              <w:lastRenderedPageBreak/>
               <w:t>Defendant has debts</w:t>
             </w:r>
           </w:p>
@@ -9363,7 +9512,6 @@
               <w:t>&lt;&lt;cs_{</w:t>
             </w:r>
             <w:proofErr w:type="spellStart"/>
-            <w:proofErr w:type="gramStart"/>
             <w:r>
               <w:rPr>
                 <w:rFonts w:cstheme="minorHAnsi"/>
@@ -9375,14 +9523,7 @@
               <w:rPr>
                 <w:rFonts w:cstheme="minorHAnsi"/>
               </w:rPr>
-              <w:t>[</w:t>
-            </w:r>
-            <w:proofErr w:type="gramEnd"/>
-            <w:r>
-              <w:rPr>
-                <w:rFonts w:cstheme="minorHAnsi"/>
-              </w:rPr>
-              <w:t>0].</w:t>
+              <w:t>[0].</w:t>
             </w:r>
             <w:proofErr w:type="spellStart"/>
             <w:r>
@@ -9617,7 +9758,6 @@
               <w:t>_{</w:t>
             </w:r>
             <w:proofErr w:type="spellStart"/>
-            <w:proofErr w:type="gramStart"/>
             <w:r>
               <w:rPr>
                 <w:rFonts w:cstheme="minorHAnsi"/>
@@ -9629,14 +9769,7 @@
               <w:rPr>
                 <w:rFonts w:cstheme="minorHAnsi"/>
               </w:rPr>
-              <w:t>!=</w:t>
-            </w:r>
-            <w:proofErr w:type="gramEnd"/>
-            <w:r>
-              <w:rPr>
-                <w:rFonts w:cstheme="minorHAnsi"/>
-              </w:rPr>
-              <w:t>null}&gt;&gt;</w:t>
+              <w:t>!=null}&gt;&gt;</w:t>
             </w:r>
           </w:p>
         </w:tc>
@@ -9921,14 +10054,7 @@
         <w:rPr>
           <w:rFonts w:cstheme="minorHAnsi"/>
         </w:rPr>
-        <w:t>[0</w:t>
-      </w:r>
-      <w:proofErr w:type="gramStart"/>
-      <w:r>
-        <w:rPr>
-          <w:rFonts w:cstheme="minorHAnsi"/>
-        </w:rPr>
-        <w:t>].</w:t>
+        <w:t>[0].</w:t>
       </w:r>
       <w:proofErr w:type="spellStart"/>
       <w:r>
@@ -9938,7 +10064,6 @@
         <w:t>claimNumberText</w:t>
       </w:r>
       <w:proofErr w:type="spellEnd"/>
-      <w:proofErr w:type="gramEnd"/>
       <w:r>
         <w:rPr>
           <w:rFonts w:cstheme="minorHAnsi"/>
@@ -10446,18 +10571,9 @@
                 <w:rStyle w:val="normaltextrun"/>
                 <w:color w:val="000000"/>
               </w:rPr>
-              <w:t>&lt;</w:t>
-            </w:r>
-            <w:proofErr w:type="gramStart"/>
-            <w:r>
-              <w:rPr>
-                <w:rStyle w:val="normaltextrun"/>
-                <w:color w:val="000000"/>
-              </w:rPr>
-              <w:t>&lt;{</w:t>
-            </w:r>
-            <w:proofErr w:type="spellStart"/>
-            <w:proofErr w:type="gramEnd"/>
+              <w:t>&lt;&lt;{</w:t>
+            </w:r>
+            <w:proofErr w:type="spellStart"/>
             <w:r>
               <w:rPr>
                 <w:rStyle w:val="normaltextrun"/>

</xml_diff>